<commit_message>
Change Sys-Structure, Add Document
</commit_message>
<xml_diff>
--- a/Document/Ontology-Project.docx
+++ b/Document/Ontology-Project.docx
@@ -5,10 +5,15 @@
     <w:p>
       <w:pPr>
         <w:pStyle w:val="Title"/>
-      </w:pPr>
-      <w:r>
-        <w:rPr>
-          <w:rFonts w:hint="cs"/>
+        <w:rPr>
+          <w:sz w:val="32"/>
+          <w:szCs w:val="32"/>
+        </w:rPr>
+      </w:pPr>
+      <w:r>
+        <w:rPr>
+          <w:sz w:val="32"/>
+          <w:szCs w:val="32"/>
           <w:cs/>
         </w:rPr>
         <w:t>ระบบค้นหากองทุนที่เหมาะสมกับผู้ลงทุน</w:t>
@@ -42,7 +47,6 @@
       </w:pPr>
       <w:r>
         <w:rPr>
-          <w:rFonts w:hint="cs"/>
           <w:cs/>
         </w:rPr>
         <w:t>คณะผู้จัดทำ</w:t>
@@ -51,52 +55,20 @@
     <w:p>
       <w:r>
         <w:rPr>
-          <w:rFonts w:hint="cs"/>
+          <w:cs/>
+        </w:rPr>
+        <w:t>นาย ฐปนพงศ์ จันตะมะ 600510542</w:t>
+      </w:r>
+    </w:p>
+    <w:p>
+      <w:r>
+        <w:rPr>
           <w:cs/>
         </w:rPr>
         <w:t xml:space="preserve">นาย </w:t>
       </w:r>
-      <w:proofErr w:type="spellStart"/>
-      <w:r>
-        <w:rPr>
-          <w:rFonts w:hint="cs"/>
-          <w:cs/>
-        </w:rPr>
-        <w:t>ฐป</w:t>
-      </w:r>
-      <w:proofErr w:type="spellEnd"/>
-      <w:r>
-        <w:rPr>
-          <w:rFonts w:hint="cs"/>
-          <w:cs/>
-        </w:rPr>
-        <w:t>นพงศ์</w:t>
-      </w:r>
-      <w:r>
-        <w:rPr>
-          <w:cs/>
-        </w:rPr>
-        <w:t xml:space="preserve"> </w:t>
-      </w:r>
-      <w:r>
-        <w:rPr>
-          <w:rFonts w:hint="cs"/>
-          <w:cs/>
-        </w:rPr>
-        <w:t>จันตะมะ 600510542</w:t>
-      </w:r>
-    </w:p>
-    <w:p>
-      <w:r>
-        <w:rPr>
-          <w:rFonts w:hint="cs"/>
-          <w:cs/>
-        </w:rPr>
-        <w:t xml:space="preserve">นาย </w:t>
-      </w:r>
-      <w:r>
-        <w:rPr>
-          <w:rFonts w:hint="cs"/>
+      <w:r>
+        <w:rPr>
           <w:cs/>
         </w:rPr>
         <w:t>วชิระ นรสิงห์ 600510576</w:t>
@@ -110,7 +82,6 @@
       </w:pPr>
       <w:r>
         <w:rPr>
-          <w:rFonts w:hint="cs"/>
           <w:cs/>
         </w:rPr>
         <w:t>อาจารย์ที่ปรึกษา</w:t>
@@ -119,49 +90,9 @@
     <w:p>
       <w:r>
         <w:rPr>
-          <w:rFonts w:hint="cs"/>
-          <w:cs/>
-        </w:rPr>
-        <w:t>ผู้ช่วยศาสตราจารย์</w:t>
-      </w:r>
-      <w:r>
-        <w:rPr>
-          <w:cs/>
-        </w:rPr>
-        <w:t xml:space="preserve"> </w:t>
-      </w:r>
-      <w:r>
-        <w:rPr>
-          <w:rFonts w:hint="cs"/>
-          <w:cs/>
-        </w:rPr>
-        <w:t>ดร</w:t>
-      </w:r>
-      <w:r>
-        <w:rPr>
-          <w:cs/>
-        </w:rPr>
-        <w:t>.</w:t>
-      </w:r>
-      <w:r>
-        <w:rPr>
-          <w:rFonts w:hint="cs"/>
-          <w:cs/>
-        </w:rPr>
-        <w:t>อารีรัตน์</w:t>
-      </w:r>
-      <w:r>
-        <w:rPr>
-          <w:cs/>
-        </w:rPr>
-        <w:t xml:space="preserve"> </w:t>
-      </w:r>
-      <w:r>
-        <w:rPr>
-          <w:rFonts w:hint="cs"/>
-          <w:cs/>
-        </w:rPr>
-        <w:t>ตรงรัศมีทอง</w:t>
+          <w:cs/>
+        </w:rPr>
+        <w:t>ผู้ช่วยศาสตราจารย์ ดร.อารีรัตน์ ตรงรัศมีทอง</w:t>
       </w:r>
     </w:p>
     <w:p/>
@@ -170,49 +101,15 @@
     <w:p>
       <w:r>
         <w:rPr>
-          <w:rFonts w:hint="cs"/>
           <w:cs/>
         </w:rPr>
         <w:t>รายงานนี้เป็นส่วนหนึ่งของวิชา</w:t>
       </w:r>
       <w:r>
         <w:rPr>
-          <w:rFonts w:hint="cs"/>
-          <w:cs/>
-        </w:rPr>
-        <w:t xml:space="preserve"> การออกแบบและพัฒนา</w:t>
-      </w:r>
-      <w:proofErr w:type="spellStart"/>
-      <w:r>
-        <w:rPr>
-          <w:rFonts w:hint="cs"/>
-          <w:cs/>
-        </w:rPr>
-        <w:t>ออน</w:t>
-      </w:r>
-      <w:proofErr w:type="spellEnd"/>
-      <w:r>
-        <w:rPr>
-          <w:rFonts w:hint="cs"/>
-          <w:cs/>
-        </w:rPr>
-        <w:t>โท</w:t>
-      </w:r>
-      <w:proofErr w:type="spellStart"/>
-      <w:r>
-        <w:rPr>
-          <w:rFonts w:hint="cs"/>
-          <w:cs/>
-        </w:rPr>
-        <w:t>โล</w:t>
-      </w:r>
-      <w:proofErr w:type="spellEnd"/>
-      <w:r>
-        <w:rPr>
-          <w:rFonts w:hint="cs"/>
-          <w:cs/>
-        </w:rPr>
-        <w:t xml:space="preserve">ยี </w:t>
+          <w:cs/>
+        </w:rPr>
+        <w:t xml:space="preserve"> การออกแบบและพัฒนาออนโทโลยี </w:t>
       </w:r>
       <w:r>
         <w:t>(</w:t>
@@ -238,7 +135,6 @@
       </w:pPr>
       <w:r>
         <w:rPr>
-          <w:rFonts w:hint="cs"/>
           <w:cs/>
         </w:rPr>
         <w:t xml:space="preserve">ภาคการศึกษาที่ </w:t>
@@ -248,7 +144,6 @@
       </w:r>
       <w:r>
         <w:rPr>
-          <w:rFonts w:hint="cs"/>
           <w:cs/>
         </w:rPr>
         <w:t>ปีการศึกษา 256</w:t>
@@ -262,13 +157,16 @@
         <w:pStyle w:val="Heading1"/>
         <w:ind w:left="0"/>
         <w:rPr>
-          <w:cs/>
-        </w:rPr>
-      </w:pPr>
-      <w:bookmarkStart w:id="0" w:name="_Toc64495285"/>
-      <w:r>
-        <w:rPr>
-          <w:rFonts w:hint="cs"/>
+          <w:sz w:val="32"/>
+          <w:szCs w:val="32"/>
+          <w:cs/>
+        </w:rPr>
+      </w:pPr>
+      <w:bookmarkStart w:id="0" w:name="_Toc64505162"/>
+      <w:r>
+        <w:rPr>
+          <w:sz w:val="32"/>
+          <w:szCs w:val="32"/>
           <w:cs/>
         </w:rPr>
         <w:lastRenderedPageBreak/>
@@ -278,10 +176,159 @@
     </w:p>
     <w:p>
       <w:pPr>
-        <w:rPr>
-          <w:cs/>
-        </w:rPr>
-      </w:pPr>
+        <w:ind w:firstLine="720"/>
+        <w:jc w:val="both"/>
+      </w:pPr>
+      <w:r>
+        <w:rPr>
+          <w:rFonts w:hint="cs"/>
+          <w:cs/>
+        </w:rPr>
+        <w:t xml:space="preserve">รายงานเล่มนี้จัดทำขึ้นเพื่อเป็นส่วนหนึ่งของวิชา </w:t>
+      </w:r>
+      <w:r>
+        <w:rPr>
+          <w:cs/>
+        </w:rPr>
+        <w:t xml:space="preserve">การออกแบบและพัฒนาออนโทโลยี </w:t>
+      </w:r>
+      <w:r>
+        <w:t>(204424)</w:t>
+      </w:r>
+      <w:r>
+        <w:rPr>
+          <w:rFonts w:hint="cs"/>
+          <w:cs/>
+        </w:rPr>
+        <w:t xml:space="preserve"> โดยคณะผู้จัดทำได้สร้างระบบสำหรับค้นหากองทุนให้เหมาะสมกับผู้ลงทุน</w:t>
+      </w:r>
+      <w:r>
+        <w:rPr>
+          <w:rFonts w:hint="cs"/>
+          <w:cs/>
+        </w:rPr>
+        <w:t xml:space="preserve"> </w:t>
+      </w:r>
+      <w:r>
+        <w:rPr>
+          <w:rFonts w:hint="cs"/>
+          <w:cs/>
+        </w:rPr>
+        <w:t>โดยใช้ฐานข้อมูล</w:t>
+      </w:r>
+      <w:r>
+        <w:rPr>
+          <w:rFonts w:hint="cs"/>
+          <w:cs/>
+        </w:rPr>
+        <w:t>ในรูป</w:t>
+      </w:r>
+      <w:r>
+        <w:rPr>
+          <w:rFonts w:hint="cs"/>
+          <w:cs/>
+        </w:rPr>
+        <w:t>แบบ</w:t>
+      </w:r>
+      <w:r>
+        <w:rPr>
+          <w:rFonts w:hint="cs"/>
+          <w:cs/>
+        </w:rPr>
+        <w:t xml:space="preserve"> </w:t>
+      </w:r>
+      <w:r>
+        <w:rPr>
+          <w:rFonts w:hint="cs"/>
+          <w:cs/>
+        </w:rPr>
+        <w:t>ออนโทโลยีซึ่ง</w:t>
+      </w:r>
+      <w:r>
+        <w:rPr>
+          <w:rFonts w:hint="cs"/>
+          <w:cs/>
+        </w:rPr>
+        <w:t>มีความ</w:t>
+      </w:r>
+      <w:r>
+        <w:rPr>
+          <w:rFonts w:hint="cs"/>
+          <w:cs/>
+        </w:rPr>
+        <w:t>สามารถ</w:t>
+      </w:r>
+      <w:r>
+        <w:rPr>
+          <w:rFonts w:hint="cs"/>
+          <w:cs/>
+        </w:rPr>
+        <w:t>สำหรับจัดเก็บฐาน</w:t>
+      </w:r>
+      <w:r>
+        <w:rPr>
+          <w:rFonts w:hint="cs"/>
+          <w:cs/>
+        </w:rPr>
+        <w:t>ข้อมูลในรูปแบบฐานข้อมูล</w:t>
+      </w:r>
+      <w:r>
+        <w:rPr>
+          <w:rFonts w:hint="cs"/>
+          <w:cs/>
+        </w:rPr>
+        <w:t>แบบ</w:t>
+      </w:r>
+      <w:r>
+        <w:rPr>
+          <w:rFonts w:hint="cs"/>
+          <w:cs/>
+        </w:rPr>
+        <w:t>ความรู้</w:t>
+      </w:r>
+    </w:p>
+    <w:p>
+      <w:pPr>
+        <w:jc w:val="both"/>
+      </w:pPr>
+      <w:r>
+        <w:rPr>
+          <w:cs/>
+        </w:rPr>
+        <w:tab/>
+      </w:r>
+      <w:r>
+        <w:rPr>
+          <w:rFonts w:hint="cs"/>
+          <w:cs/>
+        </w:rPr>
+        <w:t>โดยคณะผู้จัดทำหวังว่าการจัดทำเอกสารฉบับนี้จะช่วยให้ข้อมูลที่เป็นประโยชน์ต่อผู้สนใจในการออกแบบฐานข้อมูลแบบ ออนโทโลยี และ การใช้งานเครื่องมือสำหรับใช้ฐานข้อมูลแบบ ออนโทโลยี</w:t>
+      </w:r>
+    </w:p>
+    <w:p>
+      <w:pPr>
+        <w:jc w:val="right"/>
+      </w:pPr>
+      <w:r>
+        <w:rPr>
+          <w:cs/>
+        </w:rPr>
+        <w:t>นาย ฐปนพงศ์ จันตะมะ</w:t>
+      </w:r>
+    </w:p>
+    <w:p>
+      <w:pPr>
+        <w:jc w:val="right"/>
+        <w:rPr>
+          <w:cs/>
+        </w:rPr>
+      </w:pPr>
+      <w:r>
+        <w:rPr>
+          <w:cs/>
+        </w:rPr>
+        <w:t>นาย วชิระ นรสิงห์</w:t>
+      </w:r>
       <w:r>
         <w:rPr>
           <w:cs/>
@@ -293,11 +340,16 @@
       <w:pPr>
         <w:pStyle w:val="Heading1"/>
         <w:ind w:left="0"/>
-      </w:pPr>
-      <w:bookmarkStart w:id="1" w:name="_Toc64495286"/>
-      <w:r>
-        <w:rPr>
-          <w:rFonts w:hint="cs"/>
+        <w:rPr>
+          <w:sz w:val="32"/>
+          <w:szCs w:val="32"/>
+        </w:rPr>
+      </w:pPr>
+      <w:bookmarkStart w:id="1" w:name="_Toc64505163"/>
+      <w:r>
+        <w:rPr>
+          <w:sz w:val="32"/>
+          <w:szCs w:val="32"/>
           <w:cs/>
         </w:rPr>
         <w:lastRenderedPageBreak/>
@@ -480,28 +532,7 @@
               <w:lang w:bidi="th-TH"/>
             </w:rPr>
             <w:tab/>
-          </w:r>
-          <w:r>
-            <w:rPr>
-              <w:rFonts w:ascii="TH Sarabun New" w:hAnsi="TH Sarabun New" w:cs="TH Sarabun New" w:hint="cs"/>
-              <w:b/>
-              <w:bCs/>
-              <w:color w:val="auto"/>
-              <w:cs/>
-              <w:lang w:bidi="th-TH"/>
-            </w:rPr>
-            <w:t xml:space="preserve">    </w:t>
-          </w:r>
-          <w:r>
-            <w:rPr>
-              <w:rFonts w:ascii="TH Sarabun New" w:hAnsi="TH Sarabun New" w:cs="TH Sarabun New"/>
-              <w:b/>
-              <w:bCs/>
-              <w:color w:val="auto"/>
-              <w:cs/>
-              <w:lang w:bidi="th-TH"/>
-            </w:rPr>
-            <w:t>หน้า</w:t>
+            <w:t xml:space="preserve">    หน้า</w:t>
           </w:r>
         </w:p>
         <w:p>
@@ -510,11 +541,11 @@
             <w:tabs>
               <w:tab w:val="right" w:leader="dot" w:pos="9350"/>
             </w:tabs>
-            <w:jc w:val="both"/>
             <w:rPr>
-              <w:rFonts w:cs="TH Sarabun New"/>
+              <w:rFonts w:eastAsiaTheme="minorEastAsia" w:cs="TH Sarabun New"/>
               <w:noProof/>
               <w:szCs w:val="32"/>
+              <w:lang w:bidi="ar-SA"/>
             </w:rPr>
           </w:pPr>
           <w:r>
@@ -538,7 +569,7 @@
             </w:rPr>
             <w:fldChar w:fldCharType="separate"/>
           </w:r>
-          <w:hyperlink w:anchor="_Toc64495285" w:history="1">
+          <w:hyperlink w:anchor="_Toc64505162" w:history="1">
             <w:r>
               <w:rPr>
                 <w:rStyle w:val="Hyperlink"/>
@@ -574,7 +605,7 @@
                 <w:webHidden/>
                 <w:szCs w:val="32"/>
               </w:rPr>
-              <w:instrText xml:space="preserve"> PAGEREF _Toc64495285 \h </w:instrText>
+              <w:instrText xml:space="preserve"> PAGEREF _Toc64505162 \h </w:instrText>
             </w:r>
             <w:r>
               <w:rPr>
@@ -620,12 +651,13 @@
               <w:tab w:val="right" w:leader="dot" w:pos="9350"/>
             </w:tabs>
             <w:rPr>
-              <w:rFonts w:cs="TH Sarabun New"/>
+              <w:rFonts w:eastAsiaTheme="minorEastAsia" w:cs="TH Sarabun New"/>
               <w:noProof/>
               <w:szCs w:val="32"/>
+              <w:lang w:bidi="ar-SA"/>
             </w:rPr>
           </w:pPr>
-          <w:hyperlink w:anchor="_Toc64495286" w:history="1">
+          <w:hyperlink w:anchor="_Toc64505163" w:history="1">
             <w:r>
               <w:rPr>
                 <w:rStyle w:val="Hyperlink"/>
@@ -661,7 +693,7 @@
                 <w:webHidden/>
                 <w:szCs w:val="32"/>
               </w:rPr>
-              <w:instrText xml:space="preserve"> PAGEREF _Toc64495286 \h </w:instrText>
+              <w:instrText xml:space="preserve"> PAGEREF _Toc64505163 \h </w:instrText>
             </w:r>
             <w:r>
               <w:rPr>
@@ -707,12 +739,13 @@
               <w:tab w:val="right" w:leader="dot" w:pos="9350"/>
             </w:tabs>
             <w:rPr>
-              <w:rFonts w:cs="TH Sarabun New"/>
+              <w:rFonts w:eastAsiaTheme="minorEastAsia" w:cs="TH Sarabun New"/>
               <w:noProof/>
               <w:szCs w:val="32"/>
+              <w:lang w:bidi="ar-SA"/>
             </w:rPr>
           </w:pPr>
-          <w:hyperlink w:anchor="_Toc64495287" w:history="1">
+          <w:hyperlink w:anchor="_Toc64505164" w:history="1">
             <w:r>
               <w:rPr>
                 <w:rStyle w:val="Hyperlink"/>
@@ -786,7 +819,7 @@
                 <w:webHidden/>
                 <w:szCs w:val="32"/>
               </w:rPr>
-              <w:instrText xml:space="preserve"> PAGEREF _Toc64495287 \h </w:instrText>
+              <w:instrText xml:space="preserve"> PAGEREF _Toc64505164 \h </w:instrText>
             </w:r>
             <w:r>
               <w:rPr>
@@ -833,12 +866,13 @@
               <w:tab w:val="right" w:leader="dot" w:pos="9350"/>
             </w:tabs>
             <w:rPr>
-              <w:rFonts w:cs="TH Sarabun New"/>
+              <w:rFonts w:eastAsiaTheme="minorEastAsia" w:cs="TH Sarabun New"/>
               <w:noProof/>
               <w:szCs w:val="32"/>
+              <w:lang w:bidi="ar-SA"/>
             </w:rPr>
           </w:pPr>
-          <w:hyperlink w:anchor="_Toc64495288" w:history="1">
+          <w:hyperlink w:anchor="_Toc64505165" w:history="1">
             <w:r>
               <w:rPr>
                 <w:rStyle w:val="Hyperlink"/>
@@ -850,9 +884,10 @@
             </w:r>
             <w:r>
               <w:rPr>
-                <w:rFonts w:cs="TH Sarabun New"/>
-                <w:noProof/>
-                <w:szCs w:val="32"/>
+                <w:rFonts w:eastAsiaTheme="minorEastAsia" w:cs="TH Sarabun New"/>
+                <w:noProof/>
+                <w:szCs w:val="32"/>
+                <w:lang w:bidi="ar-SA"/>
               </w:rPr>
               <w:tab/>
             </w:r>
@@ -900,7 +935,7 @@
                 <w:webHidden/>
                 <w:szCs w:val="32"/>
               </w:rPr>
-              <w:instrText xml:space="preserve"> PAGEREF _Toc64495288 \h </w:instrText>
+              <w:instrText xml:space="preserve"> PAGEREF _Toc64505165 \h </w:instrText>
             </w:r>
             <w:r>
               <w:rPr>
@@ -947,12 +982,13 @@
               <w:tab w:val="right" w:leader="dot" w:pos="9350"/>
             </w:tabs>
             <w:rPr>
-              <w:rFonts w:cs="TH Sarabun New"/>
+              <w:rFonts w:eastAsiaTheme="minorEastAsia" w:cs="TH Sarabun New"/>
               <w:noProof/>
               <w:szCs w:val="32"/>
+              <w:lang w:bidi="ar-SA"/>
             </w:rPr>
           </w:pPr>
-          <w:hyperlink w:anchor="_Toc64495289" w:history="1">
+          <w:hyperlink w:anchor="_Toc64505166" w:history="1">
             <w:r>
               <w:rPr>
                 <w:rStyle w:val="Hyperlink"/>
@@ -964,9 +1000,10 @@
             </w:r>
             <w:r>
               <w:rPr>
-                <w:rFonts w:cs="TH Sarabun New"/>
-                <w:noProof/>
-                <w:szCs w:val="32"/>
+                <w:rFonts w:eastAsiaTheme="minorEastAsia" w:cs="TH Sarabun New"/>
+                <w:noProof/>
+                <w:szCs w:val="32"/>
+                <w:lang w:bidi="ar-SA"/>
               </w:rPr>
               <w:tab/>
             </w:r>
@@ -1005,7 +1042,7 @@
                 <w:webHidden/>
                 <w:szCs w:val="32"/>
               </w:rPr>
-              <w:instrText xml:space="preserve"> PAGEREF _Toc64495289 \h </w:instrText>
+              <w:instrText xml:space="preserve"> PAGEREF _Toc64505166 \h </w:instrText>
             </w:r>
             <w:r>
               <w:rPr>
@@ -1052,12 +1089,13 @@
               <w:tab w:val="right" w:leader="dot" w:pos="9350"/>
             </w:tabs>
             <w:rPr>
-              <w:rFonts w:cs="TH Sarabun New"/>
+              <w:rFonts w:eastAsiaTheme="minorEastAsia" w:cs="TH Sarabun New"/>
               <w:noProof/>
               <w:szCs w:val="32"/>
+              <w:lang w:bidi="ar-SA"/>
             </w:rPr>
           </w:pPr>
-          <w:hyperlink w:anchor="_Toc64495290" w:history="1">
+          <w:hyperlink w:anchor="_Toc64505167" w:history="1">
             <w:r>
               <w:rPr>
                 <w:rStyle w:val="Hyperlink"/>
@@ -1069,9 +1107,10 @@
             </w:r>
             <w:r>
               <w:rPr>
-                <w:rFonts w:cs="TH Sarabun New"/>
-                <w:noProof/>
-                <w:szCs w:val="32"/>
+                <w:rFonts w:eastAsiaTheme="minorEastAsia" w:cs="TH Sarabun New"/>
+                <w:noProof/>
+                <w:szCs w:val="32"/>
+                <w:lang w:bidi="ar-SA"/>
               </w:rPr>
               <w:tab/>
             </w:r>
@@ -1110,7 +1149,7 @@
                 <w:webHidden/>
                 <w:szCs w:val="32"/>
               </w:rPr>
-              <w:instrText xml:space="preserve"> PAGEREF _Toc64495290 \h </w:instrText>
+              <w:instrText xml:space="preserve"> PAGEREF _Toc64505167 \h </w:instrText>
             </w:r>
             <w:r>
               <w:rPr>
@@ -1156,12 +1195,13 @@
               <w:tab w:val="right" w:leader="dot" w:pos="9350"/>
             </w:tabs>
             <w:rPr>
-              <w:rFonts w:cs="TH Sarabun New"/>
+              <w:rFonts w:eastAsiaTheme="minorEastAsia" w:cs="TH Sarabun New"/>
               <w:noProof/>
               <w:szCs w:val="32"/>
+              <w:lang w:bidi="ar-SA"/>
             </w:rPr>
           </w:pPr>
-          <w:hyperlink w:anchor="_Toc64495291" w:history="1">
+          <w:hyperlink w:anchor="_Toc64505168" w:history="1">
             <w:r>
               <w:rPr>
                 <w:rStyle w:val="Hyperlink"/>
@@ -1235,7 +1275,7 @@
                 <w:webHidden/>
                 <w:szCs w:val="32"/>
               </w:rPr>
-              <w:instrText xml:space="preserve"> PAGEREF _Toc64495291 \h </w:instrText>
+              <w:instrText xml:space="preserve"> PAGEREF _Toc64505168 \h </w:instrText>
             </w:r>
             <w:r>
               <w:rPr>
@@ -1282,12 +1322,13 @@
               <w:tab w:val="right" w:leader="dot" w:pos="9350"/>
             </w:tabs>
             <w:rPr>
-              <w:rFonts w:cs="TH Sarabun New"/>
+              <w:rFonts w:eastAsiaTheme="minorEastAsia" w:cs="TH Sarabun New"/>
               <w:noProof/>
               <w:szCs w:val="32"/>
+              <w:lang w:bidi="ar-SA"/>
             </w:rPr>
           </w:pPr>
-          <w:hyperlink w:anchor="_Toc64495292" w:history="1">
+          <w:hyperlink w:anchor="_Toc64505169" w:history="1">
             <w:r>
               <w:rPr>
                 <w:rStyle w:val="Hyperlink"/>
@@ -1299,9 +1340,10 @@
             </w:r>
             <w:r>
               <w:rPr>
-                <w:rFonts w:cs="TH Sarabun New"/>
-                <w:noProof/>
-                <w:szCs w:val="32"/>
+                <w:rFonts w:eastAsiaTheme="minorEastAsia" w:cs="TH Sarabun New"/>
+                <w:noProof/>
+                <w:szCs w:val="32"/>
+                <w:lang w:bidi="ar-SA"/>
               </w:rPr>
               <w:tab/>
             </w:r>
@@ -1340,7 +1382,7 @@
                 <w:webHidden/>
                 <w:szCs w:val="32"/>
               </w:rPr>
-              <w:instrText xml:space="preserve"> PAGEREF _Toc64495292 \h </w:instrText>
+              <w:instrText xml:space="preserve"> PAGEREF _Toc64505169 \h </w:instrText>
             </w:r>
             <w:r>
               <w:rPr>
@@ -1386,12 +1428,13 @@
               <w:tab w:val="right" w:leader="dot" w:pos="9350"/>
             </w:tabs>
             <w:rPr>
-              <w:rFonts w:cs="TH Sarabun New"/>
+              <w:rFonts w:eastAsiaTheme="minorEastAsia" w:cs="TH Sarabun New"/>
               <w:noProof/>
               <w:szCs w:val="32"/>
+              <w:lang w:bidi="ar-SA"/>
             </w:rPr>
           </w:pPr>
-          <w:hyperlink w:anchor="_Toc64495293" w:history="1">
+          <w:hyperlink w:anchor="_Toc64505170" w:history="1">
             <w:r>
               <w:rPr>
                 <w:rStyle w:val="Hyperlink"/>
@@ -1436,7 +1479,7 @@
                 <w:webHidden/>
                 <w:szCs w:val="32"/>
               </w:rPr>
-              <w:instrText xml:space="preserve"> PAGEREF _Toc64495293 \h </w:instrText>
+              <w:instrText xml:space="preserve"> PAGEREF _Toc64505170 \h </w:instrText>
             </w:r>
             <w:r>
               <w:rPr>
@@ -1483,12 +1526,13 @@
               <w:tab w:val="right" w:leader="dot" w:pos="9350"/>
             </w:tabs>
             <w:rPr>
-              <w:rFonts w:cs="TH Sarabun New"/>
+              <w:rFonts w:eastAsiaTheme="minorEastAsia" w:cs="TH Sarabun New"/>
               <w:noProof/>
               <w:szCs w:val="32"/>
+              <w:lang w:bidi="ar-SA"/>
             </w:rPr>
           </w:pPr>
-          <w:hyperlink w:anchor="_Toc64495294" w:history="1">
+          <w:hyperlink w:anchor="_Toc64505171" w:history="1">
             <w:r>
               <w:rPr>
                 <w:rStyle w:val="Hyperlink"/>
@@ -1500,9 +1544,10 @@
             </w:r>
             <w:r>
               <w:rPr>
-                <w:rFonts w:cs="TH Sarabun New"/>
-                <w:noProof/>
-                <w:szCs w:val="32"/>
+                <w:rFonts w:eastAsiaTheme="minorEastAsia" w:cs="TH Sarabun New"/>
+                <w:noProof/>
+                <w:szCs w:val="32"/>
+                <w:lang w:bidi="ar-SA"/>
               </w:rPr>
               <w:tab/>
             </w:r>
@@ -1550,7 +1595,7 @@
                 <w:webHidden/>
                 <w:szCs w:val="32"/>
               </w:rPr>
-              <w:instrText xml:space="preserve"> PAGEREF _Toc64495294 \h </w:instrText>
+              <w:instrText xml:space="preserve"> PAGEREF _Toc64505171 \h </w:instrText>
             </w:r>
             <w:r>
               <w:rPr>
@@ -1597,12 +1642,13 @@
               <w:tab w:val="right" w:leader="dot" w:pos="9350"/>
             </w:tabs>
             <w:rPr>
-              <w:rFonts w:cs="TH Sarabun New"/>
+              <w:rFonts w:eastAsiaTheme="minorEastAsia" w:cs="TH Sarabun New"/>
               <w:noProof/>
               <w:szCs w:val="32"/>
+              <w:lang w:bidi="ar-SA"/>
             </w:rPr>
           </w:pPr>
-          <w:hyperlink w:anchor="_Toc64495295" w:history="1">
+          <w:hyperlink w:anchor="_Toc64505172" w:history="1">
             <w:r>
               <w:rPr>
                 <w:rStyle w:val="Hyperlink"/>
@@ -1614,9 +1660,10 @@
             </w:r>
             <w:r>
               <w:rPr>
-                <w:rFonts w:cs="TH Sarabun New"/>
-                <w:noProof/>
-                <w:szCs w:val="32"/>
+                <w:rFonts w:eastAsiaTheme="minorEastAsia" w:cs="TH Sarabun New"/>
+                <w:noProof/>
+                <w:szCs w:val="32"/>
+                <w:lang w:bidi="ar-SA"/>
               </w:rPr>
               <w:tab/>
             </w:r>
@@ -1664,7 +1711,7 @@
                 <w:webHidden/>
                 <w:szCs w:val="32"/>
               </w:rPr>
-              <w:instrText xml:space="preserve"> PAGEREF _Toc64495295 \h </w:instrText>
+              <w:instrText xml:space="preserve"> PAGEREF _Toc64505172 \h </w:instrText>
             </w:r>
             <w:r>
               <w:rPr>
@@ -1710,12 +1757,13 @@
               <w:tab w:val="right" w:leader="dot" w:pos="9350"/>
             </w:tabs>
             <w:rPr>
-              <w:rFonts w:cs="TH Sarabun New"/>
+              <w:rFonts w:eastAsiaTheme="minorEastAsia" w:cs="TH Sarabun New"/>
               <w:noProof/>
               <w:szCs w:val="32"/>
+              <w:lang w:bidi="ar-SA"/>
             </w:rPr>
           </w:pPr>
-          <w:hyperlink w:anchor="_Toc64495296" w:history="1">
+          <w:hyperlink w:anchor="_Toc64505173" w:history="1">
             <w:r>
               <w:rPr>
                 <w:rStyle w:val="Hyperlink"/>
@@ -1770,7 +1818,7 @@
                 <w:webHidden/>
                 <w:szCs w:val="32"/>
               </w:rPr>
-              <w:instrText xml:space="preserve"> PAGEREF _Toc64495296 \h </w:instrText>
+              <w:instrText xml:space="preserve"> PAGEREF _Toc64505173 \h </w:instrText>
             </w:r>
             <w:r>
               <w:rPr>
@@ -1817,12 +1865,13 @@
               <w:tab w:val="right" w:leader="dot" w:pos="9350"/>
             </w:tabs>
             <w:rPr>
-              <w:rFonts w:cs="TH Sarabun New"/>
+              <w:rFonts w:eastAsiaTheme="minorEastAsia" w:cs="TH Sarabun New"/>
               <w:noProof/>
               <w:szCs w:val="32"/>
+              <w:lang w:bidi="ar-SA"/>
             </w:rPr>
           </w:pPr>
-          <w:hyperlink w:anchor="_Toc64495297" w:history="1">
+          <w:hyperlink w:anchor="_Toc64505174" w:history="1">
             <w:r>
               <w:rPr>
                 <w:rStyle w:val="Hyperlink"/>
@@ -1834,9 +1883,10 @@
             </w:r>
             <w:r>
               <w:rPr>
-                <w:rFonts w:cs="TH Sarabun New"/>
-                <w:noProof/>
-                <w:szCs w:val="32"/>
+                <w:rFonts w:eastAsiaTheme="minorEastAsia" w:cs="TH Sarabun New"/>
+                <w:noProof/>
+                <w:szCs w:val="32"/>
+                <w:lang w:bidi="ar-SA"/>
               </w:rPr>
               <w:tab/>
             </w:r>
@@ -1884,7 +1934,7 @@
                 <w:webHidden/>
                 <w:szCs w:val="32"/>
               </w:rPr>
-              <w:instrText xml:space="preserve"> PAGEREF _Toc64495297 \h </w:instrText>
+              <w:instrText xml:space="preserve"> PAGEREF _Toc64505174 \h </w:instrText>
             </w:r>
             <w:r>
               <w:rPr>
@@ -1931,12 +1981,13 @@
               <w:tab w:val="right" w:leader="dot" w:pos="9350"/>
             </w:tabs>
             <w:rPr>
-              <w:rFonts w:cs="TH Sarabun New"/>
+              <w:rFonts w:eastAsiaTheme="minorEastAsia" w:cs="TH Sarabun New"/>
               <w:noProof/>
               <w:szCs w:val="32"/>
+              <w:lang w:bidi="ar-SA"/>
             </w:rPr>
           </w:pPr>
-          <w:hyperlink w:anchor="_Toc64495298" w:history="1">
+          <w:hyperlink w:anchor="_Toc64505175" w:history="1">
             <w:r>
               <w:rPr>
                 <w:rStyle w:val="Hyperlink"/>
@@ -1948,9 +1999,10 @@
             </w:r>
             <w:r>
               <w:rPr>
-                <w:rFonts w:cs="TH Sarabun New"/>
-                <w:noProof/>
-                <w:szCs w:val="32"/>
+                <w:rFonts w:eastAsiaTheme="minorEastAsia" w:cs="TH Sarabun New"/>
+                <w:noProof/>
+                <w:szCs w:val="32"/>
+                <w:lang w:bidi="ar-SA"/>
               </w:rPr>
               <w:tab/>
             </w:r>
@@ -1988,7 +2040,7 @@
                 <w:webHidden/>
                 <w:szCs w:val="32"/>
               </w:rPr>
-              <w:instrText xml:space="preserve"> PAGEREF _Toc64495298 \h </w:instrText>
+              <w:instrText xml:space="preserve"> PAGEREF _Toc64505175 \h </w:instrText>
             </w:r>
             <w:r>
               <w:rPr>
@@ -2035,12 +2087,13 @@
               <w:tab w:val="right" w:leader="dot" w:pos="9350"/>
             </w:tabs>
             <w:rPr>
-              <w:rFonts w:cs="TH Sarabun New"/>
+              <w:rFonts w:eastAsiaTheme="minorEastAsia" w:cs="TH Sarabun New"/>
               <w:noProof/>
               <w:szCs w:val="32"/>
+              <w:lang w:bidi="ar-SA"/>
             </w:rPr>
           </w:pPr>
-          <w:hyperlink w:anchor="_Toc64495299" w:history="1">
+          <w:hyperlink w:anchor="_Toc64505176" w:history="1">
             <w:r>
               <w:rPr>
                 <w:rStyle w:val="Hyperlink"/>
@@ -2052,9 +2105,10 @@
             </w:r>
             <w:r>
               <w:rPr>
-                <w:rFonts w:cs="TH Sarabun New"/>
-                <w:noProof/>
-                <w:szCs w:val="32"/>
+                <w:rFonts w:eastAsiaTheme="minorEastAsia" w:cs="TH Sarabun New"/>
+                <w:noProof/>
+                <w:szCs w:val="32"/>
+                <w:lang w:bidi="ar-SA"/>
               </w:rPr>
               <w:tab/>
             </w:r>
@@ -2092,7 +2146,7 @@
                 <w:webHidden/>
                 <w:szCs w:val="32"/>
               </w:rPr>
-              <w:instrText xml:space="preserve"> PAGEREF _Toc64495299 \h </w:instrText>
+              <w:instrText xml:space="preserve"> PAGEREF _Toc64505176 \h </w:instrText>
             </w:r>
             <w:r>
               <w:rPr>
@@ -2139,12 +2193,13 @@
               <w:tab w:val="right" w:leader="dot" w:pos="9350"/>
             </w:tabs>
             <w:rPr>
-              <w:rFonts w:cs="TH Sarabun New"/>
+              <w:rFonts w:eastAsiaTheme="minorEastAsia" w:cs="TH Sarabun New"/>
               <w:noProof/>
               <w:szCs w:val="32"/>
+              <w:lang w:bidi="ar-SA"/>
             </w:rPr>
           </w:pPr>
-          <w:hyperlink w:anchor="_Toc64495300" w:history="1">
+          <w:hyperlink w:anchor="_Toc64505177" w:history="1">
             <w:r>
               <w:rPr>
                 <w:rStyle w:val="Hyperlink"/>
@@ -2156,9 +2211,10 @@
             </w:r>
             <w:r>
               <w:rPr>
-                <w:rFonts w:cs="TH Sarabun New"/>
-                <w:noProof/>
-                <w:szCs w:val="32"/>
+                <w:rFonts w:eastAsiaTheme="minorEastAsia" w:cs="TH Sarabun New"/>
+                <w:noProof/>
+                <w:szCs w:val="32"/>
+                <w:lang w:bidi="ar-SA"/>
               </w:rPr>
               <w:tab/>
             </w:r>
@@ -2196,215 +2252,7 @@
                 <w:webHidden/>
                 <w:szCs w:val="32"/>
               </w:rPr>
-              <w:instrText xml:space="preserve"> PAGEREF _Toc64495300 \h </w:instrText>
-            </w:r>
-            <w:r>
-              <w:rPr>
-                <w:rFonts w:cs="TH Sarabun New"/>
-                <w:noProof/>
-                <w:webHidden/>
-                <w:szCs w:val="32"/>
-              </w:rPr>
-            </w:r>
-            <w:r>
-              <w:rPr>
-                <w:rFonts w:cs="TH Sarabun New"/>
-                <w:noProof/>
-                <w:webHidden/>
-                <w:szCs w:val="32"/>
-              </w:rPr>
-              <w:fldChar w:fldCharType="separate"/>
-            </w:r>
-            <w:r>
-              <w:rPr>
-                <w:rFonts w:cs="TH Sarabun New"/>
-                <w:noProof/>
-                <w:webHidden/>
-                <w:szCs w:val="32"/>
-              </w:rPr>
-              <w:t>7</w:t>
-            </w:r>
-            <w:r>
-              <w:rPr>
-                <w:rFonts w:cs="TH Sarabun New"/>
-                <w:noProof/>
-                <w:webHidden/>
-                <w:szCs w:val="32"/>
-              </w:rPr>
-              <w:fldChar w:fldCharType="end"/>
-            </w:r>
-          </w:hyperlink>
-        </w:p>
-        <w:p>
-          <w:pPr>
-            <w:pStyle w:val="TOC2"/>
-            <w:tabs>
-              <w:tab w:val="left" w:pos="1100"/>
-              <w:tab w:val="right" w:leader="dot" w:pos="9350"/>
-            </w:tabs>
-            <w:rPr>
-              <w:rFonts w:cs="TH Sarabun New"/>
-              <w:noProof/>
-              <w:szCs w:val="32"/>
-            </w:rPr>
-          </w:pPr>
-          <w:hyperlink w:anchor="_Toc64495301" w:history="1">
-            <w:r>
-              <w:rPr>
-                <w:rStyle w:val="Hyperlink"/>
-                <w:rFonts w:cs="TH Sarabun New"/>
-                <w:noProof/>
-                <w:szCs w:val="32"/>
-              </w:rPr>
-              <w:t>3.4.1</w:t>
-            </w:r>
-            <w:r>
-              <w:rPr>
-                <w:rFonts w:cs="TH Sarabun New"/>
-                <w:noProof/>
-                <w:szCs w:val="32"/>
-              </w:rPr>
-              <w:tab/>
-            </w:r>
-            <w:r>
-              <w:rPr>
-                <w:rStyle w:val="Hyperlink"/>
-                <w:rFonts w:cs="TH Sarabun New"/>
-                <w:noProof/>
-                <w:szCs w:val="32"/>
-              </w:rPr>
-              <w:t>Object Properties</w:t>
-            </w:r>
-            <w:r>
-              <w:rPr>
-                <w:rFonts w:cs="TH Sarabun New"/>
-                <w:noProof/>
-                <w:webHidden/>
-                <w:szCs w:val="32"/>
-              </w:rPr>
-              <w:tab/>
-            </w:r>
-            <w:r>
-              <w:rPr>
-                <w:rFonts w:cs="TH Sarabun New"/>
-                <w:noProof/>
-                <w:webHidden/>
-                <w:szCs w:val="32"/>
-              </w:rPr>
-              <w:fldChar w:fldCharType="begin"/>
-            </w:r>
-            <w:r>
-              <w:rPr>
-                <w:rFonts w:cs="TH Sarabun New"/>
-                <w:noProof/>
-                <w:webHidden/>
-                <w:szCs w:val="32"/>
-              </w:rPr>
-              <w:instrText xml:space="preserve"> PAGEREF _Toc64495301 \h </w:instrText>
-            </w:r>
-            <w:r>
-              <w:rPr>
-                <w:rFonts w:cs="TH Sarabun New"/>
-                <w:noProof/>
-                <w:webHidden/>
-                <w:szCs w:val="32"/>
-              </w:rPr>
-            </w:r>
-            <w:r>
-              <w:rPr>
-                <w:rFonts w:cs="TH Sarabun New"/>
-                <w:noProof/>
-                <w:webHidden/>
-                <w:szCs w:val="32"/>
-              </w:rPr>
-              <w:fldChar w:fldCharType="separate"/>
-            </w:r>
-            <w:r>
-              <w:rPr>
-                <w:rFonts w:cs="TH Sarabun New"/>
-                <w:noProof/>
-                <w:webHidden/>
-                <w:szCs w:val="32"/>
-              </w:rPr>
-              <w:t>7</w:t>
-            </w:r>
-            <w:r>
-              <w:rPr>
-                <w:rFonts w:cs="TH Sarabun New"/>
-                <w:noProof/>
-                <w:webHidden/>
-                <w:szCs w:val="32"/>
-              </w:rPr>
-              <w:fldChar w:fldCharType="end"/>
-            </w:r>
-          </w:hyperlink>
-        </w:p>
-        <w:p>
-          <w:pPr>
-            <w:pStyle w:val="TOC2"/>
-            <w:tabs>
-              <w:tab w:val="left" w:pos="1100"/>
-              <w:tab w:val="right" w:leader="dot" w:pos="9350"/>
-            </w:tabs>
-            <w:rPr>
-              <w:rFonts w:cs="TH Sarabun New"/>
-              <w:noProof/>
-              <w:szCs w:val="32"/>
-            </w:rPr>
-          </w:pPr>
-          <w:hyperlink w:anchor="_Toc64495302" w:history="1">
-            <w:r>
-              <w:rPr>
-                <w:rStyle w:val="Hyperlink"/>
-                <w:rFonts w:cs="TH Sarabun New"/>
-                <w:noProof/>
-                <w:szCs w:val="32"/>
-              </w:rPr>
-              <w:t>3.4.2</w:t>
-            </w:r>
-            <w:r>
-              <w:rPr>
-                <w:rFonts w:cs="TH Sarabun New"/>
-                <w:noProof/>
-                <w:szCs w:val="32"/>
-              </w:rPr>
-              <w:tab/>
-            </w:r>
-            <w:r>
-              <w:rPr>
-                <w:rStyle w:val="Hyperlink"/>
-                <w:rFonts w:cs="TH Sarabun New"/>
-                <w:noProof/>
-                <w:szCs w:val="32"/>
-              </w:rPr>
-              <w:t>Data Properties</w:t>
-            </w:r>
-            <w:r>
-              <w:rPr>
-                <w:rFonts w:cs="TH Sarabun New"/>
-                <w:noProof/>
-                <w:webHidden/>
-                <w:szCs w:val="32"/>
-              </w:rPr>
-              <w:tab/>
-            </w:r>
-            <w:r>
-              <w:rPr>
-                <w:rFonts w:cs="TH Sarabun New"/>
-                <w:noProof/>
-                <w:webHidden/>
-                <w:szCs w:val="32"/>
-              </w:rPr>
-              <w:fldChar w:fldCharType="begin"/>
-            </w:r>
-            <w:r>
-              <w:rPr>
-                <w:rFonts w:cs="TH Sarabun New"/>
-                <w:noProof/>
-                <w:webHidden/>
-                <w:szCs w:val="32"/>
-              </w:rPr>
-              <w:instrText xml:space="preserve"> PAGEREF _Toc64495302 \h </w:instrText>
+              <w:instrText xml:space="preserve"> PAGEREF _Toc64505177 \h </w:instrText>
             </w:r>
             <w:r>
               <w:rPr>
@@ -2451,12 +2299,13 @@
               <w:tab w:val="right" w:leader="dot" w:pos="9350"/>
             </w:tabs>
             <w:rPr>
-              <w:rFonts w:cs="TH Sarabun New"/>
+              <w:rFonts w:eastAsiaTheme="minorEastAsia" w:cs="TH Sarabun New"/>
               <w:noProof/>
               <w:szCs w:val="32"/>
+              <w:lang w:bidi="ar-SA"/>
             </w:rPr>
           </w:pPr>
-          <w:hyperlink w:anchor="_Toc64495303" w:history="1">
+          <w:hyperlink w:anchor="_Toc64505178" w:history="1">
             <w:r>
               <w:rPr>
                 <w:rStyle w:val="Hyperlink"/>
@@ -2468,9 +2317,10 @@
             </w:r>
             <w:r>
               <w:rPr>
-                <w:rFonts w:cs="TH Sarabun New"/>
-                <w:noProof/>
-                <w:szCs w:val="32"/>
+                <w:rFonts w:eastAsiaTheme="minorEastAsia" w:cs="TH Sarabun New"/>
+                <w:noProof/>
+                <w:szCs w:val="32"/>
+                <w:lang w:bidi="ar-SA"/>
               </w:rPr>
               <w:tab/>
             </w:r>
@@ -2480,8 +2330,18 @@
                 <w:rFonts w:cs="TH Sarabun New"/>
                 <w:noProof/>
                 <w:szCs w:val="32"/>
-              </w:rPr>
-              <w:t>Example of Instance</w:t>
+                <w:cs/>
+              </w:rPr>
+              <w:t xml:space="preserve">ตัวอย่างของ </w:t>
+            </w:r>
+            <w:r>
+              <w:rPr>
+                <w:rStyle w:val="Hyperlink"/>
+                <w:rFonts w:cs="TH Sarabun New"/>
+                <w:noProof/>
+                <w:szCs w:val="32"/>
+              </w:rPr>
+              <w:t>Instance</w:t>
             </w:r>
             <w:r>
               <w:rPr>
@@ -2508,7 +2368,7 @@
                 <w:webHidden/>
                 <w:szCs w:val="32"/>
               </w:rPr>
-              <w:instrText xml:space="preserve"> PAGEREF _Toc64495303 \h </w:instrText>
+              <w:instrText xml:space="preserve"> PAGEREF _Toc64505178 \h </w:instrText>
             </w:r>
             <w:r>
               <w:rPr>
@@ -2534,7 +2394,7 @@
                 <w:webHidden/>
                 <w:szCs w:val="32"/>
               </w:rPr>
-              <w:t>7</w:t>
+              <w:t>8</w:t>
             </w:r>
             <w:r>
               <w:rPr>
@@ -2555,12 +2415,13 @@
               <w:tab w:val="right" w:leader="dot" w:pos="9350"/>
             </w:tabs>
             <w:rPr>
-              <w:rFonts w:cs="TH Sarabun New"/>
+              <w:rFonts w:eastAsiaTheme="minorEastAsia" w:cs="TH Sarabun New"/>
               <w:noProof/>
               <w:szCs w:val="32"/>
+              <w:lang w:bidi="ar-SA"/>
             </w:rPr>
           </w:pPr>
-          <w:hyperlink w:anchor="_Toc64495304" w:history="1">
+          <w:hyperlink w:anchor="_Toc64505179" w:history="1">
             <w:r>
               <w:rPr>
                 <w:rStyle w:val="Hyperlink"/>
@@ -2572,9 +2433,10 @@
             </w:r>
             <w:r>
               <w:rPr>
-                <w:rFonts w:cs="TH Sarabun New"/>
-                <w:noProof/>
-                <w:szCs w:val="32"/>
+                <w:rFonts w:eastAsiaTheme="minorEastAsia" w:cs="TH Sarabun New"/>
+                <w:noProof/>
+                <w:szCs w:val="32"/>
+                <w:lang w:bidi="ar-SA"/>
               </w:rPr>
               <w:tab/>
             </w:r>
@@ -2612,7 +2474,7 @@
                 <w:webHidden/>
                 <w:szCs w:val="32"/>
               </w:rPr>
-              <w:instrText xml:space="preserve"> PAGEREF _Toc64495304 \h </w:instrText>
+              <w:instrText xml:space="preserve"> PAGEREF _Toc64505179 \h </w:instrText>
             </w:r>
             <w:r>
               <w:rPr>
@@ -2659,12 +2521,13 @@
               <w:tab w:val="right" w:leader="dot" w:pos="9350"/>
             </w:tabs>
             <w:rPr>
-              <w:rFonts w:cs="TH Sarabun New"/>
+              <w:rFonts w:eastAsiaTheme="minorEastAsia" w:cs="TH Sarabun New"/>
               <w:noProof/>
               <w:szCs w:val="32"/>
+              <w:lang w:bidi="ar-SA"/>
             </w:rPr>
           </w:pPr>
-          <w:hyperlink w:anchor="_Toc64495305" w:history="1">
+          <w:hyperlink w:anchor="_Toc64505180" w:history="1">
             <w:r>
               <w:rPr>
                 <w:rStyle w:val="Hyperlink"/>
@@ -2676,9 +2539,10 @@
             </w:r>
             <w:r>
               <w:rPr>
-                <w:rFonts w:cs="TH Sarabun New"/>
-                <w:noProof/>
-                <w:szCs w:val="32"/>
+                <w:rFonts w:eastAsiaTheme="minorEastAsia" w:cs="TH Sarabun New"/>
+                <w:noProof/>
+                <w:szCs w:val="32"/>
+                <w:lang w:bidi="ar-SA"/>
               </w:rPr>
               <w:tab/>
             </w:r>
@@ -2716,7 +2580,7 @@
                 <w:webHidden/>
                 <w:szCs w:val="32"/>
               </w:rPr>
-              <w:instrText xml:space="preserve"> PAGEREF _Toc64495305 \h </w:instrText>
+              <w:instrText xml:space="preserve"> PAGEREF _Toc64505180 \h </w:instrText>
             </w:r>
             <w:r>
               <w:rPr>
@@ -2742,7 +2606,7 @@
                 <w:webHidden/>
                 <w:szCs w:val="32"/>
               </w:rPr>
-              <w:t>10</w:t>
+              <w:t>11</w:t>
             </w:r>
             <w:r>
               <w:rPr>
@@ -2786,32 +2650,47 @@
       <w:pPr>
         <w:pStyle w:val="Heading1"/>
         <w:ind w:left="0"/>
-      </w:pPr>
-      <w:bookmarkStart w:id="2" w:name="_Toc64495287"/>
-      <w:r>
-        <w:rPr>
-          <w:rFonts w:hint="cs"/>
+        <w:rPr>
+          <w:sz w:val="32"/>
+          <w:szCs w:val="32"/>
+        </w:rPr>
+      </w:pPr>
+      <w:bookmarkStart w:id="2" w:name="_Toc64505164"/>
+      <w:r>
+        <w:rPr>
+          <w:sz w:val="32"/>
+          <w:szCs w:val="32"/>
           <w:cs/>
         </w:rPr>
         <w:lastRenderedPageBreak/>
         <w:t xml:space="preserve">บทที่ </w:t>
       </w:r>
       <w:r>
+        <w:rPr>
+          <w:sz w:val="32"/>
+          <w:szCs w:val="32"/>
+        </w:rPr>
         <w:t>1</w:t>
       </w:r>
       <w:r>
         <w:rPr>
-          <w:rFonts w:hint="cs"/>
+          <w:sz w:val="32"/>
+          <w:szCs w:val="32"/>
           <w:cs/>
         </w:rPr>
         <w:t xml:space="preserve"> </w:t>
       </w:r>
       <w:r>
+        <w:rPr>
+          <w:sz w:val="32"/>
+          <w:szCs w:val="32"/>
+        </w:rPr>
         <w:br/>
       </w:r>
       <w:r>
         <w:rPr>
-          <w:rFonts w:hint="cs"/>
+          <w:sz w:val="32"/>
+          <w:szCs w:val="32"/>
           <w:cs/>
         </w:rPr>
         <w:t>บทนำ</w:t>
@@ -2827,10 +2706,9 @@
           <w:numId w:val="5"/>
         </w:numPr>
       </w:pPr>
-      <w:bookmarkStart w:id="3" w:name="_Toc64495288"/>
-      <w:r>
-        <w:rPr>
-          <w:rFonts w:hint="cs"/>
+      <w:bookmarkStart w:id="3" w:name="_Toc64505165"/>
+      <w:r>
+        <w:rPr>
           <w:cs/>
         </w:rPr>
         <w:t xml:space="preserve">แนวคิดหลัก </w:t>
@@ -2850,7 +2728,6 @@
       </w:pPr>
       <w:r>
         <w:rPr>
-          <w:rFonts w:hint="cs"/>
           <w:cs/>
         </w:rPr>
         <w:t xml:space="preserve">ระบบค้นหากองทุนที่เหมาะสมกับนักลงทุน เนื่องจากการลงทุนเป็นเรื่องที่จำเป็นต้องใช้ความรู้ในการพิจารณา ทำให้นักลงทุนจะต้องศึกษาข้อมูลจำนวนมากก่อนตัดสินใจ แต่ระบบที่จัดทำจะนำ </w:t>
@@ -2860,7 +2737,6 @@
       </w:r>
       <w:r>
         <w:rPr>
-          <w:rFonts w:hint="cs"/>
           <w:cs/>
         </w:rPr>
         <w:t xml:space="preserve">มาช่วยในการตัดสินใจและเลือกกองทุนที่เหมาะสมกับนักลงทุน และ แสดงข้อมูลการคาดการณ์ ผลตอบแทนที่ได้ผ่านระบบภายนอก โดยใช้การเขียนโปรแกรมสำหรับแสดงผลคาดการณ์ในอนาคตทั้งนี้ผลคาดการณ์เป็นเพียงการนำข้อมูลจากอดีตมาประมวลผล </w:t>
@@ -2874,10 +2750,9 @@
           <w:numId w:val="5"/>
         </w:numPr>
       </w:pPr>
-      <w:bookmarkStart w:id="4" w:name="_Toc64495289"/>
-      <w:r>
-        <w:rPr>
-          <w:rFonts w:hint="cs"/>
+      <w:bookmarkStart w:id="4" w:name="_Toc64505166"/>
+      <w:r>
+        <w:rPr>
           <w:cs/>
         </w:rPr>
         <w:t>วัตถุประสงค์</w:t>
@@ -2891,7 +2766,6 @@
       </w:pPr>
       <w:r>
         <w:rPr>
-          <w:rFonts w:hint="cs"/>
           <w:cs/>
         </w:rPr>
         <w:t>เพื่อแสดงกองทุนที่เหมาะสมกับ เป้าหมาย</w:t>
@@ -2901,7 +2775,6 @@
       </w:r>
       <w:r>
         <w:rPr>
-          <w:rFonts w:hint="cs"/>
           <w:cs/>
         </w:rPr>
         <w:t>เงินทุน</w:t>
@@ -2911,17 +2784,9 @@
       </w:r>
       <w:r>
         <w:rPr>
-          <w:rFonts w:hint="cs"/>
-          <w:cs/>
-        </w:rPr>
-        <w:t xml:space="preserve">และ ระยะเวลาการลงทุน </w:t>
-      </w:r>
-      <w:r>
-        <w:rPr>
-          <w:rFonts w:hint="cs"/>
-          <w:cs/>
-        </w:rPr>
-        <w:t>ของผู้ลงทุน</w:t>
+          <w:cs/>
+        </w:rPr>
+        <w:t>และ ระยะเวลาการลงทุน ของผู้ลงทุน</w:t>
       </w:r>
     </w:p>
     <w:p>
@@ -2932,10 +2797,9 @@
           <w:numId w:val="5"/>
         </w:numPr>
       </w:pPr>
-      <w:bookmarkStart w:id="5" w:name="_Toc64495290"/>
-      <w:r>
-        <w:rPr>
-          <w:rFonts w:hint="cs"/>
+      <w:bookmarkStart w:id="5" w:name="_Toc64505167"/>
+      <w:r>
+        <w:rPr>
           <w:cs/>
         </w:rPr>
         <w:t>ข้อความที่เกี่ยวข้อง</w:t>
@@ -2957,7 +2821,7 @@
       </w:pPr>
       <w:r>
         <w:rPr>
-          <w:rFonts w:cs="TH Sarabun New" w:hint="cs"/>
+          <w:rFonts w:cs="TH Sarabun New"/>
           <w:szCs w:val="32"/>
           <w:cs/>
         </w:rPr>
@@ -2979,7 +2843,7 @@
       </w:pPr>
       <w:r>
         <w:rPr>
-          <w:rFonts w:cs="TH Sarabun New" w:hint="cs"/>
+          <w:rFonts w:cs="TH Sarabun New"/>
           <w:szCs w:val="32"/>
           <w:cs/>
         </w:rPr>
@@ -3001,7 +2865,7 @@
       </w:pPr>
       <w:r>
         <w:rPr>
-          <w:rFonts w:cs="TH Sarabun New" w:hint="cs"/>
+          <w:rFonts w:cs="TH Sarabun New"/>
           <w:szCs w:val="32"/>
           <w:cs/>
         </w:rPr>
@@ -3044,7 +2908,7 @@
       </w:pPr>
       <w:r>
         <w:rPr>
-          <w:rFonts w:cs="TH Sarabun New" w:hint="cs"/>
+          <w:rFonts w:cs="TH Sarabun New"/>
           <w:szCs w:val="32"/>
           <w:cs/>
         </w:rPr>
@@ -3066,7 +2930,7 @@
       </w:pPr>
       <w:r>
         <w:rPr>
-          <w:rFonts w:cs="TH Sarabun New" w:hint="cs"/>
+          <w:rFonts w:cs="TH Sarabun New"/>
           <w:szCs w:val="32"/>
           <w:cs/>
         </w:rPr>
@@ -3110,7 +2974,7 @@
       </w:pPr>
       <w:r>
         <w:rPr>
-          <w:rFonts w:cs="TH Sarabun New" w:hint="cs"/>
+          <w:rFonts w:cs="TH Sarabun New"/>
           <w:szCs w:val="32"/>
           <w:cs/>
         </w:rPr>
@@ -3132,7 +2996,7 @@
       </w:pPr>
       <w:r>
         <w:rPr>
-          <w:rFonts w:cs="TH Sarabun New" w:hint="cs"/>
+          <w:rFonts w:cs="TH Sarabun New"/>
           <w:szCs w:val="32"/>
           <w:cs/>
         </w:rPr>
@@ -3154,7 +3018,7 @@
       </w:pPr>
       <w:r>
         <w:rPr>
-          <w:rFonts w:cs="TH Sarabun New" w:hint="cs"/>
+          <w:rFonts w:cs="TH Sarabun New"/>
           <w:szCs w:val="32"/>
           <w:cs/>
         </w:rPr>
@@ -3176,7 +3040,7 @@
       </w:pPr>
       <w:r>
         <w:rPr>
-          <w:rFonts w:cs="TH Sarabun New" w:hint="cs"/>
+          <w:rFonts w:cs="TH Sarabun New"/>
           <w:szCs w:val="32"/>
           <w:cs/>
         </w:rPr>
@@ -3198,7 +3062,7 @@
       </w:pPr>
       <w:r>
         <w:rPr>
-          <w:rFonts w:cs="TH Sarabun New" w:hint="cs"/>
+          <w:rFonts w:cs="TH Sarabun New"/>
           <w:szCs w:val="32"/>
           <w:cs/>
         </w:rPr>
@@ -3220,11 +3084,10 @@
       </w:pPr>
       <w:r>
         <w:rPr>
-          <w:rFonts w:cs="TH Sarabun New" w:hint="cs"/>
-          <w:szCs w:val="32"/>
-          <w:cs/>
-        </w:rPr>
-        <w:lastRenderedPageBreak/>
+          <w:rFonts w:cs="TH Sarabun New"/>
+          <w:szCs w:val="32"/>
+          <w:cs/>
+        </w:rPr>
         <w:t>กองทุนรวมผสม</w:t>
       </w:r>
     </w:p>
@@ -3243,15 +3106,16 @@
       </w:pPr>
       <w:r>
         <w:rPr>
-          <w:rFonts w:cs="TH Sarabun New" w:hint="cs"/>
-          <w:szCs w:val="32"/>
-          <w:cs/>
-        </w:rPr>
+          <w:rFonts w:cs="TH Sarabun New"/>
+          <w:szCs w:val="32"/>
+          <w:cs/>
+        </w:rPr>
+        <w:lastRenderedPageBreak/>
         <w:t>กองทุนรวม</w:t>
       </w:r>
       <w:r>
         <w:rPr>
-          <w:rFonts w:cs="TH Sarabun New" w:hint="cs"/>
+          <w:rFonts w:cs="TH Sarabun New"/>
           <w:szCs w:val="32"/>
           <w:cs/>
         </w:rPr>
@@ -3273,7 +3137,7 @@
       </w:pPr>
       <w:r>
         <w:rPr>
-          <w:rFonts w:cs="TH Sarabun New" w:hint="cs"/>
+          <w:rFonts w:cs="TH Sarabun New"/>
           <w:szCs w:val="32"/>
           <w:cs/>
         </w:rPr>
@@ -3295,7 +3159,7 @@
       </w:pPr>
       <w:r>
         <w:rPr>
-          <w:rFonts w:cs="TH Sarabun New" w:hint="cs"/>
+          <w:rFonts w:cs="TH Sarabun New"/>
           <w:szCs w:val="32"/>
           <w:cs/>
         </w:rPr>
@@ -3317,7 +3181,7 @@
       </w:pPr>
       <w:r>
         <w:rPr>
-          <w:rFonts w:cs="TH Sarabun New" w:hint="cs"/>
+          <w:rFonts w:cs="TH Sarabun New"/>
           <w:szCs w:val="32"/>
           <w:cs/>
         </w:rPr>
@@ -3346,7 +3210,7 @@
       </w:pPr>
       <w:r>
         <w:rPr>
-          <w:rFonts w:cs="TH Sarabun New" w:hint="cs"/>
+          <w:rFonts w:cs="TH Sarabun New"/>
           <w:szCs w:val="32"/>
           <w:cs/>
         </w:rPr>
@@ -3375,7 +3239,7 @@
       </w:pPr>
       <w:r>
         <w:rPr>
-          <w:rFonts w:cs="TH Sarabun New" w:hint="cs"/>
+          <w:rFonts w:cs="TH Sarabun New"/>
           <w:szCs w:val="32"/>
           <w:cs/>
         </w:rPr>
@@ -3397,7 +3261,7 @@
       </w:pPr>
       <w:r>
         <w:rPr>
-          <w:rFonts w:cs="TH Sarabun New" w:hint="cs"/>
+          <w:rFonts w:cs="TH Sarabun New"/>
           <w:szCs w:val="32"/>
           <w:cs/>
         </w:rPr>
@@ -3419,7 +3283,7 @@
       </w:pPr>
       <w:r>
         <w:rPr>
-          <w:rFonts w:cs="TH Sarabun New" w:hint="cs"/>
+          <w:rFonts w:cs="TH Sarabun New"/>
           <w:szCs w:val="32"/>
           <w:cs/>
         </w:rPr>
@@ -3441,7 +3305,7 @@
       </w:pPr>
       <w:r>
         <w:rPr>
-          <w:rFonts w:cs="TH Sarabun New" w:hint="cs"/>
+          <w:rFonts w:cs="TH Sarabun New"/>
           <w:szCs w:val="32"/>
           <w:cs/>
         </w:rPr>
@@ -3463,7 +3327,7 @@
       </w:pPr>
       <w:r>
         <w:rPr>
-          <w:rFonts w:cs="TH Sarabun New" w:hint="cs"/>
+          <w:rFonts w:cs="TH Sarabun New"/>
           <w:szCs w:val="32"/>
           <w:cs/>
         </w:rPr>
@@ -3485,7 +3349,7 @@
       </w:pPr>
       <w:r>
         <w:rPr>
-          <w:rFonts w:cs="TH Sarabun New" w:hint="cs"/>
+          <w:rFonts w:cs="TH Sarabun New"/>
           <w:szCs w:val="32"/>
           <w:cs/>
         </w:rPr>
@@ -3507,7 +3371,7 @@
       </w:pPr>
       <w:r>
         <w:rPr>
-          <w:rFonts w:cs="TH Sarabun New" w:hint="cs"/>
+          <w:rFonts w:cs="TH Sarabun New"/>
           <w:szCs w:val="32"/>
           <w:cs/>
         </w:rPr>
@@ -3529,7 +3393,7 @@
       </w:pPr>
       <w:r>
         <w:rPr>
-          <w:rFonts w:cs="TH Sarabun New" w:hint="cs"/>
+          <w:rFonts w:cs="TH Sarabun New"/>
           <w:szCs w:val="32"/>
           <w:cs/>
         </w:rPr>
@@ -3551,7 +3415,7 @@
       </w:pPr>
       <w:r>
         <w:rPr>
-          <w:rFonts w:cs="TH Sarabun New" w:hint="cs"/>
+          <w:rFonts w:cs="TH Sarabun New"/>
           <w:szCs w:val="32"/>
           <w:cs/>
         </w:rPr>
@@ -3573,7 +3437,7 @@
       </w:pPr>
       <w:r>
         <w:rPr>
-          <w:rFonts w:cs="TH Sarabun New" w:hint="cs"/>
+          <w:rFonts w:cs="TH Sarabun New"/>
           <w:szCs w:val="32"/>
           <w:cs/>
         </w:rPr>
@@ -3595,7 +3459,7 @@
       </w:pPr>
       <w:r>
         <w:rPr>
-          <w:rFonts w:cs="TH Sarabun New" w:hint="cs"/>
+          <w:rFonts w:cs="TH Sarabun New"/>
           <w:szCs w:val="32"/>
           <w:cs/>
         </w:rPr>
@@ -3614,32 +3478,47 @@
       <w:pPr>
         <w:pStyle w:val="Heading1"/>
         <w:ind w:left="0"/>
-      </w:pPr>
-      <w:bookmarkStart w:id="6" w:name="_Toc64495291"/>
-      <w:r>
-        <w:rPr>
-          <w:rFonts w:hint="cs"/>
+        <w:rPr>
+          <w:sz w:val="32"/>
+          <w:szCs w:val="32"/>
+        </w:rPr>
+      </w:pPr>
+      <w:bookmarkStart w:id="6" w:name="_Toc64505168"/>
+      <w:r>
+        <w:rPr>
+          <w:sz w:val="32"/>
+          <w:szCs w:val="32"/>
           <w:cs/>
         </w:rPr>
         <w:lastRenderedPageBreak/>
         <w:t xml:space="preserve">บทที่ </w:t>
       </w:r>
       <w:r>
+        <w:rPr>
+          <w:sz w:val="32"/>
+          <w:szCs w:val="32"/>
+        </w:rPr>
         <w:t>2</w:t>
       </w:r>
       <w:r>
         <w:rPr>
-          <w:rFonts w:hint="cs"/>
+          <w:sz w:val="32"/>
+          <w:szCs w:val="32"/>
           <w:cs/>
         </w:rPr>
         <w:t xml:space="preserve"> </w:t>
       </w:r>
       <w:r>
+        <w:rPr>
+          <w:sz w:val="32"/>
+          <w:szCs w:val="32"/>
+        </w:rPr>
         <w:br/>
       </w:r>
       <w:r>
         <w:rPr>
-          <w:rFonts w:hint="cs"/>
+          <w:sz w:val="32"/>
+          <w:szCs w:val="32"/>
           <w:cs/>
         </w:rPr>
         <w:t>เครื่องมือ และ ทฤษฎีที่เกี่ยวข้อง</w:t>
@@ -3655,10 +3534,9 @@
           <w:numId w:val="6"/>
         </w:numPr>
       </w:pPr>
-      <w:bookmarkStart w:id="7" w:name="_Toc64495292"/>
-      <w:r>
-        <w:rPr>
-          <w:rFonts w:hint="cs"/>
+      <w:bookmarkStart w:id="7" w:name="_Toc64505169"/>
+      <w:r>
+        <w:rPr>
           <w:cs/>
         </w:rPr>
         <w:t>เครื่องมือที่ใช้ในการพัฒนาระบบ</w:t>
@@ -3670,10 +3548,9 @@
         <w:pStyle w:val="Heading2"/>
         <w:ind w:firstLine="720"/>
       </w:pPr>
-      <w:bookmarkStart w:id="8" w:name="_Toc64495293"/>
-      <w:r>
-        <w:rPr>
-          <w:rFonts w:hint="cs"/>
+      <w:bookmarkStart w:id="8" w:name="_Toc64505170"/>
+      <w:r>
+        <w:rPr>
           <w:cs/>
         </w:rPr>
         <w:t xml:space="preserve">2.1.1 </w:t>
@@ -3877,17 +3754,8 @@
           <w:rFonts w:cs="TH Sarabun New"/>
           <w:szCs w:val="32"/>
         </w:rPr>
-        <w:t xml:space="preserve">Apache Jena </w:t>
-      </w:r>
-      <w:proofErr w:type="spellStart"/>
-      <w:r>
-        <w:rPr>
-          <w:rFonts w:cs="TH Sarabun New"/>
-          <w:szCs w:val="32"/>
-        </w:rPr>
-        <w:t>Fuseki</w:t>
-      </w:r>
-      <w:proofErr w:type="spellEnd"/>
+        <w:t>Apache Jena Fuseki</w:t>
+      </w:r>
       <w:r>
         <w:rPr>
           <w:rFonts w:cs="TH Sarabun New"/>
@@ -3937,7 +3805,6 @@
       </w:r>
       <w:r>
         <w:rPr>
-          <w:rFonts w:hint="cs"/>
           <w:b/>
           <w:bCs/>
           <w:cs/>
@@ -3960,7 +3827,6 @@
       </w:r>
       <w:r>
         <w:rPr>
-          <w:rFonts w:hint="cs"/>
           <w:b/>
           <w:bCs/>
           <w:cs/>
@@ -4020,7 +3886,7 @@
           <w:numId w:val="6"/>
         </w:numPr>
       </w:pPr>
-      <w:bookmarkStart w:id="9" w:name="_Toc64495294"/>
+      <w:bookmarkStart w:id="9" w:name="_Toc64505171"/>
       <w:r>
         <w:rPr>
           <w:cs/>
@@ -4067,8 +3933,16 @@
           <w:numId w:val="12"/>
         </w:numPr>
         <w:jc w:val="both"/>
-      </w:pPr>
-      <w:r>
+        <w:rPr>
+          <w:rFonts w:cs="TH Sarabun New"/>
+          <w:szCs w:val="32"/>
+        </w:rPr>
+      </w:pPr>
+      <w:r>
+        <w:rPr>
+          <w:rFonts w:cs="TH Sarabun New"/>
+          <w:szCs w:val="32"/>
+        </w:rPr>
         <w:t>JavaScript</w:t>
       </w:r>
     </w:p>
@@ -4080,8 +3954,16 @@
           <w:numId w:val="12"/>
         </w:numPr>
         <w:jc w:val="both"/>
-      </w:pPr>
-      <w:r>
+        <w:rPr>
+          <w:rFonts w:cs="TH Sarabun New"/>
+          <w:szCs w:val="32"/>
+        </w:rPr>
+      </w:pPr>
+      <w:r>
+        <w:rPr>
+          <w:rFonts w:cs="TH Sarabun New"/>
+          <w:szCs w:val="32"/>
+        </w:rPr>
         <w:t>SQL Language</w:t>
       </w:r>
     </w:p>
@@ -4110,8 +3992,16 @@
           <w:numId w:val="13"/>
         </w:numPr>
         <w:jc w:val="both"/>
-      </w:pPr>
-      <w:r>
+        <w:rPr>
+          <w:rFonts w:cs="TH Sarabun New"/>
+          <w:szCs w:val="32"/>
+        </w:rPr>
+      </w:pPr>
+      <w:r>
+        <w:rPr>
+          <w:rFonts w:cs="TH Sarabun New"/>
+          <w:szCs w:val="32"/>
+        </w:rPr>
         <w:t xml:space="preserve">SPARQL </w:t>
       </w:r>
     </w:p>
@@ -4124,13 +4014,23 @@
         </w:numPr>
         <w:jc w:val="both"/>
         <w:rPr>
-          <w:cs/>
-        </w:rPr>
-      </w:pPr>
-      <w:r>
+          <w:rFonts w:cs="TH Sarabun New"/>
+          <w:szCs w:val="32"/>
+          <w:cs/>
+        </w:rPr>
+      </w:pPr>
+      <w:r>
+        <w:rPr>
+          <w:rFonts w:cs="TH Sarabun New"/>
+          <w:szCs w:val="32"/>
+        </w:rPr>
         <w:t>Turtle Type</w:t>
       </w:r>
       <w:r>
+        <w:rPr>
+          <w:rFonts w:cs="TH Sarabun New"/>
+          <w:szCs w:val="32"/>
+        </w:rPr>
         <w:t xml:space="preserve"> extension</w:t>
       </w:r>
     </w:p>
@@ -4154,7 +4054,7 @@
           <w:numId w:val="6"/>
         </w:numPr>
       </w:pPr>
-      <w:bookmarkStart w:id="10" w:name="_Toc64495295"/>
+      <w:bookmarkStart w:id="10" w:name="_Toc64505172"/>
       <w:r>
         <w:lastRenderedPageBreak/>
         <w:t xml:space="preserve">Technologies </w:t>
@@ -4179,25 +4079,39 @@
       <w:pPr>
         <w:pStyle w:val="Heading1"/>
         <w:ind w:left="0"/>
-      </w:pPr>
-      <w:bookmarkStart w:id="11" w:name="_Toc64495296"/>
-      <w:r>
-        <w:rPr>
-          <w:rFonts w:hint="cs"/>
+        <w:rPr>
+          <w:sz w:val="32"/>
+          <w:szCs w:val="32"/>
+        </w:rPr>
+      </w:pPr>
+      <w:bookmarkStart w:id="11" w:name="_Toc64505173"/>
+      <w:r>
+        <w:rPr>
+          <w:sz w:val="32"/>
+          <w:szCs w:val="32"/>
           <w:cs/>
         </w:rPr>
         <w:lastRenderedPageBreak/>
         <w:t xml:space="preserve">บทที่ </w:t>
       </w:r>
       <w:r>
+        <w:rPr>
+          <w:sz w:val="32"/>
+          <w:szCs w:val="32"/>
+        </w:rPr>
         <w:t>3</w:t>
       </w:r>
       <w:r>
+        <w:rPr>
+          <w:sz w:val="32"/>
+          <w:szCs w:val="32"/>
+        </w:rPr>
         <w:br/>
       </w:r>
       <w:r>
         <w:rPr>
-          <w:rFonts w:hint="cs"/>
+          <w:sz w:val="32"/>
+          <w:szCs w:val="32"/>
           <w:cs/>
         </w:rPr>
         <w:t>การออกแบบ</w:t>
@@ -4212,19 +4126,21 @@
           <w:numId w:val="7"/>
         </w:numPr>
       </w:pPr>
-      <w:bookmarkStart w:id="12" w:name="_Toc64495297"/>
-      <w:r>
-        <w:rPr>
-          <w:rFonts w:hint="cs"/>
+      <w:bookmarkStart w:id="12" w:name="_Toc64505174"/>
+      <w:r>
+        <w:rPr>
           <w:cs/>
         </w:rPr>
         <w:t xml:space="preserve">ส่วนก่อประสาน  </w:t>
       </w:r>
       <w:r>
-        <w:t>(User Interface)</w:t>
-      </w:r>
-      <w:bookmarkEnd w:id="12"/>
-    </w:p>
+        <w:t>(User Interface</w:t>
+      </w:r>
+      <w:r>
+        <w:t>)</w:t>
+      </w:r>
+    </w:p>
+    <w:bookmarkEnd w:id="12"/>
     <w:p>
       <w:pPr>
         <w:pStyle w:val="Heading2"/>
@@ -4233,8 +4149,114 @@
           <w:numId w:val="7"/>
         </w:numPr>
       </w:pPr>
-      <w:bookmarkStart w:id="13" w:name="_Toc64495298"/>
-      <w:r>
+      <w:r>
+        <w:rPr>
+          <w:rFonts w:hint="cs"/>
+          <w:cs/>
+        </w:rPr>
+        <w:t>สถาปัตยกรรมของระบบ</w:t>
+      </w:r>
+    </w:p>
+    <w:p>
+      <w:pPr>
+        <w:ind w:left="720"/>
+        <w:jc w:val="both"/>
+        <w:rPr>
+          <w:rFonts w:hint="cs"/>
+          <w:cs/>
+        </w:rPr>
+      </w:pPr>
+      <w:r>
+        <w:rPr>
+          <w:rFonts w:hint="cs"/>
+          <w:cs/>
+        </w:rPr>
+        <w:t>ภาพแสดงสถาปัตยกรรมทั้งหมดของระบบ</w:t>
+      </w:r>
+    </w:p>
+    <w:p>
+      <w:pPr>
+        <w:rPr>
+          <w:rFonts w:hint="cs"/>
+        </w:rPr>
+      </w:pPr>
+      <w:r>
+        <w:rPr>
+          <w:noProof/>
+        </w:rPr>
+        <w:drawing>
+          <wp:inline distT="0" distB="0" distL="0" distR="0" wp14:anchorId="0E7803E4" wp14:editId="5DAB5DDD">
+            <wp:extent cx="5339715" cy="4770120"/>
+            <wp:effectExtent l="0" t="0" r="0" b="0"/>
+            <wp:docPr id="1" name="Picture 1"/>
+            <wp:cNvGraphicFramePr>
+              <a:graphicFrameLocks xmlns:a="http://schemas.openxmlformats.org/drawingml/2006/main" noChangeAspect="1"/>
+            </wp:cNvGraphicFramePr>
+            <a:graphic xmlns:a="http://schemas.openxmlformats.org/drawingml/2006/main">
+              <a:graphicData uri="http://schemas.openxmlformats.org/drawingml/2006/picture">
+                <pic:pic xmlns:pic="http://schemas.openxmlformats.org/drawingml/2006/picture">
+                  <pic:nvPicPr>
+                    <pic:cNvPr id="0" name="Picture 1"/>
+                    <pic:cNvPicPr>
+                      <a:picLocks noChangeAspect="1" noChangeArrowheads="1"/>
+                    </pic:cNvPicPr>
+                  </pic:nvPicPr>
+                  <pic:blipFill>
+                    <a:blip r:embed="rId14">
+                      <a:extLst>
+                        <a:ext uri="{28A0092B-C50C-407E-A947-70E740481C1C}">
+                          <a14:useLocalDpi xmlns:a14="http://schemas.microsoft.com/office/drawing/2010/main" val="0"/>
+                        </a:ext>
+                      </a:extLst>
+                    </a:blip>
+                    <a:srcRect/>
+                    <a:stretch>
+                      <a:fillRect/>
+                    </a:stretch>
+                  </pic:blipFill>
+                  <pic:spPr bwMode="auto">
+                    <a:xfrm>
+                      <a:off x="0" y="0"/>
+                      <a:ext cx="5339715" cy="4770120"/>
+                    </a:xfrm>
+                    <a:prstGeom prst="rect">
+                      <a:avLst/>
+                    </a:prstGeom>
+                    <a:noFill/>
+                    <a:ln>
+                      <a:noFill/>
+                    </a:ln>
+                  </pic:spPr>
+                </pic:pic>
+              </a:graphicData>
+            </a:graphic>
+          </wp:inline>
+        </w:drawing>
+      </w:r>
+    </w:p>
+    <w:p>
+      <w:pPr>
+        <w:jc w:val="left"/>
+        <w:rPr>
+          <w:b/>
+          <w:bCs/>
+        </w:rPr>
+      </w:pPr>
+      <w:bookmarkStart w:id="13" w:name="_Toc64505175"/>
+      <w:r>
+        <w:br w:type="page"/>
+      </w:r>
+    </w:p>
+    <w:p>
+      <w:pPr>
+        <w:pStyle w:val="Heading2"/>
+        <w:numPr>
+          <w:ilvl w:val="0"/>
+          <w:numId w:val="7"/>
+        </w:numPr>
+      </w:pPr>
+      <w:r>
+        <w:lastRenderedPageBreak/>
         <w:t xml:space="preserve">Class </w:t>
       </w:r>
       <w:r>
@@ -4252,14 +4274,12 @@
       </w:r>
       <w:r>
         <w:rPr>
-          <w:rFonts w:hint="cs"/>
           <w:cs/>
         </w:rPr>
         <w:t xml:space="preserve">คือ </w:t>
       </w:r>
       <w:r>
         <w:rPr>
-          <w:rFonts w:hint="cs"/>
           <w:cs/>
         </w:rPr>
         <w:t xml:space="preserve">แผนภาพแสดงความสัมพันธ์ระหว่าง </w:t>
@@ -4269,7 +4289,6 @@
       </w:r>
       <w:r>
         <w:rPr>
-          <w:rFonts w:hint="cs"/>
           <w:cs/>
         </w:rPr>
         <w:t xml:space="preserve">และ </w:t>
@@ -4279,7 +4298,6 @@
       </w:r>
       <w:r>
         <w:rPr>
-          <w:rFonts w:hint="cs"/>
           <w:cs/>
         </w:rPr>
         <w:t xml:space="preserve">ซึ่งมีความสัมพันธ์ในลักษณะ </w:t>
@@ -4289,7 +4307,6 @@
       </w:r>
       <w:r>
         <w:rPr>
-          <w:rFonts w:hint="cs"/>
           <w:cs/>
         </w:rPr>
         <w:t>โดยใช้สัญลักษณ์ในการแสดงแผนภาพดังนี้</w:t>
@@ -4482,7 +4499,6 @@
           <w:p>
             <w:r>
               <w:rPr>
-                <w:rFonts w:hint="cs"/>
                 <w:cs/>
               </w:rPr>
               <w:t xml:space="preserve">แสดงถึง </w:t>
@@ -4492,7 +4508,6 @@
             </w:r>
             <w:r>
               <w:rPr>
-                <w:rFonts w:hint="cs"/>
                 <w:cs/>
               </w:rPr>
               <w:t xml:space="preserve">ที่เป็น </w:t>
@@ -4519,7 +4534,6 @@
             </w:r>
             <w:r>
               <w:rPr>
-                <w:rFonts w:hint="cs"/>
                 <w:noProof/>
               </w:rPr>
               <mc:AlternateContent>
@@ -4605,7 +4619,6 @@
           <w:p>
             <w:r>
               <w:rPr>
-                <w:rFonts w:hint="cs"/>
                 <w:cs/>
               </w:rPr>
               <w:t xml:space="preserve">แสดงถึง ความสัมพันธ์ระหว่าง </w:t>
@@ -4615,7 +4628,6 @@
             </w:r>
             <w:r>
               <w:rPr>
-                <w:rFonts w:hint="cs"/>
                 <w:cs/>
               </w:rPr>
               <w:t xml:space="preserve">ถึง </w:t>
@@ -4625,7 +4637,6 @@
             </w:r>
             <w:r>
               <w:rPr>
-                <w:rFonts w:hint="cs"/>
                 <w:cs/>
               </w:rPr>
               <w:t xml:space="preserve">หรือ </w:t>
@@ -4635,7 +4646,6 @@
             </w:r>
             <w:r>
               <w:rPr>
-                <w:rFonts w:hint="cs"/>
                 <w:cs/>
               </w:rPr>
               <w:t xml:space="preserve">ถึง </w:t>
@@ -4771,14 +4781,12 @@
           <w:p>
             <w:r>
               <w:rPr>
-                <w:rFonts w:hint="cs"/>
                 <w:cs/>
               </w:rPr>
               <w:t>แสดงถึง</w:t>
             </w:r>
             <w:r>
               <w:rPr>
-                <w:rFonts w:hint="cs"/>
                 <w:cs/>
               </w:rPr>
               <w:t xml:space="preserve">ความหมายของความสัมพันธ์ที่เกิดขึ้นระหว่าง </w:t>
@@ -4788,7 +4796,6 @@
             </w:r>
             <w:r>
               <w:rPr>
-                <w:rFonts w:hint="cs"/>
                 <w:cs/>
               </w:rPr>
               <w:t xml:space="preserve">โดยผ่าน </w:t>
@@ -4810,7 +4817,6 @@
       <w:pPr>
         <w:jc w:val="left"/>
         <w:rPr>
-          <w:rFonts w:hint="cs"/>
           <w:cs/>
         </w:rPr>
       </w:pPr>
@@ -4828,7 +4834,6 @@
       </w:pPr>
       <w:r>
         <w:rPr>
-          <w:rFonts w:hint="cs"/>
           <w:noProof/>
           <w:lang w:val="th-TH"/>
         </w:rPr>
@@ -4933,7 +4938,6 @@
       </w:r>
       <w:r>
         <w:rPr>
-          <w:rFonts w:hint="cs"/>
           <w:noProof/>
           <w:cs/>
         </w:rPr>
@@ -4955,7 +4959,7 @@
                     </pic:cNvPicPr>
                   </pic:nvPicPr>
                   <pic:blipFill>
-                    <a:blip r:embed="rId14">
+                    <a:blip r:embed="rId15">
                       <a:extLst>
                         <a:ext uri="{28A0092B-C50C-407E-A947-70E740481C1C}">
                           <a14:useLocalDpi xmlns:a14="http://schemas.microsoft.com/office/drawing/2010/main" val="0"/>
@@ -5001,7 +5005,7 @@
           <w:numId w:val="7"/>
         </w:numPr>
       </w:pPr>
-      <w:bookmarkStart w:id="14" w:name="_Toc64495299"/>
+      <w:bookmarkStart w:id="14" w:name="_Toc64505176"/>
       <w:r>
         <w:lastRenderedPageBreak/>
         <w:t>Class Restriction</w:t>
@@ -5331,7 +5335,7 @@
           <w:numId w:val="7"/>
         </w:numPr>
       </w:pPr>
-      <w:bookmarkStart w:id="15" w:name="_Toc64495300"/>
+      <w:bookmarkStart w:id="15" w:name="_Toc64505177"/>
       <w:r>
         <w:t>Properties</w:t>
       </w:r>
@@ -5346,7 +5350,6 @@
           <w:bCs/>
         </w:rPr>
       </w:pPr>
-      <w:bookmarkStart w:id="16" w:name="_Toc64495301"/>
       <w:r>
         <w:rPr>
           <w:b/>
@@ -5354,7 +5357,6 @@
         </w:rPr>
         <w:t>Object Properties</w:t>
       </w:r>
-      <w:bookmarkEnd w:id="16"/>
     </w:p>
     <w:tbl>
       <w:tblPr>
@@ -5636,7 +5638,6 @@
           <w:bCs/>
         </w:rPr>
       </w:pPr>
-      <w:bookmarkStart w:id="17" w:name="_Toc64495302"/>
       <w:r>
         <w:rPr>
           <w:b/>
@@ -5644,7 +5645,15 @@
         </w:rPr>
         <w:t>Data Properties</w:t>
       </w:r>
-      <w:bookmarkEnd w:id="17"/>
+      <w:r>
+        <w:rPr>
+          <w:rFonts w:hint="cs"/>
+          <w:b/>
+          <w:bCs/>
+          <w:cs/>
+        </w:rPr>
+        <w:t xml:space="preserve"> ***</w:t>
+      </w:r>
     </w:p>
     <w:tbl>
       <w:tblPr>
@@ -5924,12 +5933,10 @@
           <w:bCs/>
         </w:rPr>
       </w:pPr>
-      <w:bookmarkStart w:id="18" w:name="_Toc64495303"/>
       <w:r>
         <w:br w:type="page"/>
       </w:r>
     </w:p>
-    <w:bookmarkEnd w:id="18"/>
     <w:p>
       <w:pPr>
         <w:pStyle w:val="Heading2"/>
@@ -5938,9 +5945,9 @@
           <w:numId w:val="7"/>
         </w:numPr>
       </w:pPr>
-      <w:r>
-        <w:rPr>
-          <w:rFonts w:hint="cs"/>
+      <w:bookmarkStart w:id="16" w:name="_Toc64505178"/>
+      <w:r>
+        <w:rPr>
           <w:cs/>
         </w:rPr>
         <w:lastRenderedPageBreak/>
@@ -5949,6 +5956,7 @@
       <w:r>
         <w:t>Instance</w:t>
       </w:r>
+      <w:bookmarkEnd w:id="16"/>
     </w:p>
     <w:p>
       <w:pPr>
@@ -5958,15 +5966,25 @@
           <w:numId w:val="15"/>
         </w:numPr>
         <w:jc w:val="both"/>
-      </w:pPr>
-      <w:r>
-        <w:rPr>
+        <w:rPr>
+          <w:rFonts w:cs="TH Sarabun New"/>
+          <w:szCs w:val="32"/>
+        </w:rPr>
+      </w:pPr>
+      <w:r>
+        <w:rPr>
+          <w:rFonts w:cs="TH Sarabun New"/>
           <w:b/>
           <w:bCs/>
+          <w:szCs w:val="32"/>
         </w:rPr>
         <w:t>Class:</w:t>
       </w:r>
       <w:r>
+        <w:rPr>
+          <w:rFonts w:cs="TH Sarabun New"/>
+          <w:szCs w:val="32"/>
+        </w:rPr>
         <w:t xml:space="preserve"> Fund</w:t>
       </w:r>
     </w:p>
@@ -6088,11 +6106,9 @@
             <w:pPr>
               <w:jc w:val="both"/>
             </w:pPr>
-            <w:proofErr w:type="spellStart"/>
             <w:r>
               <w:t>FundName</w:t>
             </w:r>
-            <w:proofErr w:type="spellEnd"/>
           </w:p>
         </w:tc>
         <w:tc>
@@ -6142,11 +6158,9 @@
             <w:pPr>
               <w:jc w:val="both"/>
             </w:pPr>
-            <w:proofErr w:type="spellStart"/>
             <w:r>
               <w:t>MaxLoss</w:t>
             </w:r>
-            <w:proofErr w:type="spellEnd"/>
           </w:p>
         </w:tc>
         <w:tc>
@@ -6273,11 +6287,9 @@
             <w:pPr>
               <w:jc w:val="both"/>
             </w:pPr>
-            <w:proofErr w:type="spellStart"/>
             <w:r>
               <w:t>MinProfit</w:t>
             </w:r>
-            <w:proofErr w:type="spellEnd"/>
           </w:p>
         </w:tc>
         <w:tc>
@@ -6319,13 +6331,8 @@
             <w:pPr>
               <w:jc w:val="both"/>
             </w:pPr>
-            <w:proofErr w:type="spellStart"/>
-            <w:r>
-              <w:t>MaxProfit</w:t>
-            </w:r>
-            <w:proofErr w:type="spellEnd"/>
-            <w:r>
-              <w:t xml:space="preserve"> </w:t>
+            <w:r>
+              <w:t xml:space="preserve">MaxProfit </w:t>
             </w:r>
           </w:p>
         </w:tc>
@@ -6368,11 +6375,9 @@
             <w:pPr>
               <w:jc w:val="both"/>
             </w:pPr>
-            <w:proofErr w:type="spellStart"/>
             <w:r>
               <w:t>ProfitFromInit</w:t>
             </w:r>
-            <w:proofErr w:type="spellEnd"/>
           </w:p>
         </w:tc>
         <w:tc>
@@ -6424,13 +6429,8 @@
             <w:pPr>
               <w:jc w:val="both"/>
             </w:pPr>
-            <w:proofErr w:type="spellStart"/>
-            <w:r>
-              <w:t>boolean</w:t>
-            </w:r>
-            <w:proofErr w:type="spellEnd"/>
-            <w:r>
-              <w:t xml:space="preserve"> </w:t>
+            <w:r>
+              <w:t xml:space="preserve">boolean </w:t>
             </w:r>
           </w:p>
         </w:tc>
@@ -6470,11 +6470,9 @@
             <w:pPr>
               <w:jc w:val="both"/>
             </w:pPr>
-            <w:proofErr w:type="spellStart"/>
             <w:r>
               <w:t>DateTime</w:t>
             </w:r>
-            <w:proofErr w:type="spellEnd"/>
           </w:p>
         </w:tc>
         <w:tc>
@@ -6621,10 +6619,7 @@
               <w:jc w:val="both"/>
             </w:pPr>
             <w:r>
-              <w:t>Invest</w:t>
-            </w:r>
-            <w:r>
-              <w:t xml:space="preserve"> </w:t>
+              <w:t xml:space="preserve">Invest </w:t>
             </w:r>
           </w:p>
         </w:tc>
@@ -6719,10 +6714,7 @@
               <w:jc w:val="both"/>
             </w:pPr>
             <w:r>
-              <w:t>SCBSET50</w:t>
-            </w:r>
-            <w:r>
-              <w:t>-CPALL</w:t>
+              <w:t>SCBSET50-CPALL</w:t>
             </w:r>
           </w:p>
         </w:tc>
@@ -6763,10 +6755,7 @@
               <w:jc w:val="both"/>
             </w:pPr>
             <w:r>
-              <w:t>SCBSET50</w:t>
-            </w:r>
-            <w:r>
-              <w:t>-DELTA</w:t>
+              <w:t>SCBSET50-DELTA</w:t>
             </w:r>
           </w:p>
         </w:tc>
@@ -6807,10 +6796,7 @@
               <w:jc w:val="both"/>
             </w:pPr>
             <w:r>
-              <w:t>SCBSET50</w:t>
-            </w:r>
-            <w:r>
-              <w:t>-AIS</w:t>
+              <w:t>SCBSET50-AIS</w:t>
             </w:r>
           </w:p>
         </w:tc>
@@ -6837,11 +6823,9 @@
             <w:pPr>
               <w:jc w:val="both"/>
             </w:pPr>
-            <w:proofErr w:type="spellStart"/>
             <w:r>
               <w:t>FundType</w:t>
             </w:r>
-            <w:proofErr w:type="spellEnd"/>
           </w:p>
         </w:tc>
         <w:tc>
@@ -6852,11 +6836,9 @@
             <w:pPr>
               <w:jc w:val="both"/>
             </w:pPr>
-            <w:proofErr w:type="spellStart"/>
             <w:r>
               <w:t>EquityFund</w:t>
             </w:r>
-            <w:proofErr w:type="spellEnd"/>
           </w:p>
         </w:tc>
       </w:tr>
@@ -6895,19 +6877,33 @@
           <w:numId w:val="15"/>
         </w:numPr>
         <w:jc w:val="both"/>
-      </w:pPr>
-      <w:r>
-        <w:rPr>
+        <w:rPr>
+          <w:rFonts w:cs="TH Sarabun New"/>
+          <w:szCs w:val="32"/>
+        </w:rPr>
+      </w:pPr>
+      <w:r>
+        <w:rPr>
+          <w:rFonts w:cs="TH Sarabun New"/>
           <w:b/>
           <w:bCs/>
+          <w:szCs w:val="32"/>
         </w:rPr>
         <w:lastRenderedPageBreak/>
         <w:t>Class:</w:t>
       </w:r>
       <w:r>
+        <w:rPr>
+          <w:rFonts w:cs="TH Sarabun New"/>
+          <w:szCs w:val="32"/>
+        </w:rPr>
         <w:t xml:space="preserve"> </w:t>
       </w:r>
       <w:r>
+        <w:rPr>
+          <w:rFonts w:cs="TH Sarabun New"/>
+          <w:szCs w:val="32"/>
+        </w:rPr>
         <w:t>Percentage</w:t>
       </w:r>
     </w:p>
@@ -7194,10 +7190,7 @@
               <w:jc w:val="both"/>
             </w:pPr>
             <w:r>
-              <w:t>To</w:t>
-            </w:r>
-            <w:r>
-              <w:t xml:space="preserve"> </w:t>
+              <w:t xml:space="preserve">To </w:t>
             </w:r>
           </w:p>
         </w:tc>
@@ -7235,29 +7228,28 @@
         </w:numPr>
         <w:jc w:val="both"/>
         <w:rPr>
+          <w:rFonts w:cs="TH Sarabun New"/>
           <w:b/>
           <w:bCs/>
-        </w:rPr>
-      </w:pPr>
-      <w:r>
-        <w:rPr>
+          <w:szCs w:val="32"/>
+        </w:rPr>
+      </w:pPr>
+      <w:r>
+        <w:rPr>
+          <w:rFonts w:cs="TH Sarabun New"/>
           <w:b/>
           <w:bCs/>
-        </w:rPr>
-        <w:t>Class:</w:t>
-      </w:r>
-      <w:r>
-        <w:rPr>
-          <w:b/>
-          <w:bCs/>
-        </w:rPr>
-        <w:t xml:space="preserve"> </w:t>
-      </w:r>
-      <w:proofErr w:type="spellStart"/>
-      <w:r>
+          <w:szCs w:val="32"/>
+        </w:rPr>
+        <w:t xml:space="preserve">Class: </w:t>
+      </w:r>
+      <w:r>
+        <w:rPr>
+          <w:rFonts w:cs="TH Sarabun New"/>
+          <w:szCs w:val="32"/>
+        </w:rPr>
         <w:t>FundType</w:t>
       </w:r>
-      <w:proofErr w:type="spellEnd"/>
     </w:p>
     <w:p>
       <w:pPr>
@@ -7265,22 +7257,28 @@
         <w:ind w:left="1080"/>
         <w:jc w:val="both"/>
         <w:rPr>
+          <w:rFonts w:cs="TH Sarabun New"/>
           <w:b/>
           <w:bCs/>
-        </w:rPr>
-      </w:pPr>
-      <w:r>
-        <w:rPr>
+          <w:szCs w:val="32"/>
+        </w:rPr>
+      </w:pPr>
+      <w:r>
+        <w:rPr>
+          <w:rFonts w:cs="TH Sarabun New"/>
           <w:b/>
           <w:bCs/>
+          <w:szCs w:val="32"/>
         </w:rPr>
         <w:t xml:space="preserve">Instance Name: </w:t>
       </w:r>
-      <w:proofErr w:type="spellStart"/>
-      <w:r>
+      <w:r>
+        <w:rPr>
+          <w:rFonts w:cs="TH Sarabun New"/>
+          <w:szCs w:val="32"/>
+        </w:rPr>
         <w:t>EquityFund</w:t>
       </w:r>
-      <w:proofErr w:type="spellEnd"/>
     </w:p>
     <w:p>
       <w:pPr>
@@ -7397,11 +7395,9 @@
             <w:pPr>
               <w:jc w:val="both"/>
             </w:pPr>
-            <w:proofErr w:type="spellStart"/>
             <w:r>
               <w:t>FundTypeName</w:t>
             </w:r>
-            <w:proofErr w:type="spellEnd"/>
           </w:p>
         </w:tc>
         <w:tc>
@@ -7425,11 +7421,9 @@
             <w:pPr>
               <w:jc w:val="both"/>
             </w:pPr>
-            <w:proofErr w:type="spellStart"/>
             <w:r>
               <w:t>EquityFund</w:t>
             </w:r>
-            <w:proofErr w:type="spellEnd"/>
           </w:p>
         </w:tc>
       </w:tr>
@@ -7442,11 +7436,9 @@
             <w:pPr>
               <w:jc w:val="both"/>
             </w:pPr>
-            <w:proofErr w:type="spellStart"/>
             <w:r>
               <w:t>FundTypeNameTH</w:t>
             </w:r>
-            <w:proofErr w:type="spellEnd"/>
           </w:p>
         </w:tc>
         <w:tc>
@@ -7470,13 +7462,11 @@
             <w:pPr>
               <w:jc w:val="both"/>
               <w:rPr>
-                <w:rFonts w:hint="cs"/>
                 <w:cs/>
               </w:rPr>
             </w:pPr>
             <w:r>
               <w:rPr>
-                <w:rFonts w:hint="cs"/>
                 <w:cs/>
               </w:rPr>
               <w:t>กองทุนตราสารทุน</w:t>
@@ -7503,25 +7493,26 @@
         </w:numPr>
         <w:jc w:val="both"/>
         <w:rPr>
+          <w:rFonts w:cs="TH Sarabun New"/>
           <w:b/>
           <w:bCs/>
-        </w:rPr>
-      </w:pPr>
-      <w:r>
-        <w:rPr>
+          <w:szCs w:val="32"/>
+        </w:rPr>
+      </w:pPr>
+      <w:r>
+        <w:rPr>
+          <w:rFonts w:cs="TH Sarabun New"/>
           <w:b/>
           <w:bCs/>
-        </w:rPr>
-        <w:t>Class:</w:t>
-      </w:r>
-      <w:r>
-        <w:rPr>
-          <w:b/>
-          <w:bCs/>
-        </w:rPr>
-        <w:t xml:space="preserve"> </w:t>
-      </w:r>
-      <w:r>
+          <w:szCs w:val="32"/>
+        </w:rPr>
+        <w:t xml:space="preserve">Class: </w:t>
+      </w:r>
+      <w:r>
+        <w:rPr>
+          <w:rFonts w:cs="TH Sarabun New"/>
+          <w:szCs w:val="32"/>
+        </w:rPr>
         <w:t>Asset</w:t>
       </w:r>
     </w:p>
@@ -7531,18 +7522,26 @@
         <w:ind w:left="1080"/>
         <w:jc w:val="both"/>
         <w:rPr>
+          <w:rFonts w:cs="TH Sarabun New"/>
           <w:b/>
           <w:bCs/>
-        </w:rPr>
-      </w:pPr>
-      <w:r>
-        <w:rPr>
+          <w:szCs w:val="32"/>
+        </w:rPr>
+      </w:pPr>
+      <w:r>
+        <w:rPr>
+          <w:rFonts w:cs="TH Sarabun New"/>
           <w:b/>
           <w:bCs/>
+          <w:szCs w:val="32"/>
         </w:rPr>
         <w:t xml:space="preserve">Sub-class: </w:t>
       </w:r>
       <w:r>
+        <w:rPr>
+          <w:rFonts w:cs="TH Sarabun New"/>
+          <w:szCs w:val="32"/>
+        </w:rPr>
         <w:t>Stock</w:t>
       </w:r>
     </w:p>
@@ -7552,18 +7551,26 @@
         <w:ind w:left="1080"/>
         <w:jc w:val="both"/>
         <w:rPr>
+          <w:rFonts w:cs="TH Sarabun New"/>
           <w:b/>
           <w:bCs/>
-        </w:rPr>
-      </w:pPr>
-      <w:r>
-        <w:rPr>
+          <w:szCs w:val="32"/>
+        </w:rPr>
+      </w:pPr>
+      <w:r>
+        <w:rPr>
+          <w:rFonts w:cs="TH Sarabun New"/>
           <w:b/>
           <w:bCs/>
+          <w:szCs w:val="32"/>
         </w:rPr>
         <w:t xml:space="preserve">Instance Name: </w:t>
       </w:r>
       <w:r>
+        <w:rPr>
+          <w:rFonts w:cs="TH Sarabun New"/>
+          <w:szCs w:val="32"/>
+        </w:rPr>
         <w:t>AOT</w:t>
       </w:r>
     </w:p>
@@ -7577,14 +7584,7 @@
           <w:b/>
           <w:bCs/>
         </w:rPr>
-        <w:t xml:space="preserve"> </w:t>
-      </w:r>
-      <w:r>
-        <w:rPr>
-          <w:b/>
-          <w:bCs/>
-        </w:rPr>
-        <w:t>Data Property</w:t>
+        <w:t xml:space="preserve"> Data Property</w:t>
       </w:r>
     </w:p>
     <w:tbl>
@@ -7676,11 +7676,9 @@
             <w:pPr>
               <w:jc w:val="both"/>
             </w:pPr>
-            <w:proofErr w:type="spellStart"/>
             <w:r>
               <w:t>StockSymbol</w:t>
             </w:r>
-            <w:proofErr w:type="spellEnd"/>
           </w:p>
         </w:tc>
         <w:tc>
@@ -7719,11 +7717,9 @@
             <w:pPr>
               <w:jc w:val="both"/>
             </w:pPr>
-            <w:proofErr w:type="spellStart"/>
             <w:r>
               <w:t>AssetName</w:t>
             </w:r>
-            <w:proofErr w:type="spellEnd"/>
           </w:p>
         </w:tc>
         <w:tc>
@@ -7747,13 +7743,11 @@
             <w:pPr>
               <w:jc w:val="both"/>
               <w:rPr>
-                <w:rFonts w:hint="cs"/>
                 <w:cs/>
               </w:rPr>
             </w:pPr>
             <w:r>
               <w:rPr>
-                <w:rFonts w:hint="cs"/>
                 <w:cs/>
               </w:rPr>
               <w:t>บมจ. ท่าอาศยานไทย</w:t>
@@ -7770,7 +7764,7 @@
           <w:numId w:val="7"/>
         </w:numPr>
       </w:pPr>
-      <w:bookmarkStart w:id="19" w:name="_Toc64495304"/>
+      <w:bookmarkStart w:id="17" w:name="_Toc64505179"/>
       <w:r>
         <w:lastRenderedPageBreak/>
         <w:t xml:space="preserve">Relation </w:t>
@@ -7778,18 +7772,14 @@
       <w:r>
         <w:t>between objects</w:t>
       </w:r>
-      <w:bookmarkEnd w:id="19"/>
+      <w:bookmarkEnd w:id="17"/>
     </w:p>
     <w:p>
       <w:pPr>
         <w:jc w:val="left"/>
-        <w:rPr>
-          <w:rFonts w:hint="cs"/>
-        </w:rPr>
-      </w:pPr>
-      <w:r>
-        <w:rPr>
-          <w:rFonts w:hint="cs"/>
+      </w:pPr>
+      <w:r>
+        <w:rPr>
           <w:cs/>
         </w:rPr>
         <w:t xml:space="preserve">ตัวอย่างของ </w:t>
@@ -7799,7 +7789,6 @@
       </w:r>
       <w:r>
         <w:rPr>
-          <w:rFonts w:hint="cs"/>
           <w:cs/>
         </w:rPr>
         <w:t xml:space="preserve">ที่ถูกเชื่อมความสัมพันธ์เข้ากับทั้ง </w:t>
@@ -7809,7 +7798,6 @@
       </w:r>
       <w:r>
         <w:rPr>
-          <w:rFonts w:hint="cs"/>
           <w:cs/>
         </w:rPr>
         <w:t xml:space="preserve">และ </w:t>
@@ -7841,7 +7829,7 @@
                     </pic:cNvPicPr>
                   </pic:nvPicPr>
                   <pic:blipFill>
-                    <a:blip r:embed="rId15">
+                    <a:blip r:embed="rId16">
                       <a:extLst>
                         <a:ext uri="{28A0092B-C50C-407E-A947-70E740481C1C}">
                           <a14:useLocalDpi xmlns:a14="http://schemas.microsoft.com/office/drawing/2010/main" val="0"/>
@@ -7881,12 +7869,12 @@
           <w:numId w:val="7"/>
         </w:numPr>
       </w:pPr>
-      <w:bookmarkStart w:id="20" w:name="_Toc64495305"/>
+      <w:bookmarkStart w:id="18" w:name="_Toc64505180"/>
       <w:r>
         <w:lastRenderedPageBreak/>
         <w:t>Query Example</w:t>
       </w:r>
-      <w:bookmarkEnd w:id="20"/>
+      <w:bookmarkEnd w:id="18"/>
     </w:p>
     <w:sectPr>
       <w:pgSz w:w="12240" w:h="15840"/>
@@ -10666,25 +10654,6 @@
 </file>
 
 <file path=customXml/item1.xml><?xml version="1.0" encoding="utf-8"?>
-<b:Sources xmlns:b="http://schemas.openxmlformats.org/officeDocument/2006/bibliography" xmlns="http://schemas.openxmlformats.org/officeDocument/2006/bibliography" SelectedStyle="\APASixthEditionOfficeOnline.xsl" StyleName="APA" Version="6"/>
-</file>
-
-<file path=customXml/item2.xml><?xml version="1.0" encoding="utf-8"?>
-<?mso-contentType ?>
-<FormTemplates xmlns="http://schemas.microsoft.com/sharepoint/v3/contenttype/forms">
-  <Display>DocumentLibraryForm</Display>
-  <Edit>DocumentLibraryForm</Edit>
-  <New>DocumentLibraryForm</New>
-</FormTemplates>
-</file>
-
-<file path=customXml/item3.xml><?xml version="1.0" encoding="utf-8"?>
-<p:properties xmlns:p="http://schemas.microsoft.com/office/2006/metadata/properties" xmlns:xsi="http://www.w3.org/2001/XMLSchema-instance" xmlns:pc="http://schemas.microsoft.com/office/infopath/2007/PartnerControls">
-  <documentManagement/>
-</p:properties>
-</file>
-
-<file path=customXml/item4.xml><?xml version="1.0" encoding="utf-8"?>
 <ct:contentTypeSchema xmlns:ct="http://schemas.microsoft.com/office/2006/metadata/contentType" xmlns:ma="http://schemas.microsoft.com/office/2006/metadata/properties/metaAttributes" ct:_="" ma:_="" ma:contentTypeName="Document" ma:contentTypeID="0x010100473F67C747127A4D848DB1517D97026C" ma:contentTypeVersion="9" ma:contentTypeDescription="Create a new document." ma:contentTypeScope="" ma:versionID="58e380a8001deb6615efd63213c4eaf7">
   <xsd:schema xmlns:xsd="http://www.w3.org/2001/XMLSchema" xmlns:xs="http://www.w3.org/2001/XMLSchema" xmlns:p="http://schemas.microsoft.com/office/2006/metadata/properties" xmlns:ns3="8b8b2409-af89-4cf9-a05c-e18c1cd9f16a" targetNamespace="http://schemas.microsoft.com/office/2006/metadata/properties" ma:root="true" ma:fieldsID="1fde03e47fe6eaf701ba0bff44507cd0" ns3:_="">
     <xsd:import namespace="8b8b2409-af89-4cf9-a05c-e18c1cd9f16a"/>
@@ -10862,32 +10831,26 @@
 </ct:contentTypeSchema>
 </file>
 
-<file path=customXml/itemProps1.xml><?xml version="1.0" encoding="utf-8"?>
-<ds:datastoreItem xmlns:ds="http://schemas.openxmlformats.org/officeDocument/2006/customXml" ds:itemID="{CD0E132A-AA1E-48B0-8D32-7BA3693CDFD2}">
-  <ds:schemaRefs>
-    <ds:schemaRef ds:uri="http://schemas.openxmlformats.org/officeDocument/2006/bibliography"/>
-  </ds:schemaRefs>
-</ds:datastoreItem>
+<file path=customXml/item2.xml><?xml version="1.0" encoding="utf-8"?>
+<p:properties xmlns:p="http://schemas.microsoft.com/office/2006/metadata/properties" xmlns:xsi="http://www.w3.org/2001/XMLSchema-instance" xmlns:pc="http://schemas.microsoft.com/office/infopath/2007/PartnerControls">
+  <documentManagement/>
+</p:properties>
 </file>
 
-<file path=customXml/itemProps2.xml><?xml version="1.0" encoding="utf-8"?>
-<ds:datastoreItem xmlns:ds="http://schemas.openxmlformats.org/officeDocument/2006/customXml" ds:itemID="{D2EE4BE5-8949-44EF-91C2-37104DA6075F}">
-  <ds:schemaRefs>
-    <ds:schemaRef ds:uri="http://schemas.microsoft.com/sharepoint/v3/contenttype/forms"/>
-  </ds:schemaRefs>
-</ds:datastoreItem>
+<file path=customXml/item3.xml><?xml version="1.0" encoding="utf-8"?>
+<?mso-contentType ?>
+<FormTemplates xmlns="http://schemas.microsoft.com/sharepoint/v3/contenttype/forms">
+  <Display>DocumentLibraryForm</Display>
+  <Edit>DocumentLibraryForm</Edit>
+  <New>DocumentLibraryForm</New>
+</FormTemplates>
 </file>
 
-<file path=customXml/itemProps3.xml><?xml version="1.0" encoding="utf-8"?>
-<ds:datastoreItem xmlns:ds="http://schemas.openxmlformats.org/officeDocument/2006/customXml" ds:itemID="{7F845882-6916-4F82-A170-BE7E18F35ED4}">
-  <ds:schemaRefs>
-    <ds:schemaRef ds:uri="http://schemas.microsoft.com/office/2006/metadata/properties"/>
-    <ds:schemaRef ds:uri="http://schemas.microsoft.com/office/infopath/2007/PartnerControls"/>
-  </ds:schemaRefs>
-</ds:datastoreItem>
+<file path=customXml/item4.xml><?xml version="1.0" encoding="utf-8"?>
+<b:Sources xmlns:b="http://schemas.openxmlformats.org/officeDocument/2006/bibliography" xmlns="http://schemas.openxmlformats.org/officeDocument/2006/bibliography" SelectedStyle="\APASixthEditionOfficeOnline.xsl" StyleName="APA" Version="6"/>
 </file>
 
-<file path=customXml/itemProps4.xml><?xml version="1.0" encoding="utf-8"?>
+<file path=customXml/itemProps1.xml><?xml version="1.0" encoding="utf-8"?>
 <ds:datastoreItem xmlns:ds="http://schemas.openxmlformats.org/officeDocument/2006/customXml" ds:itemID="{1766D882-0520-4A17-860C-A0C12B390777}">
   <ds:schemaRefs>
     <ds:schemaRef ds:uri="http://schemas.microsoft.com/office/2006/metadata/contentType"/>
@@ -10903,4 +10866,29 @@
     <ds:schemaRef ds:uri="http://schemas.microsoft.com/internal/obd"/>
   </ds:schemaRefs>
 </ds:datastoreItem>
+</file>
+
+<file path=customXml/itemProps2.xml><?xml version="1.0" encoding="utf-8"?>
+<ds:datastoreItem xmlns:ds="http://schemas.openxmlformats.org/officeDocument/2006/customXml" ds:itemID="{7F845882-6916-4F82-A170-BE7E18F35ED4}">
+  <ds:schemaRefs>
+    <ds:schemaRef ds:uri="http://schemas.microsoft.com/office/2006/metadata/properties"/>
+    <ds:schemaRef ds:uri="http://schemas.microsoft.com/office/infopath/2007/PartnerControls"/>
+  </ds:schemaRefs>
+</ds:datastoreItem>
+</file>
+
+<file path=customXml/itemProps3.xml><?xml version="1.0" encoding="utf-8"?>
+<ds:datastoreItem xmlns:ds="http://schemas.openxmlformats.org/officeDocument/2006/customXml" ds:itemID="{D2EE4BE5-8949-44EF-91C2-37104DA6075F}">
+  <ds:schemaRefs>
+    <ds:schemaRef ds:uri="http://schemas.microsoft.com/sharepoint/v3/contenttype/forms"/>
+  </ds:schemaRefs>
+</ds:datastoreItem>
+</file>
+
+<file path=customXml/itemProps4.xml><?xml version="1.0" encoding="utf-8"?>
+<ds:datastoreItem xmlns:ds="http://schemas.openxmlformats.org/officeDocument/2006/customXml" ds:itemID="{CD0E132A-AA1E-48B0-8D32-7BA3693CDFD2}">
+  <ds:schemaRefs>
+    <ds:schemaRef ds:uri="http://schemas.openxmlformats.org/officeDocument/2006/bibliography"/>
+  </ds:schemaRefs>
+</ds:datastoreItem>
 </file>
</xml_diff>

<commit_message>
add backup and update document
</commit_message>
<xml_diff>
--- a/Document/Ontology-Project.docx
+++ b/Document/Ontology-Project.docx
@@ -3215,6 +3215,7 @@
           <w:szCs w:val="32"/>
           <w:cs/>
         </w:rPr>
+        <w:lastRenderedPageBreak/>
         <w:t>กองทุนรวมผสม</w:t>
       </w:r>
     </w:p>
@@ -3237,7 +3238,6 @@
           <w:szCs w:val="32"/>
           <w:cs/>
         </w:rPr>
-        <w:lastRenderedPageBreak/>
         <w:t>กองทุนรวม</w:t>
       </w:r>
       <w:r>
@@ -3708,11 +3708,11 @@
           <w:rFonts w:cs="TH Sarabun New"/>
           <w:szCs w:val="32"/>
         </w:rPr>
-        <w:t xml:space="preserve">Node.js </w:t>
-      </w:r>
-      <w:r>
-        <w:rPr>
-          <w:rFonts w:cs="TH Sarabun New"/>
+        <w:t xml:space="preserve">React Framework </w:t>
+      </w:r>
+      <w:r>
+        <w:rPr>
+          <w:rFonts w:cs="TH Sarabun New" w:hint="cs"/>
           <w:szCs w:val="32"/>
           <w:cs/>
         </w:rPr>
@@ -3723,15 +3723,14 @@
           <w:rFonts w:cs="TH Sarabun New"/>
           <w:szCs w:val="32"/>
         </w:rPr>
-        <w:t xml:space="preserve">RESTFUL API </w:t>
-      </w:r>
-      <w:r>
-        <w:rPr>
-          <w:rFonts w:cs="TH Sarabun New"/>
-          <w:szCs w:val="32"/>
-          <w:cs/>
-        </w:rPr>
-        <w:t xml:space="preserve"> </w:t>
+        <w:t>Client</w:t>
+      </w:r>
+      <w:r>
+        <w:rPr>
+          <w:rFonts w:cs="TH Sarabun New"/>
+          <w:szCs w:val="32"/>
+        </w:rPr>
+        <w:t xml:space="preserve"> application</w:t>
       </w:r>
     </w:p>
     <w:p>
@@ -3752,7 +3751,94 @@
           <w:rFonts w:cs="TH Sarabun New"/>
           <w:szCs w:val="32"/>
         </w:rPr>
-        <w:t xml:space="preserve">MySQL </w:t>
+        <w:t>Express.js (a server framework)</w:t>
+      </w:r>
+    </w:p>
+    <w:p>
+      <w:pPr>
+        <w:pStyle w:val="ListParagraph"/>
+        <w:numPr>
+          <w:ilvl w:val="3"/>
+          <w:numId w:val="10"/>
+        </w:numPr>
+        <w:jc w:val="left"/>
+        <w:rPr>
+          <w:rFonts w:cs="TH Sarabun New"/>
+          <w:szCs w:val="32"/>
+        </w:rPr>
+      </w:pPr>
+      <w:r>
+        <w:rPr>
+          <w:rFonts w:cs="TH Sarabun New"/>
+          <w:szCs w:val="32"/>
+        </w:rPr>
+        <w:t>Prisma (an ORM for creating Object-oriented model for Relational Database)</w:t>
+      </w:r>
+    </w:p>
+    <w:p>
+      <w:pPr>
+        <w:pStyle w:val="ListParagraph"/>
+        <w:numPr>
+          <w:ilvl w:val="3"/>
+          <w:numId w:val="10"/>
+        </w:numPr>
+        <w:jc w:val="left"/>
+        <w:rPr>
+          <w:rFonts w:cs="TH Sarabun New"/>
+          <w:szCs w:val="32"/>
+        </w:rPr>
+      </w:pPr>
+      <w:proofErr w:type="spellStart"/>
+      <w:r>
+        <w:rPr>
+          <w:rFonts w:cs="TH Sarabun New"/>
+          <w:szCs w:val="32"/>
+        </w:rPr>
+        <w:t>Axios</w:t>
+      </w:r>
+      <w:proofErr w:type="spellEnd"/>
+      <w:r>
+        <w:rPr>
+          <w:rFonts w:cs="TH Sarabun New"/>
+          <w:szCs w:val="32"/>
+        </w:rPr>
+        <w:t xml:space="preserve"> (Library for creating Http Request to RESTful API)</w:t>
+      </w:r>
+      <w:r>
+        <w:rPr>
+          <w:rFonts w:cs="TH Sarabun New"/>
+          <w:szCs w:val="32"/>
+          <w:cs/>
+        </w:rPr>
+        <w:t xml:space="preserve"> </w:t>
+      </w:r>
+    </w:p>
+    <w:p>
+      <w:pPr>
+        <w:pStyle w:val="ListParagraph"/>
+        <w:numPr>
+          <w:ilvl w:val="3"/>
+          <w:numId w:val="10"/>
+        </w:numPr>
+        <w:jc w:val="left"/>
+        <w:rPr>
+          <w:rFonts w:cs="TH Sarabun New"/>
+          <w:szCs w:val="32"/>
+        </w:rPr>
+      </w:pPr>
+      <w:r>
+        <w:rPr>
+          <w:rFonts w:cs="TH Sarabun New"/>
+          <w:szCs w:val="32"/>
+        </w:rPr>
+        <w:t>PostgreSQL</w:t>
+      </w:r>
+      <w:r>
+        <w:rPr>
+          <w:rFonts w:cs="TH Sarabun New"/>
+          <w:szCs w:val="32"/>
+        </w:rPr>
+        <w:t xml:space="preserve"> </w:t>
       </w:r>
       <w:r>
         <w:rPr>
@@ -3781,6 +3867,10 @@
     <w:p>
       <w:pPr>
         <w:jc w:val="left"/>
+        <w:rPr>
+          <w:rFonts w:hint="cs"/>
+          <w:cs/>
+        </w:rPr>
       </w:pPr>
       <w:r>
         <w:rPr>
@@ -3825,6 +3915,16 @@
           <w:cs/>
         </w:rPr>
         <w:t>ราคาขาย</w:t>
+      </w:r>
+      <w:r>
+        <w:t xml:space="preserve">, </w:t>
+      </w:r>
+      <w:r>
+        <w:rPr>
+          <w:rFonts w:hint="cs"/>
+          <w:cs/>
+        </w:rPr>
+        <w:t>รายละเอียดกองทุน</w:t>
       </w:r>
     </w:p>
     <w:p>
@@ -3913,14 +4013,37 @@
           <w:szCs w:val="32"/>
           <w:cs/>
         </w:rPr>
-        <w:t xml:space="preserve">เพื่อให้ข้อมูลเกี่ยวกับ </w:t>
-      </w:r>
-      <w:r>
-        <w:rPr>
-          <w:rFonts w:cs="TH Sarabun New"/>
-          <w:szCs w:val="32"/>
-        </w:rPr>
-        <w:t>Ontology</w:t>
+        <w:t>เพื่อ</w:t>
+      </w:r>
+      <w:r>
+        <w:rPr>
+          <w:rFonts w:cs="TH Sarabun New" w:hint="cs"/>
+          <w:szCs w:val="32"/>
+          <w:cs/>
+        </w:rPr>
+        <w:t xml:space="preserve">รับ </w:t>
+      </w:r>
+      <w:r>
+        <w:rPr>
+          <w:rFonts w:cs="TH Sarabun New"/>
+          <w:szCs w:val="32"/>
+        </w:rPr>
+        <w:t xml:space="preserve">Query </w:t>
+      </w:r>
+      <w:r>
+        <w:rPr>
+          <w:rFonts w:cs="TH Sarabun New" w:hint="cs"/>
+          <w:szCs w:val="32"/>
+          <w:cs/>
+        </w:rPr>
+        <w:t xml:space="preserve">และ </w:t>
+      </w:r>
+      <w:r>
+        <w:rPr>
+          <w:rFonts w:cs="TH Sarabun New"/>
+          <w:szCs w:val="32"/>
+        </w:rPr>
+        <w:t xml:space="preserve">Update Command </w:t>
       </w:r>
     </w:p>
     <w:p>
@@ -3988,7 +4111,36 @@
           <w:rFonts w:cs="TH Sarabun New"/>
           <w:szCs w:val="32"/>
         </w:rPr>
-        <w:t xml:space="preserve">SEC API </w:t>
+        <w:t>SEC API</w:t>
+      </w:r>
+      <w:r>
+        <w:rPr>
+          <w:rFonts w:cs="TH Sarabun New"/>
+          <w:szCs w:val="32"/>
+        </w:rPr>
+        <w:t xml:space="preserve"> (</w:t>
+      </w:r>
+      <w:r>
+        <w:rPr>
+          <w:rFonts w:cs="TH Sarabun New" w:hint="cs"/>
+          <w:szCs w:val="32"/>
+          <w:cs/>
+        </w:rPr>
+        <w:t>กลต</w:t>
+      </w:r>
+      <w:r>
+        <w:rPr>
+          <w:rFonts w:cs="TH Sarabun New"/>
+          <w:szCs w:val="32"/>
+        </w:rPr>
+        <w:t>)</w:t>
+      </w:r>
+      <w:r>
+        <w:rPr>
+          <w:rFonts w:cs="TH Sarabun New"/>
+          <w:szCs w:val="32"/>
+        </w:rPr>
+        <w:t xml:space="preserve"> </w:t>
       </w:r>
       <w:r>
         <w:rPr>
@@ -4003,7 +4155,29 @@
           <w:rFonts w:cs="TH Sarabun New"/>
           <w:szCs w:val="32"/>
         </w:rPr>
-        <w:t xml:space="preserve">Fact Sheet </w:t>
+        <w:t>Fact Sheet</w:t>
+      </w:r>
+      <w:r>
+        <w:rPr>
+          <w:rFonts w:cs="TH Sarabun New" w:hint="cs"/>
+          <w:szCs w:val="32"/>
+          <w:cs/>
+        </w:rPr>
+        <w:t xml:space="preserve"> และ </w:t>
+      </w:r>
+      <w:r>
+        <w:rPr>
+          <w:rFonts w:cs="TH Sarabun New"/>
+          <w:szCs w:val="32"/>
+        </w:rPr>
+        <w:t>NAV</w:t>
+      </w:r>
+      <w:r>
+        <w:rPr>
+          <w:rFonts w:cs="TH Sarabun New"/>
+          <w:szCs w:val="32"/>
+        </w:rPr>
+        <w:t xml:space="preserve"> </w:t>
       </w:r>
       <w:r>
         <w:rPr>
@@ -4012,6 +4186,14 @@
           <w:cs/>
         </w:rPr>
         <w:t>ของกองทุนรวม</w:t>
+      </w:r>
+      <w:r>
+        <w:rPr>
+          <w:rFonts w:cs="TH Sarabun New" w:hint="cs"/>
+          <w:szCs w:val="32"/>
+          <w:cs/>
+        </w:rPr>
+        <w:t>ทั้งหมด</w:t>
       </w:r>
     </w:p>
     <w:p>
@@ -4059,6 +4241,13 @@
           <w:bCs/>
         </w:rPr>
         <w:t>Client App</w:t>
+      </w:r>
+      <w:r>
+        <w:rPr>
+          <w:b/>
+          <w:bCs/>
+        </w:rPr>
+        <w:t xml:space="preserve"> + Server</w:t>
       </w:r>
     </w:p>
     <w:p>
@@ -4079,7 +4268,7 @@
           <w:rFonts w:cs="TH Sarabun New"/>
           <w:szCs w:val="32"/>
         </w:rPr>
-        <w:t>JavaScript</w:t>
+        <w:t>TypeScript</w:t>
       </w:r>
     </w:p>
     <w:p>
@@ -4119,6 +4308,29 @@
         </w:rPr>
         <w:t xml:space="preserve">2.2.2 Ontology </w:t>
       </w:r>
+      <w:r>
+        <w:rPr>
+          <w:b/>
+          <w:bCs/>
+        </w:rPr>
+        <w:t xml:space="preserve">Server (Jena </w:t>
+      </w:r>
+      <w:proofErr w:type="spellStart"/>
+      <w:r>
+        <w:rPr>
+          <w:b/>
+          <w:bCs/>
+        </w:rPr>
+        <w:t>Fuseki</w:t>
+      </w:r>
+      <w:proofErr w:type="spellEnd"/>
+      <w:r>
+        <w:rPr>
+          <w:b/>
+          <w:bCs/>
+        </w:rPr>
+        <w:t>)</w:t>
+      </w:r>
     </w:p>
     <w:p>
       <w:pPr>
@@ -4140,6 +4352,13 @@
         </w:rPr>
         <w:t xml:space="preserve">SPARQL </w:t>
       </w:r>
+      <w:r>
+        <w:rPr>
+          <w:rFonts w:cs="TH Sarabun New"/>
+          <w:szCs w:val="32"/>
+        </w:rPr>
+        <w:t>Command</w:t>
+      </w:r>
     </w:p>
     <w:p>
       <w:pPr>
@@ -4152,7 +4371,6 @@
         <w:rPr>
           <w:rFonts w:cs="TH Sarabun New"/>
           <w:szCs w:val="32"/>
-          <w:cs/>
         </w:rPr>
       </w:pPr>
       <w:r>
@@ -4168,18 +4386,6 @@
           <w:szCs w:val="32"/>
         </w:rPr>
         <w:t xml:space="preserve"> extension</w:t>
-      </w:r>
-    </w:p>
-    <w:p>
-      <w:pPr>
-        <w:jc w:val="left"/>
-        <w:rPr>
-          <w:b/>
-          <w:bCs/>
-        </w:rPr>
-      </w:pPr>
-      <w:r>
-        <w:br w:type="page"/>
       </w:r>
     </w:p>
     <w:p>
@@ -4235,89 +4441,11 @@
       </w:pPr>
       <w:bookmarkStart w:id="11" w:name="_Toc64551186"/>
       <w:r>
-        <w:rPr>
-          <w:cs/>
-        </w:rPr>
-        <w:t xml:space="preserve">ส่วนก่อประสาน  </w:t>
-      </w:r>
-      <w:r>
-        <w:t>(User Interface</w:t>
-      </w:r>
-      <w:r>
-        <w:t>)</w:t>
-      </w:r>
-      <w:bookmarkEnd w:id="11"/>
-    </w:p>
-    <w:p>
-      <w:pPr>
-        <w:ind w:left="360"/>
-        <w:jc w:val="both"/>
-        <w:rPr>
-          <w:cs/>
-        </w:rPr>
-      </w:pPr>
-      <w:r>
-        <w:rPr>
-          <w:cs/>
-        </w:rPr>
-        <w:t>หน้าต่างที่ผู้ใช้จะใช้งานมีลักษณะดังนี้</w:t>
-      </w:r>
-    </w:p>
-    <w:p>
-      <w:r>
-        <w:rPr>
-          <w:noProof/>
-        </w:rPr>
-        <w:drawing>
-          <wp:inline distT="0" distB="0" distL="0" distR="0" wp14:anchorId="44AD5F99" wp14:editId="6A031F21">
-            <wp:extent cx="5947410" cy="6193790"/>
-            <wp:effectExtent l="0" t="0" r="0" b="0"/>
-            <wp:docPr id="3" name="Picture 3"/>
-            <wp:cNvGraphicFramePr>
-              <a:graphicFrameLocks xmlns:a="http://schemas.openxmlformats.org/drawingml/2006/main" noChangeAspect="1"/>
-            </wp:cNvGraphicFramePr>
-            <a:graphic xmlns:a="http://schemas.openxmlformats.org/drawingml/2006/main">
-              <a:graphicData uri="http://schemas.openxmlformats.org/drawingml/2006/picture">
-                <pic:pic xmlns:pic="http://schemas.openxmlformats.org/drawingml/2006/picture">
-                  <pic:nvPicPr>
-                    <pic:cNvPr id="0" name="Picture 1"/>
-                    <pic:cNvPicPr>
-                      <a:picLocks noChangeAspect="1" noChangeArrowheads="1"/>
-                    </pic:cNvPicPr>
-                  </pic:nvPicPr>
-                  <pic:blipFill>
-                    <a:blip r:embed="rId14" cstate="print">
-                      <a:extLst>
-                        <a:ext uri="{28A0092B-C50C-407E-A947-70E740481C1C}">
-                          <a14:useLocalDpi xmlns:a14="http://schemas.microsoft.com/office/drawing/2010/main" val="0"/>
-                        </a:ext>
-                      </a:extLst>
-                    </a:blip>
-                    <a:srcRect/>
-                    <a:stretch>
-                      <a:fillRect/>
-                    </a:stretch>
-                  </pic:blipFill>
-                  <pic:spPr bwMode="auto">
-                    <a:xfrm>
-                      <a:off x="0" y="0"/>
-                      <a:ext cx="5947410" cy="6193790"/>
-                    </a:xfrm>
-                    <a:prstGeom prst="rect">
-                      <a:avLst/>
-                    </a:prstGeom>
-                    <a:noFill/>
-                    <a:ln>
-                      <a:noFill/>
-                    </a:ln>
-                  </pic:spPr>
-                </pic:pic>
-              </a:graphicData>
-            </a:graphic>
-          </wp:inline>
-        </w:drawing>
-      </w:r>
-    </w:p>
+        <w:t>Ontology Schema</w:t>
+      </w:r>
+    </w:p>
+    <w:bookmarkEnd w:id="11"/>
+    <w:p/>
     <w:p>
       <w:pPr>
         <w:jc w:val="left"/>
@@ -4342,107 +4470,7 @@
           <w:numId w:val="7"/>
         </w:numPr>
       </w:pPr>
-      <w:bookmarkStart w:id="12" w:name="_Toc64551187"/>
-      <w:r>
-        <w:rPr>
-          <w:cs/>
-        </w:rPr>
-        <w:lastRenderedPageBreak/>
-        <w:t>สถาปัตยกรรมของระบบ</w:t>
-      </w:r>
-      <w:bookmarkEnd w:id="12"/>
-    </w:p>
-    <w:p>
-      <w:pPr>
-        <w:ind w:left="720"/>
-        <w:jc w:val="both"/>
-        <w:rPr>
-          <w:cs/>
-        </w:rPr>
-      </w:pPr>
-      <w:r>
-        <w:rPr>
-          <w:cs/>
-        </w:rPr>
-        <w:t>ภาพแสดงสถาปัตยกรรมทั้งหมดของระบบ</w:t>
-      </w:r>
-    </w:p>
-    <w:p>
-      <w:r>
-        <w:rPr>
-          <w:noProof/>
-        </w:rPr>
-        <w:drawing>
-          <wp:inline distT="0" distB="0" distL="0" distR="0" wp14:anchorId="0E7803E4" wp14:editId="5DAB5DDD">
-            <wp:extent cx="5339715" cy="4770120"/>
-            <wp:effectExtent l="0" t="0" r="0" b="0"/>
-            <wp:docPr id="1" name="Picture 1"/>
-            <wp:cNvGraphicFramePr>
-              <a:graphicFrameLocks xmlns:a="http://schemas.openxmlformats.org/drawingml/2006/main" noChangeAspect="1"/>
-            </wp:cNvGraphicFramePr>
-            <a:graphic xmlns:a="http://schemas.openxmlformats.org/drawingml/2006/main">
-              <a:graphicData uri="http://schemas.openxmlformats.org/drawingml/2006/picture">
-                <pic:pic xmlns:pic="http://schemas.openxmlformats.org/drawingml/2006/picture">
-                  <pic:nvPicPr>
-                    <pic:cNvPr id="0" name="Picture 1"/>
-                    <pic:cNvPicPr>
-                      <a:picLocks noChangeAspect="1" noChangeArrowheads="1"/>
-                    </pic:cNvPicPr>
-                  </pic:nvPicPr>
-                  <pic:blipFill>
-                    <a:blip r:embed="rId15">
-                      <a:extLst>
-                        <a:ext uri="{28A0092B-C50C-407E-A947-70E740481C1C}">
-                          <a14:useLocalDpi xmlns:a14="http://schemas.microsoft.com/office/drawing/2010/main" val="0"/>
-                        </a:ext>
-                      </a:extLst>
-                    </a:blip>
-                    <a:srcRect/>
-                    <a:stretch>
-                      <a:fillRect/>
-                    </a:stretch>
-                  </pic:blipFill>
-                  <pic:spPr bwMode="auto">
-                    <a:xfrm>
-                      <a:off x="0" y="0"/>
-                      <a:ext cx="5339715" cy="4770120"/>
-                    </a:xfrm>
-                    <a:prstGeom prst="rect">
-                      <a:avLst/>
-                    </a:prstGeom>
-                    <a:noFill/>
-                    <a:ln>
-                      <a:noFill/>
-                    </a:ln>
-                  </pic:spPr>
-                </pic:pic>
-              </a:graphicData>
-            </a:graphic>
-          </wp:inline>
-        </w:drawing>
-      </w:r>
-    </w:p>
-    <w:p>
-      <w:pPr>
-        <w:jc w:val="left"/>
-        <w:rPr>
-          <w:b/>
-          <w:bCs/>
-        </w:rPr>
-      </w:pPr>
-      <w:r>
-        <w:br w:type="page"/>
-      </w:r>
-    </w:p>
-    <w:p>
-      <w:pPr>
-        <w:pStyle w:val="Heading2"/>
-        <w:numPr>
-          <w:ilvl w:val="0"/>
-          <w:numId w:val="7"/>
-        </w:numPr>
-      </w:pPr>
-      <w:bookmarkStart w:id="13" w:name="_Toc64551188"/>
+      <w:bookmarkStart w:id="12" w:name="_Toc64551188"/>
       <w:r>
         <w:lastRenderedPageBreak/>
         <w:t xml:space="preserve">Class </w:t>
@@ -4450,7 +4478,7 @@
       <w:r>
         <w:t>Hierarchy</w:t>
       </w:r>
-      <w:bookmarkEnd w:id="13"/>
+      <w:bookmarkEnd w:id="12"/>
     </w:p>
     <w:p>
       <w:pPr>
@@ -5147,7 +5175,7 @@
                     </pic:cNvPicPr>
                   </pic:nvPicPr>
                   <pic:blipFill>
-                    <a:blip r:embed="rId16">
+                    <a:blip r:embed="rId14">
                       <a:extLst>
                         <a:ext uri="{28A0092B-C50C-407E-A947-70E740481C1C}">
                           <a14:useLocalDpi xmlns:a14="http://schemas.microsoft.com/office/drawing/2010/main" val="0"/>
@@ -5193,323 +5221,12 @@
           <w:numId w:val="7"/>
         </w:numPr>
       </w:pPr>
-      <w:bookmarkStart w:id="14" w:name="_Toc64551189"/>
       <w:r>
         <w:lastRenderedPageBreak/>
-        <w:t>Class Restriction</w:t>
-      </w:r>
-      <w:bookmarkEnd w:id="14"/>
-    </w:p>
-    <w:tbl>
-      <w:tblPr>
-        <w:tblStyle w:val="TableGrid"/>
-        <w:tblW w:w="0" w:type="auto"/>
-        <w:jc w:val="center"/>
-        <w:tblLook w:val="04A0" w:firstRow="1" w:lastRow="0" w:firstColumn="1" w:lastColumn="0" w:noHBand="0" w:noVBand="1"/>
-      </w:tblPr>
-      <w:tblGrid>
-        <w:gridCol w:w="2835"/>
-        <w:gridCol w:w="2836"/>
-        <w:gridCol w:w="2836"/>
-      </w:tblGrid>
-      <w:tr>
-        <w:trPr>
-          <w:trHeight w:val="426"/>
-          <w:jc w:val="center"/>
-        </w:trPr>
-        <w:tc>
-          <w:tcPr>
-            <w:tcW w:w="2835" w:type="dxa"/>
-            <w:shd w:val="clear" w:color="auto" w:fill="D0CECE" w:themeFill="background2" w:themeFillShade="E6"/>
-          </w:tcPr>
-          <w:p>
-            <w:pPr>
-              <w:rPr>
-                <w:b/>
-                <w:bCs/>
-              </w:rPr>
-            </w:pPr>
-            <w:r>
-              <w:rPr>
-                <w:b/>
-                <w:bCs/>
-              </w:rPr>
-              <w:t>Class</w:t>
-            </w:r>
-          </w:p>
-        </w:tc>
-        <w:tc>
-          <w:tcPr>
-            <w:tcW w:w="2836" w:type="dxa"/>
-            <w:shd w:val="clear" w:color="auto" w:fill="D0CECE" w:themeFill="background2" w:themeFillShade="E6"/>
-          </w:tcPr>
-          <w:p>
-            <w:pPr>
-              <w:rPr>
-                <w:b/>
-                <w:bCs/>
-              </w:rPr>
-            </w:pPr>
-            <w:r>
-              <w:rPr>
-                <w:b/>
-                <w:bCs/>
-              </w:rPr>
-              <w:t>Restriction</w:t>
-            </w:r>
-          </w:p>
-        </w:tc>
-        <w:tc>
-          <w:tcPr>
-            <w:tcW w:w="2836" w:type="dxa"/>
-            <w:shd w:val="clear" w:color="auto" w:fill="D0CECE" w:themeFill="background2" w:themeFillShade="E6"/>
-          </w:tcPr>
-          <w:p>
-            <w:pPr>
-              <w:rPr>
-                <w:b/>
-                <w:bCs/>
-              </w:rPr>
-            </w:pPr>
-            <w:r>
-              <w:rPr>
-                <w:b/>
-                <w:bCs/>
-              </w:rPr>
-              <w:t>With</w:t>
-            </w:r>
-          </w:p>
-        </w:tc>
-      </w:tr>
-      <w:tr>
-        <w:trPr>
-          <w:trHeight w:val="426"/>
-          <w:jc w:val="center"/>
-        </w:trPr>
-        <w:tc>
-          <w:tcPr>
-            <w:tcW w:w="2835" w:type="dxa"/>
-          </w:tcPr>
-          <w:p>
-            <w:pPr>
-              <w:jc w:val="left"/>
-            </w:pPr>
-            <w:r>
-              <w:t>Fund</w:t>
-            </w:r>
-          </w:p>
-        </w:tc>
-        <w:tc>
-          <w:tcPr>
-            <w:tcW w:w="2836" w:type="dxa"/>
-          </w:tcPr>
-          <w:p>
-            <w:pPr>
-              <w:jc w:val="left"/>
-            </w:pPr>
-            <w:r>
-              <w:t>Disjoint</w:t>
-            </w:r>
-          </w:p>
-        </w:tc>
-        <w:tc>
-          <w:tcPr>
-            <w:tcW w:w="2836" w:type="dxa"/>
-          </w:tcPr>
-          <w:p>
-            <w:pPr>
-              <w:jc w:val="left"/>
-            </w:pPr>
-            <w:r>
-              <w:t>AMC</w:t>
-            </w:r>
-          </w:p>
-        </w:tc>
-      </w:tr>
-      <w:tr>
-        <w:trPr>
-          <w:trHeight w:val="426"/>
-          <w:jc w:val="center"/>
-        </w:trPr>
-        <w:tc>
-          <w:tcPr>
-            <w:tcW w:w="2835" w:type="dxa"/>
-          </w:tcPr>
-          <w:p>
-            <w:pPr>
-              <w:jc w:val="left"/>
-            </w:pPr>
-            <w:r>
-              <w:t>Fund</w:t>
-            </w:r>
-          </w:p>
-        </w:tc>
-        <w:tc>
-          <w:tcPr>
-            <w:tcW w:w="2836" w:type="dxa"/>
-          </w:tcPr>
-          <w:p>
-            <w:pPr>
-              <w:jc w:val="left"/>
-            </w:pPr>
-            <w:r>
-              <w:t>Disjoint</w:t>
-            </w:r>
-          </w:p>
-        </w:tc>
-        <w:tc>
-          <w:tcPr>
-            <w:tcW w:w="2836" w:type="dxa"/>
-          </w:tcPr>
-          <w:p>
-            <w:pPr>
-              <w:jc w:val="left"/>
-            </w:pPr>
-            <w:r>
-              <w:t>Asset</w:t>
-            </w:r>
-          </w:p>
-        </w:tc>
-      </w:tr>
-      <w:tr>
-        <w:trPr>
-          <w:trHeight w:val="415"/>
-          <w:jc w:val="center"/>
-        </w:trPr>
-        <w:tc>
-          <w:tcPr>
-            <w:tcW w:w="2835" w:type="dxa"/>
-          </w:tcPr>
-          <w:p>
-            <w:pPr>
-              <w:jc w:val="left"/>
-            </w:pPr>
-            <w:r>
-              <w:t xml:space="preserve">Fund </w:t>
-            </w:r>
-          </w:p>
-        </w:tc>
-        <w:tc>
-          <w:tcPr>
-            <w:tcW w:w="2836" w:type="dxa"/>
-          </w:tcPr>
-          <w:p>
-            <w:pPr>
-              <w:jc w:val="left"/>
-            </w:pPr>
-            <w:r>
-              <w:t>Disjoint</w:t>
-            </w:r>
-          </w:p>
-        </w:tc>
-        <w:tc>
-          <w:tcPr>
-            <w:tcW w:w="2836" w:type="dxa"/>
-          </w:tcPr>
-          <w:p>
-            <w:pPr>
-              <w:jc w:val="left"/>
-            </w:pPr>
-            <w:r>
-              <w:t>Fund Type</w:t>
-            </w:r>
-          </w:p>
-        </w:tc>
-      </w:tr>
-      <w:tr>
-        <w:trPr>
-          <w:trHeight w:val="426"/>
-          <w:jc w:val="center"/>
-        </w:trPr>
-        <w:tc>
-          <w:tcPr>
-            <w:tcW w:w="2835" w:type="dxa"/>
-          </w:tcPr>
-          <w:p>
-            <w:pPr>
-              <w:jc w:val="left"/>
-            </w:pPr>
-            <w:r>
-              <w:t>Fund</w:t>
-            </w:r>
-          </w:p>
-        </w:tc>
-        <w:tc>
-          <w:tcPr>
-            <w:tcW w:w="2836" w:type="dxa"/>
-          </w:tcPr>
-          <w:p>
-            <w:pPr>
-              <w:jc w:val="left"/>
-            </w:pPr>
-            <w:r>
-              <w:t>Disjoint</w:t>
-            </w:r>
-          </w:p>
-        </w:tc>
-        <w:tc>
-          <w:tcPr>
-            <w:tcW w:w="2836" w:type="dxa"/>
-          </w:tcPr>
-          <w:p>
-            <w:pPr>
-              <w:jc w:val="left"/>
-            </w:pPr>
-            <w:r>
-              <w:t>Percentage</w:t>
-            </w:r>
-          </w:p>
-        </w:tc>
-      </w:tr>
-      <w:tr>
-        <w:trPr>
-          <w:trHeight w:val="426"/>
-          <w:jc w:val="center"/>
-        </w:trPr>
-        <w:tc>
-          <w:tcPr>
-            <w:tcW w:w="2835" w:type="dxa"/>
-          </w:tcPr>
-          <w:p>
-            <w:pPr>
-              <w:jc w:val="left"/>
-            </w:pPr>
-            <w:r>
-              <w:t>Closed-End Fund</w:t>
-            </w:r>
-          </w:p>
-        </w:tc>
-        <w:tc>
-          <w:tcPr>
-            <w:tcW w:w="2836" w:type="dxa"/>
-          </w:tcPr>
-          <w:p>
-            <w:pPr>
-              <w:jc w:val="left"/>
-            </w:pPr>
-            <w:r>
-              <w:t>Disjoint</w:t>
-            </w:r>
-          </w:p>
-        </w:tc>
-        <w:tc>
-          <w:tcPr>
-            <w:tcW w:w="2836" w:type="dxa"/>
-          </w:tcPr>
-          <w:p>
-            <w:pPr>
-              <w:jc w:val="left"/>
-              <w:rPr>
-                <w:cs/>
-              </w:rPr>
-            </w:pPr>
-            <w:r>
-              <w:t>Opened-End Fund</w:t>
-            </w:r>
-          </w:p>
-        </w:tc>
-      </w:tr>
-    </w:tbl>
+        <w:t>Object Properties</w:t>
+      </w:r>
+    </w:p>
+    <w:p/>
     <w:p>
       <w:pPr>
         <w:jc w:val="left"/>
@@ -5523,15 +5240,12 @@
           <w:numId w:val="7"/>
         </w:numPr>
       </w:pPr>
-      <w:bookmarkStart w:id="15" w:name="_Toc64551190"/>
-      <w:r>
-        <w:t>Properties</w:t>
-      </w:r>
-      <w:bookmarkEnd w:id="15"/>
-    </w:p>
-    <w:p>
-      <w:pPr>
-        <w:ind w:firstLine="720"/>
+      <w:r>
+        <w:t>Data Properties</w:t>
+      </w:r>
+    </w:p>
+    <w:p>
+      <w:pPr>
         <w:jc w:val="left"/>
         <w:rPr>
           <w:b/>
@@ -5542,1576 +5256,11 @@
         <w:rPr>
           <w:b/>
           <w:bCs/>
-        </w:rPr>
-        <w:t>Object Properties</w:t>
-      </w:r>
-    </w:p>
-    <w:tbl>
-      <w:tblPr>
-        <w:tblStyle w:val="TableGrid"/>
-        <w:tblW w:w="0" w:type="auto"/>
-        <w:jc w:val="center"/>
-        <w:tblLook w:val="04A0" w:firstRow="1" w:lastRow="0" w:firstColumn="1" w:lastColumn="0" w:noHBand="0" w:noVBand="1"/>
-      </w:tblPr>
-      <w:tblGrid>
-        <w:gridCol w:w="2774"/>
-        <w:gridCol w:w="2774"/>
-        <w:gridCol w:w="2775"/>
-      </w:tblGrid>
-      <w:tr>
-        <w:trPr>
-          <w:trHeight w:val="466"/>
-          <w:jc w:val="center"/>
-        </w:trPr>
-        <w:tc>
-          <w:tcPr>
-            <w:tcW w:w="2774" w:type="dxa"/>
-            <w:shd w:val="clear" w:color="auto" w:fill="D0CECE" w:themeFill="background2" w:themeFillShade="E6"/>
-          </w:tcPr>
-          <w:p>
-            <w:pPr>
-              <w:rPr>
-                <w:b/>
-                <w:bCs/>
-              </w:rPr>
-            </w:pPr>
-            <w:r>
-              <w:rPr>
-                <w:b/>
-                <w:bCs/>
-              </w:rPr>
-              <w:t>Name</w:t>
-            </w:r>
-          </w:p>
-        </w:tc>
-        <w:tc>
-          <w:tcPr>
-            <w:tcW w:w="2774" w:type="dxa"/>
-            <w:shd w:val="clear" w:color="auto" w:fill="D0CECE" w:themeFill="background2" w:themeFillShade="E6"/>
-          </w:tcPr>
-          <w:p>
-            <w:pPr>
-              <w:rPr>
-                <w:b/>
-                <w:bCs/>
-              </w:rPr>
-            </w:pPr>
-            <w:r>
-              <w:rPr>
-                <w:b/>
-                <w:bCs/>
-              </w:rPr>
-              <w:t>Domain</w:t>
-            </w:r>
-          </w:p>
-        </w:tc>
-        <w:tc>
-          <w:tcPr>
-            <w:tcW w:w="2775" w:type="dxa"/>
-            <w:shd w:val="clear" w:color="auto" w:fill="D0CECE" w:themeFill="background2" w:themeFillShade="E6"/>
-          </w:tcPr>
-          <w:p>
-            <w:pPr>
-              <w:rPr>
-                <w:b/>
-                <w:bCs/>
-              </w:rPr>
-            </w:pPr>
-            <w:r>
-              <w:rPr>
-                <w:b/>
-                <w:bCs/>
-              </w:rPr>
-              <w:t>Range</w:t>
-            </w:r>
-          </w:p>
-        </w:tc>
-      </w:tr>
-      <w:tr>
-        <w:trPr>
-          <w:trHeight w:val="466"/>
-          <w:jc w:val="center"/>
-        </w:trPr>
-        <w:tc>
-          <w:tcPr>
-            <w:tcW w:w="2774" w:type="dxa"/>
-          </w:tcPr>
-          <w:p>
-            <w:pPr>
-              <w:jc w:val="left"/>
-            </w:pPr>
-            <w:r>
-              <w:t>Fund Type</w:t>
-            </w:r>
-          </w:p>
-        </w:tc>
-        <w:tc>
-          <w:tcPr>
-            <w:tcW w:w="2774" w:type="dxa"/>
-          </w:tcPr>
-          <w:p>
-            <w:pPr>
-              <w:jc w:val="left"/>
-              <w:rPr>
-                <w:cs/>
-              </w:rPr>
-            </w:pPr>
-            <w:r>
-              <w:t>Fund Type</w:t>
-            </w:r>
-          </w:p>
-        </w:tc>
-        <w:tc>
-          <w:tcPr>
-            <w:tcW w:w="2775" w:type="dxa"/>
-          </w:tcPr>
-          <w:p>
-            <w:pPr>
-              <w:jc w:val="left"/>
-            </w:pPr>
-            <w:r>
-              <w:t>Fund</w:t>
-            </w:r>
-          </w:p>
-        </w:tc>
-      </w:tr>
-      <w:tr>
-        <w:trPr>
-          <w:trHeight w:val="466"/>
-          <w:jc w:val="center"/>
-        </w:trPr>
-        <w:tc>
-          <w:tcPr>
-            <w:tcW w:w="2774" w:type="dxa"/>
-          </w:tcPr>
-          <w:p>
-            <w:pPr>
-              <w:jc w:val="left"/>
-            </w:pPr>
-            <w:r>
-              <w:t>Invest</w:t>
-            </w:r>
-          </w:p>
-        </w:tc>
-        <w:tc>
-          <w:tcPr>
-            <w:tcW w:w="2774" w:type="dxa"/>
-          </w:tcPr>
-          <w:p>
-            <w:pPr>
-              <w:jc w:val="left"/>
-            </w:pPr>
-            <w:r>
-              <w:t>Fund</w:t>
-            </w:r>
-          </w:p>
-        </w:tc>
-        <w:tc>
-          <w:tcPr>
-            <w:tcW w:w="2775" w:type="dxa"/>
-          </w:tcPr>
-          <w:p>
-            <w:pPr>
-              <w:jc w:val="left"/>
-            </w:pPr>
-            <w:r>
-              <w:t>Percentage</w:t>
-            </w:r>
-          </w:p>
-        </w:tc>
-      </w:tr>
-      <w:tr>
-        <w:trPr>
-          <w:trHeight w:val="454"/>
-          <w:jc w:val="center"/>
-        </w:trPr>
-        <w:tc>
-          <w:tcPr>
-            <w:tcW w:w="2774" w:type="dxa"/>
-          </w:tcPr>
-          <w:p>
-            <w:pPr>
-              <w:jc w:val="left"/>
-            </w:pPr>
-            <w:r>
-              <w:t>To</w:t>
-            </w:r>
-          </w:p>
-        </w:tc>
-        <w:tc>
-          <w:tcPr>
-            <w:tcW w:w="2774" w:type="dxa"/>
-          </w:tcPr>
-          <w:p>
-            <w:pPr>
-              <w:jc w:val="left"/>
-            </w:pPr>
-            <w:r>
-              <w:t xml:space="preserve">Percentage </w:t>
-            </w:r>
-          </w:p>
-        </w:tc>
-        <w:tc>
-          <w:tcPr>
-            <w:tcW w:w="2775" w:type="dxa"/>
-          </w:tcPr>
-          <w:p>
-            <w:pPr>
-              <w:jc w:val="left"/>
-            </w:pPr>
-            <w:r>
-              <w:t>Asset</w:t>
-            </w:r>
-          </w:p>
-        </w:tc>
-      </w:tr>
-      <w:tr>
-        <w:trPr>
-          <w:trHeight w:val="466"/>
-          <w:jc w:val="center"/>
-        </w:trPr>
-        <w:tc>
-          <w:tcPr>
-            <w:tcW w:w="2774" w:type="dxa"/>
-          </w:tcPr>
-          <w:p>
-            <w:pPr>
-              <w:jc w:val="left"/>
-            </w:pPr>
-            <w:r>
-              <w:t>Manage</w:t>
-            </w:r>
-          </w:p>
-        </w:tc>
-        <w:tc>
-          <w:tcPr>
-            <w:tcW w:w="2774" w:type="dxa"/>
-          </w:tcPr>
-          <w:p>
-            <w:pPr>
-              <w:jc w:val="left"/>
-            </w:pPr>
-            <w:r>
-              <w:t>ACM</w:t>
-            </w:r>
-          </w:p>
-        </w:tc>
-        <w:tc>
-          <w:tcPr>
-            <w:tcW w:w="2775" w:type="dxa"/>
-          </w:tcPr>
-          <w:p>
-            <w:pPr>
-              <w:jc w:val="left"/>
-            </w:pPr>
-            <w:r>
-              <w:t>Fund</w:t>
-            </w:r>
-          </w:p>
-        </w:tc>
-      </w:tr>
-    </w:tbl>
-    <w:p>
-      <w:pPr>
-        <w:pStyle w:val="Heading2"/>
-        <w:ind w:left="1440"/>
-      </w:pPr>
-    </w:p>
-    <w:p>
-      <w:pPr>
-        <w:ind w:firstLine="720"/>
-        <w:jc w:val="left"/>
-        <w:rPr>
-          <w:b/>
-          <w:bCs/>
-        </w:rPr>
-      </w:pPr>
-      <w:r>
-        <w:rPr>
-          <w:b/>
-          <w:bCs/>
-        </w:rPr>
-        <w:t>Data Properties</w:t>
-      </w:r>
-      <w:r>
-        <w:rPr>
-          <w:b/>
-          <w:bCs/>
           <w:cs/>
         </w:rPr>
         <w:t xml:space="preserve"> </w:t>
       </w:r>
     </w:p>
-    <w:tbl>
-      <w:tblPr>
-        <w:tblStyle w:val="TableGrid"/>
-        <w:tblW w:w="0" w:type="auto"/>
-        <w:jc w:val="center"/>
-        <w:tblLook w:val="04A0" w:firstRow="1" w:lastRow="0" w:firstColumn="1" w:lastColumn="0" w:noHBand="0" w:noVBand="1"/>
-      </w:tblPr>
-      <w:tblGrid>
-        <w:gridCol w:w="2774"/>
-        <w:gridCol w:w="2774"/>
-        <w:gridCol w:w="2775"/>
-      </w:tblGrid>
-      <w:tr>
-        <w:trPr>
-          <w:trHeight w:val="466"/>
-          <w:jc w:val="center"/>
-        </w:trPr>
-        <w:tc>
-          <w:tcPr>
-            <w:tcW w:w="2774" w:type="dxa"/>
-            <w:shd w:val="clear" w:color="auto" w:fill="D0CECE" w:themeFill="background2" w:themeFillShade="E6"/>
-          </w:tcPr>
-          <w:p>
-            <w:pPr>
-              <w:rPr>
-                <w:b/>
-                <w:bCs/>
-              </w:rPr>
-            </w:pPr>
-            <w:r>
-              <w:rPr>
-                <w:b/>
-                <w:bCs/>
-              </w:rPr>
-              <w:t>Name</w:t>
-            </w:r>
-          </w:p>
-        </w:tc>
-        <w:tc>
-          <w:tcPr>
-            <w:tcW w:w="2774" w:type="dxa"/>
-            <w:shd w:val="clear" w:color="auto" w:fill="D0CECE" w:themeFill="background2" w:themeFillShade="E6"/>
-          </w:tcPr>
-          <w:p>
-            <w:pPr>
-              <w:rPr>
-                <w:b/>
-                <w:bCs/>
-              </w:rPr>
-            </w:pPr>
-            <w:r>
-              <w:rPr>
-                <w:b/>
-                <w:bCs/>
-              </w:rPr>
-              <w:t>Domain</w:t>
-            </w:r>
-          </w:p>
-        </w:tc>
-        <w:tc>
-          <w:tcPr>
-            <w:tcW w:w="2775" w:type="dxa"/>
-            <w:shd w:val="clear" w:color="auto" w:fill="D0CECE" w:themeFill="background2" w:themeFillShade="E6"/>
-          </w:tcPr>
-          <w:p>
-            <w:pPr>
-              <w:rPr>
-                <w:b/>
-                <w:bCs/>
-              </w:rPr>
-            </w:pPr>
-            <w:r>
-              <w:rPr>
-                <w:b/>
-                <w:bCs/>
-              </w:rPr>
-              <w:t>Range</w:t>
-            </w:r>
-          </w:p>
-        </w:tc>
-      </w:tr>
-      <w:tr>
-        <w:trPr>
-          <w:trHeight w:val="466"/>
-          <w:jc w:val="center"/>
-        </w:trPr>
-        <w:tc>
-          <w:tcPr>
-            <w:tcW w:w="2774" w:type="dxa"/>
-          </w:tcPr>
-          <w:p>
-            <w:pPr>
-              <w:jc w:val="left"/>
-            </w:pPr>
-            <w:proofErr w:type="spellStart"/>
-            <w:r>
-              <w:t>AMCName</w:t>
-            </w:r>
-            <w:proofErr w:type="spellEnd"/>
-          </w:p>
-        </w:tc>
-        <w:tc>
-          <w:tcPr>
-            <w:tcW w:w="2774" w:type="dxa"/>
-          </w:tcPr>
-          <w:p>
-            <w:pPr>
-              <w:jc w:val="left"/>
-              <w:rPr>
-                <w:cs/>
-              </w:rPr>
-            </w:pPr>
-            <w:r>
-              <w:t>AMC</w:t>
-            </w:r>
-          </w:p>
-        </w:tc>
-        <w:tc>
-          <w:tcPr>
-            <w:tcW w:w="2775" w:type="dxa"/>
-          </w:tcPr>
-          <w:p>
-            <w:pPr>
-              <w:jc w:val="left"/>
-            </w:pPr>
-            <w:r>
-              <w:t>String</w:t>
-            </w:r>
-          </w:p>
-        </w:tc>
-      </w:tr>
-      <w:tr>
-        <w:trPr>
-          <w:trHeight w:val="466"/>
-          <w:jc w:val="center"/>
-        </w:trPr>
-        <w:tc>
-          <w:tcPr>
-            <w:tcW w:w="2774" w:type="dxa"/>
-          </w:tcPr>
-          <w:p>
-            <w:pPr>
-              <w:jc w:val="left"/>
-            </w:pPr>
-            <w:proofErr w:type="spellStart"/>
-            <w:r>
-              <w:t>AssetName</w:t>
-            </w:r>
-            <w:proofErr w:type="spellEnd"/>
-          </w:p>
-        </w:tc>
-        <w:tc>
-          <w:tcPr>
-            <w:tcW w:w="2774" w:type="dxa"/>
-          </w:tcPr>
-          <w:p>
-            <w:pPr>
-              <w:jc w:val="left"/>
-            </w:pPr>
-            <w:r>
-              <w:t>Asset</w:t>
-            </w:r>
-          </w:p>
-        </w:tc>
-        <w:tc>
-          <w:tcPr>
-            <w:tcW w:w="2775" w:type="dxa"/>
-          </w:tcPr>
-          <w:p>
-            <w:pPr>
-              <w:jc w:val="left"/>
-            </w:pPr>
-            <w:r>
-              <w:t>String</w:t>
-            </w:r>
-          </w:p>
-        </w:tc>
-      </w:tr>
-      <w:tr>
-        <w:trPr>
-          <w:trHeight w:val="454"/>
-          <w:jc w:val="center"/>
-        </w:trPr>
-        <w:tc>
-          <w:tcPr>
-            <w:tcW w:w="2774" w:type="dxa"/>
-          </w:tcPr>
-          <w:p>
-            <w:pPr>
-              <w:jc w:val="left"/>
-            </w:pPr>
-            <w:proofErr w:type="spellStart"/>
-            <w:r>
-              <w:t>BondNumber</w:t>
-            </w:r>
-            <w:proofErr w:type="spellEnd"/>
-          </w:p>
-        </w:tc>
-        <w:tc>
-          <w:tcPr>
-            <w:tcW w:w="2774" w:type="dxa"/>
-          </w:tcPr>
-          <w:p>
-            <w:pPr>
-              <w:jc w:val="left"/>
-            </w:pPr>
-            <w:r>
-              <w:t>Bond</w:t>
-            </w:r>
-          </w:p>
-        </w:tc>
-        <w:tc>
-          <w:tcPr>
-            <w:tcW w:w="2775" w:type="dxa"/>
-          </w:tcPr>
-          <w:p>
-            <w:pPr>
-              <w:jc w:val="left"/>
-            </w:pPr>
-            <w:r>
-              <w:t>String</w:t>
-            </w:r>
-          </w:p>
-        </w:tc>
-      </w:tr>
-      <w:tr>
-        <w:trPr>
-          <w:trHeight w:val="466"/>
-          <w:jc w:val="center"/>
-        </w:trPr>
-        <w:tc>
-          <w:tcPr>
-            <w:tcW w:w="2774" w:type="dxa"/>
-          </w:tcPr>
-          <w:p>
-            <w:pPr>
-              <w:jc w:val="left"/>
-            </w:pPr>
-            <w:proofErr w:type="spellStart"/>
-            <w:r>
-              <w:t>CreditRating</w:t>
-            </w:r>
-            <w:proofErr w:type="spellEnd"/>
-          </w:p>
-        </w:tc>
-        <w:tc>
-          <w:tcPr>
-            <w:tcW w:w="2774" w:type="dxa"/>
-          </w:tcPr>
-          <w:p>
-            <w:pPr>
-              <w:jc w:val="left"/>
-            </w:pPr>
-            <w:r>
-              <w:t>Bond</w:t>
-            </w:r>
-          </w:p>
-        </w:tc>
-        <w:tc>
-          <w:tcPr>
-            <w:tcW w:w="2775" w:type="dxa"/>
-          </w:tcPr>
-          <w:p>
-            <w:pPr>
-              <w:jc w:val="left"/>
-            </w:pPr>
-            <w:r>
-              <w:t>String</w:t>
-            </w:r>
-          </w:p>
-        </w:tc>
-      </w:tr>
-      <w:tr>
-        <w:trPr>
-          <w:trHeight w:val="466"/>
-          <w:jc w:val="center"/>
-        </w:trPr>
-        <w:tc>
-          <w:tcPr>
-            <w:tcW w:w="2774" w:type="dxa"/>
-          </w:tcPr>
-          <w:p>
-            <w:pPr>
-              <w:jc w:val="left"/>
-            </w:pPr>
-            <w:proofErr w:type="spellStart"/>
-            <w:r>
-              <w:t>StockName</w:t>
-            </w:r>
-            <w:proofErr w:type="spellEnd"/>
-          </w:p>
-        </w:tc>
-        <w:tc>
-          <w:tcPr>
-            <w:tcW w:w="2774" w:type="dxa"/>
-          </w:tcPr>
-          <w:p>
-            <w:pPr>
-              <w:jc w:val="left"/>
-            </w:pPr>
-            <w:r>
-              <w:t>Stock</w:t>
-            </w:r>
-          </w:p>
-        </w:tc>
-        <w:tc>
-          <w:tcPr>
-            <w:tcW w:w="2775" w:type="dxa"/>
-          </w:tcPr>
-          <w:p>
-            <w:pPr>
-              <w:jc w:val="left"/>
-            </w:pPr>
-            <w:r>
-              <w:t>String</w:t>
-            </w:r>
-          </w:p>
-        </w:tc>
-      </w:tr>
-      <w:tr>
-        <w:trPr>
-          <w:trHeight w:val="466"/>
-          <w:jc w:val="center"/>
-        </w:trPr>
-        <w:tc>
-          <w:tcPr>
-            <w:tcW w:w="2774" w:type="dxa"/>
-          </w:tcPr>
-          <w:p>
-            <w:pPr>
-              <w:jc w:val="left"/>
-            </w:pPr>
-            <w:proofErr w:type="spellStart"/>
-            <w:r>
-              <w:t>StockSymbol</w:t>
-            </w:r>
-            <w:proofErr w:type="spellEnd"/>
-          </w:p>
-        </w:tc>
-        <w:tc>
-          <w:tcPr>
-            <w:tcW w:w="2774" w:type="dxa"/>
-          </w:tcPr>
-          <w:p>
-            <w:pPr>
-              <w:jc w:val="left"/>
-            </w:pPr>
-            <w:r>
-              <w:t>Stock</w:t>
-            </w:r>
-          </w:p>
-        </w:tc>
-        <w:tc>
-          <w:tcPr>
-            <w:tcW w:w="2775" w:type="dxa"/>
-          </w:tcPr>
-          <w:p>
-            <w:pPr>
-              <w:jc w:val="left"/>
-            </w:pPr>
-            <w:r>
-              <w:t>String</w:t>
-            </w:r>
-          </w:p>
-        </w:tc>
-      </w:tr>
-      <w:tr>
-        <w:trPr>
-          <w:trHeight w:val="466"/>
-          <w:jc w:val="center"/>
-        </w:trPr>
-        <w:tc>
-          <w:tcPr>
-            <w:tcW w:w="2774" w:type="dxa"/>
-          </w:tcPr>
-          <w:p>
-            <w:pPr>
-              <w:jc w:val="left"/>
-            </w:pPr>
-            <w:proofErr w:type="spellStart"/>
-            <w:r>
-              <w:t>Dividen</w:t>
-            </w:r>
-            <w:proofErr w:type="spellEnd"/>
-          </w:p>
-        </w:tc>
-        <w:tc>
-          <w:tcPr>
-            <w:tcW w:w="2774" w:type="dxa"/>
-          </w:tcPr>
-          <w:p>
-            <w:pPr>
-              <w:jc w:val="left"/>
-            </w:pPr>
-            <w:r>
-              <w:t>Fund</w:t>
-            </w:r>
-          </w:p>
-        </w:tc>
-        <w:tc>
-          <w:tcPr>
-            <w:tcW w:w="2775" w:type="dxa"/>
-          </w:tcPr>
-          <w:p>
-            <w:pPr>
-              <w:jc w:val="left"/>
-            </w:pPr>
-            <w:r>
-              <w:t>Boolean</w:t>
-            </w:r>
-          </w:p>
-        </w:tc>
-      </w:tr>
-      <w:tr>
-        <w:trPr>
-          <w:trHeight w:val="466"/>
-          <w:jc w:val="center"/>
-        </w:trPr>
-        <w:tc>
-          <w:tcPr>
-            <w:tcW w:w="2774" w:type="dxa"/>
-            <w:shd w:val="clear" w:color="auto" w:fill="D0CECE" w:themeFill="background2" w:themeFillShade="E6"/>
-          </w:tcPr>
-          <w:p>
-            <w:r>
-              <w:rPr>
-                <w:b/>
-                <w:bCs/>
-              </w:rPr>
-              <w:lastRenderedPageBreak/>
-              <w:t>Name</w:t>
-            </w:r>
-          </w:p>
-        </w:tc>
-        <w:tc>
-          <w:tcPr>
-            <w:tcW w:w="2774" w:type="dxa"/>
-            <w:shd w:val="clear" w:color="auto" w:fill="D0CECE" w:themeFill="background2" w:themeFillShade="E6"/>
-          </w:tcPr>
-          <w:p>
-            <w:r>
-              <w:rPr>
-                <w:b/>
-                <w:bCs/>
-              </w:rPr>
-              <w:t>Domain</w:t>
-            </w:r>
-          </w:p>
-        </w:tc>
-        <w:tc>
-          <w:tcPr>
-            <w:tcW w:w="2775" w:type="dxa"/>
-            <w:shd w:val="clear" w:color="auto" w:fill="D0CECE" w:themeFill="background2" w:themeFillShade="E6"/>
-          </w:tcPr>
-          <w:p>
-            <w:r>
-              <w:rPr>
-                <w:b/>
-                <w:bCs/>
-              </w:rPr>
-              <w:t>Range</w:t>
-            </w:r>
-          </w:p>
-        </w:tc>
-      </w:tr>
-      <w:tr>
-        <w:trPr>
-          <w:trHeight w:val="466"/>
-          <w:jc w:val="center"/>
-        </w:trPr>
-        <w:tc>
-          <w:tcPr>
-            <w:tcW w:w="2774" w:type="dxa"/>
-          </w:tcPr>
-          <w:p>
-            <w:pPr>
-              <w:jc w:val="left"/>
-            </w:pPr>
-            <w:r>
-              <w:t>End</w:t>
-            </w:r>
-          </w:p>
-        </w:tc>
-        <w:tc>
-          <w:tcPr>
-            <w:tcW w:w="2774" w:type="dxa"/>
-          </w:tcPr>
-          <w:p>
-            <w:pPr>
-              <w:jc w:val="left"/>
-            </w:pPr>
-            <w:r>
-              <w:t>Fund</w:t>
-            </w:r>
-          </w:p>
-        </w:tc>
-        <w:tc>
-          <w:tcPr>
-            <w:tcW w:w="2775" w:type="dxa"/>
-          </w:tcPr>
-          <w:p>
-            <w:pPr>
-              <w:jc w:val="left"/>
-            </w:pPr>
-            <w:proofErr w:type="spellStart"/>
-            <w:r>
-              <w:t>DateTime</w:t>
-            </w:r>
-            <w:proofErr w:type="spellEnd"/>
-          </w:p>
-        </w:tc>
-      </w:tr>
-      <w:tr>
-        <w:trPr>
-          <w:trHeight w:val="466"/>
-          <w:jc w:val="center"/>
-        </w:trPr>
-        <w:tc>
-          <w:tcPr>
-            <w:tcW w:w="2774" w:type="dxa"/>
-          </w:tcPr>
-          <w:p>
-            <w:pPr>
-              <w:jc w:val="left"/>
-            </w:pPr>
-            <w:proofErr w:type="spellStart"/>
-            <w:r>
-              <w:t>FundName</w:t>
-            </w:r>
-            <w:proofErr w:type="spellEnd"/>
-          </w:p>
-        </w:tc>
-        <w:tc>
-          <w:tcPr>
-            <w:tcW w:w="2774" w:type="dxa"/>
-          </w:tcPr>
-          <w:p>
-            <w:pPr>
-              <w:jc w:val="left"/>
-            </w:pPr>
-            <w:r>
-              <w:t>Fund</w:t>
-            </w:r>
-          </w:p>
-        </w:tc>
-        <w:tc>
-          <w:tcPr>
-            <w:tcW w:w="2775" w:type="dxa"/>
-          </w:tcPr>
-          <w:p>
-            <w:pPr>
-              <w:jc w:val="left"/>
-            </w:pPr>
-            <w:r>
-              <w:t>String</w:t>
-            </w:r>
-          </w:p>
-        </w:tc>
-      </w:tr>
-      <w:tr>
-        <w:trPr>
-          <w:trHeight w:val="466"/>
-          <w:jc w:val="center"/>
-        </w:trPr>
-        <w:tc>
-          <w:tcPr>
-            <w:tcW w:w="2774" w:type="dxa"/>
-          </w:tcPr>
-          <w:p>
-            <w:pPr>
-              <w:jc w:val="left"/>
-            </w:pPr>
-            <w:proofErr w:type="spellStart"/>
-            <w:r>
-              <w:t>FundSymbol</w:t>
-            </w:r>
-            <w:proofErr w:type="spellEnd"/>
-          </w:p>
-        </w:tc>
-        <w:tc>
-          <w:tcPr>
-            <w:tcW w:w="2774" w:type="dxa"/>
-          </w:tcPr>
-          <w:p>
-            <w:pPr>
-              <w:jc w:val="left"/>
-            </w:pPr>
-            <w:r>
-              <w:t>Fund</w:t>
-            </w:r>
-          </w:p>
-        </w:tc>
-        <w:tc>
-          <w:tcPr>
-            <w:tcW w:w="2775" w:type="dxa"/>
-          </w:tcPr>
-          <w:p>
-            <w:pPr>
-              <w:jc w:val="left"/>
-            </w:pPr>
-            <w:r>
-              <w:t>String</w:t>
-            </w:r>
-          </w:p>
-        </w:tc>
-      </w:tr>
-      <w:tr>
-        <w:trPr>
-          <w:trHeight w:val="466"/>
-          <w:jc w:val="center"/>
-        </w:trPr>
-        <w:tc>
-          <w:tcPr>
-            <w:tcW w:w="2774" w:type="dxa"/>
-          </w:tcPr>
-          <w:p>
-            <w:pPr>
-              <w:jc w:val="left"/>
-            </w:pPr>
-            <w:proofErr w:type="spellStart"/>
-            <w:r>
-              <w:t>HoldRange</w:t>
-            </w:r>
-            <w:proofErr w:type="spellEnd"/>
-          </w:p>
-        </w:tc>
-        <w:tc>
-          <w:tcPr>
-            <w:tcW w:w="2774" w:type="dxa"/>
-          </w:tcPr>
-          <w:p>
-            <w:pPr>
-              <w:jc w:val="left"/>
-            </w:pPr>
-            <w:r>
-              <w:t>Fund</w:t>
-            </w:r>
-          </w:p>
-        </w:tc>
-        <w:tc>
-          <w:tcPr>
-            <w:tcW w:w="2775" w:type="dxa"/>
-          </w:tcPr>
-          <w:p>
-            <w:pPr>
-              <w:jc w:val="left"/>
-            </w:pPr>
-            <w:r>
-              <w:t>String</w:t>
-            </w:r>
-          </w:p>
-        </w:tc>
-      </w:tr>
-      <w:tr>
-        <w:trPr>
-          <w:trHeight w:val="466"/>
-          <w:jc w:val="center"/>
-        </w:trPr>
-        <w:tc>
-          <w:tcPr>
-            <w:tcW w:w="2774" w:type="dxa"/>
-          </w:tcPr>
-          <w:p>
-            <w:pPr>
-              <w:jc w:val="left"/>
-            </w:pPr>
-            <w:r>
-              <w:t>Risk</w:t>
-            </w:r>
-          </w:p>
-        </w:tc>
-        <w:tc>
-          <w:tcPr>
-            <w:tcW w:w="2774" w:type="dxa"/>
-          </w:tcPr>
-          <w:p>
-            <w:pPr>
-              <w:jc w:val="left"/>
-            </w:pPr>
-            <w:r>
-              <w:t>Fund</w:t>
-            </w:r>
-          </w:p>
-        </w:tc>
-        <w:tc>
-          <w:tcPr>
-            <w:tcW w:w="2775" w:type="dxa"/>
-          </w:tcPr>
-          <w:p>
-            <w:pPr>
-              <w:jc w:val="left"/>
-            </w:pPr>
-            <w:r>
-              <w:t>Int</w:t>
-            </w:r>
-          </w:p>
-        </w:tc>
-      </w:tr>
-      <w:tr>
-        <w:trPr>
-          <w:trHeight w:val="466"/>
-          <w:jc w:val="center"/>
-        </w:trPr>
-        <w:tc>
-          <w:tcPr>
-            <w:tcW w:w="2774" w:type="dxa"/>
-          </w:tcPr>
-          <w:p>
-            <w:pPr>
-              <w:jc w:val="left"/>
-            </w:pPr>
-            <w:r>
-              <w:t>SD</w:t>
-            </w:r>
-          </w:p>
-        </w:tc>
-        <w:tc>
-          <w:tcPr>
-            <w:tcW w:w="2774" w:type="dxa"/>
-          </w:tcPr>
-          <w:p>
-            <w:pPr>
-              <w:jc w:val="left"/>
-            </w:pPr>
-            <w:r>
-              <w:t>Fund</w:t>
-            </w:r>
-          </w:p>
-        </w:tc>
-        <w:tc>
-          <w:tcPr>
-            <w:tcW w:w="2775" w:type="dxa"/>
-          </w:tcPr>
-          <w:p>
-            <w:pPr>
-              <w:jc w:val="left"/>
-            </w:pPr>
-            <w:r>
-              <w:t>Float</w:t>
-            </w:r>
-          </w:p>
-        </w:tc>
-      </w:tr>
-      <w:tr>
-        <w:trPr>
-          <w:trHeight w:val="466"/>
-          <w:jc w:val="center"/>
-        </w:trPr>
-        <w:tc>
-          <w:tcPr>
-            <w:tcW w:w="2774" w:type="dxa"/>
-          </w:tcPr>
-          <w:p>
-            <w:pPr>
-              <w:jc w:val="left"/>
-            </w:pPr>
-            <w:r>
-              <w:t>Start</w:t>
-            </w:r>
-          </w:p>
-        </w:tc>
-        <w:tc>
-          <w:tcPr>
-            <w:tcW w:w="2774" w:type="dxa"/>
-          </w:tcPr>
-          <w:p>
-            <w:pPr>
-              <w:jc w:val="left"/>
-            </w:pPr>
-            <w:r>
-              <w:t>Fund</w:t>
-            </w:r>
-          </w:p>
-        </w:tc>
-        <w:tc>
-          <w:tcPr>
-            <w:tcW w:w="2775" w:type="dxa"/>
-          </w:tcPr>
-          <w:p>
-            <w:pPr>
-              <w:jc w:val="left"/>
-            </w:pPr>
-            <w:proofErr w:type="spellStart"/>
-            <w:r>
-              <w:t>DateTime</w:t>
-            </w:r>
-            <w:proofErr w:type="spellEnd"/>
-          </w:p>
-        </w:tc>
-      </w:tr>
-      <w:tr>
-        <w:trPr>
-          <w:trHeight w:val="466"/>
-          <w:jc w:val="center"/>
-        </w:trPr>
-        <w:tc>
-          <w:tcPr>
-            <w:tcW w:w="2774" w:type="dxa"/>
-          </w:tcPr>
-          <w:p>
-            <w:pPr>
-              <w:jc w:val="left"/>
-            </w:pPr>
-            <w:proofErr w:type="spellStart"/>
-            <w:r>
-              <w:t>EstimateMaxProfit</w:t>
-            </w:r>
-            <w:proofErr w:type="spellEnd"/>
-          </w:p>
-        </w:tc>
-        <w:tc>
-          <w:tcPr>
-            <w:tcW w:w="2774" w:type="dxa"/>
-          </w:tcPr>
-          <w:p>
-            <w:pPr>
-              <w:jc w:val="left"/>
-            </w:pPr>
-            <w:proofErr w:type="spellStart"/>
-            <w:r>
-              <w:t>FundType</w:t>
-            </w:r>
-            <w:proofErr w:type="spellEnd"/>
-          </w:p>
-        </w:tc>
-        <w:tc>
-          <w:tcPr>
-            <w:tcW w:w="2775" w:type="dxa"/>
-          </w:tcPr>
-          <w:p>
-            <w:pPr>
-              <w:jc w:val="left"/>
-            </w:pPr>
-            <w:r>
-              <w:t>Float</w:t>
-            </w:r>
-          </w:p>
-        </w:tc>
-      </w:tr>
-      <w:tr>
-        <w:trPr>
-          <w:trHeight w:val="466"/>
-          <w:jc w:val="center"/>
-        </w:trPr>
-        <w:tc>
-          <w:tcPr>
-            <w:tcW w:w="2774" w:type="dxa"/>
-          </w:tcPr>
-          <w:p>
-            <w:pPr>
-              <w:jc w:val="left"/>
-            </w:pPr>
-            <w:proofErr w:type="spellStart"/>
-            <w:r>
-              <w:t>EstimateMinProfit</w:t>
-            </w:r>
-            <w:proofErr w:type="spellEnd"/>
-          </w:p>
-        </w:tc>
-        <w:tc>
-          <w:tcPr>
-            <w:tcW w:w="2774" w:type="dxa"/>
-          </w:tcPr>
-          <w:p>
-            <w:pPr>
-              <w:jc w:val="left"/>
-            </w:pPr>
-            <w:proofErr w:type="spellStart"/>
-            <w:r>
-              <w:t>FundType</w:t>
-            </w:r>
-            <w:proofErr w:type="spellEnd"/>
-          </w:p>
-        </w:tc>
-        <w:tc>
-          <w:tcPr>
-            <w:tcW w:w="2775" w:type="dxa"/>
-          </w:tcPr>
-          <w:p>
-            <w:pPr>
-              <w:jc w:val="left"/>
-            </w:pPr>
-            <w:r>
-              <w:t>Float</w:t>
-            </w:r>
-          </w:p>
-        </w:tc>
-      </w:tr>
-      <w:tr>
-        <w:trPr>
-          <w:trHeight w:val="466"/>
-          <w:jc w:val="center"/>
-        </w:trPr>
-        <w:tc>
-          <w:tcPr>
-            <w:tcW w:w="2774" w:type="dxa"/>
-          </w:tcPr>
-          <w:p>
-            <w:pPr>
-              <w:jc w:val="left"/>
-            </w:pPr>
-            <w:proofErr w:type="spellStart"/>
-            <w:r>
-              <w:t>FundTypeName</w:t>
-            </w:r>
-            <w:proofErr w:type="spellEnd"/>
-          </w:p>
-        </w:tc>
-        <w:tc>
-          <w:tcPr>
-            <w:tcW w:w="2774" w:type="dxa"/>
-          </w:tcPr>
-          <w:p>
-            <w:pPr>
-              <w:jc w:val="left"/>
-            </w:pPr>
-            <w:proofErr w:type="spellStart"/>
-            <w:r>
-              <w:t>FundType</w:t>
-            </w:r>
-            <w:proofErr w:type="spellEnd"/>
-          </w:p>
-        </w:tc>
-        <w:tc>
-          <w:tcPr>
-            <w:tcW w:w="2775" w:type="dxa"/>
-          </w:tcPr>
-          <w:p>
-            <w:pPr>
-              <w:jc w:val="left"/>
-            </w:pPr>
-            <w:r>
-              <w:t>String</w:t>
-            </w:r>
-          </w:p>
-        </w:tc>
-      </w:tr>
-      <w:tr>
-        <w:trPr>
-          <w:trHeight w:val="466"/>
-          <w:jc w:val="center"/>
-        </w:trPr>
-        <w:tc>
-          <w:tcPr>
-            <w:tcW w:w="2774" w:type="dxa"/>
-          </w:tcPr>
-          <w:p>
-            <w:pPr>
-              <w:jc w:val="left"/>
-            </w:pPr>
-            <w:proofErr w:type="spellStart"/>
-            <w:r>
-              <w:t>FundTypeNameTH</w:t>
-            </w:r>
-            <w:proofErr w:type="spellEnd"/>
-          </w:p>
-        </w:tc>
-        <w:tc>
-          <w:tcPr>
-            <w:tcW w:w="2774" w:type="dxa"/>
-          </w:tcPr>
-          <w:p>
-            <w:pPr>
-              <w:jc w:val="left"/>
-            </w:pPr>
-            <w:proofErr w:type="spellStart"/>
-            <w:r>
-              <w:t>FundType</w:t>
-            </w:r>
-            <w:proofErr w:type="spellEnd"/>
-          </w:p>
-        </w:tc>
-        <w:tc>
-          <w:tcPr>
-            <w:tcW w:w="2775" w:type="dxa"/>
-          </w:tcPr>
-          <w:p>
-            <w:pPr>
-              <w:jc w:val="left"/>
-            </w:pPr>
-            <w:r>
-              <w:t>String</w:t>
-            </w:r>
-          </w:p>
-        </w:tc>
-      </w:tr>
-      <w:tr>
-        <w:trPr>
-          <w:trHeight w:val="466"/>
-          <w:jc w:val="center"/>
-        </w:trPr>
-        <w:tc>
-          <w:tcPr>
-            <w:tcW w:w="2774" w:type="dxa"/>
-          </w:tcPr>
-          <w:p>
-            <w:pPr>
-              <w:jc w:val="left"/>
-            </w:pPr>
-            <w:proofErr w:type="spellStart"/>
-            <w:r>
-              <w:t>MaxLoss</w:t>
-            </w:r>
-            <w:proofErr w:type="spellEnd"/>
-          </w:p>
-        </w:tc>
-        <w:tc>
-          <w:tcPr>
-            <w:tcW w:w="2774" w:type="dxa"/>
-          </w:tcPr>
-          <w:p>
-            <w:pPr>
-              <w:jc w:val="left"/>
-            </w:pPr>
-            <w:r>
-              <w:t>Fund</w:t>
-            </w:r>
-          </w:p>
-        </w:tc>
-        <w:tc>
-          <w:tcPr>
-            <w:tcW w:w="2775" w:type="dxa"/>
-          </w:tcPr>
-          <w:p>
-            <w:pPr>
-              <w:jc w:val="left"/>
-            </w:pPr>
-            <w:r>
-              <w:t>Float</w:t>
-            </w:r>
-          </w:p>
-        </w:tc>
-      </w:tr>
-      <w:tr>
-        <w:trPr>
-          <w:trHeight w:val="466"/>
-          <w:jc w:val="center"/>
-        </w:trPr>
-        <w:tc>
-          <w:tcPr>
-            <w:tcW w:w="2774" w:type="dxa"/>
-          </w:tcPr>
-          <w:p>
-            <w:pPr>
-              <w:jc w:val="left"/>
-            </w:pPr>
-            <w:proofErr w:type="spellStart"/>
-            <w:r>
-              <w:t>MinLoss</w:t>
-            </w:r>
-            <w:proofErr w:type="spellEnd"/>
-          </w:p>
-        </w:tc>
-        <w:tc>
-          <w:tcPr>
-            <w:tcW w:w="2774" w:type="dxa"/>
-          </w:tcPr>
-          <w:p>
-            <w:pPr>
-              <w:jc w:val="left"/>
-            </w:pPr>
-            <w:r>
-              <w:t>Fund</w:t>
-            </w:r>
-          </w:p>
-        </w:tc>
-        <w:tc>
-          <w:tcPr>
-            <w:tcW w:w="2775" w:type="dxa"/>
-          </w:tcPr>
-          <w:p>
-            <w:pPr>
-              <w:jc w:val="left"/>
-            </w:pPr>
-            <w:r>
-              <w:t>Float</w:t>
-            </w:r>
-          </w:p>
-        </w:tc>
-      </w:tr>
-      <w:tr>
-        <w:trPr>
-          <w:trHeight w:val="466"/>
-          <w:jc w:val="center"/>
-        </w:trPr>
-        <w:tc>
-          <w:tcPr>
-            <w:tcW w:w="2774" w:type="dxa"/>
-          </w:tcPr>
-          <w:p>
-            <w:pPr>
-              <w:jc w:val="left"/>
-            </w:pPr>
-            <w:proofErr w:type="spellStart"/>
-            <w:r>
-              <w:t>MarketStatus</w:t>
-            </w:r>
-            <w:proofErr w:type="spellEnd"/>
-          </w:p>
-        </w:tc>
-        <w:tc>
-          <w:tcPr>
-            <w:tcW w:w="2774" w:type="dxa"/>
-          </w:tcPr>
-          <w:p>
-            <w:pPr>
-              <w:jc w:val="left"/>
-            </w:pPr>
-            <w:r>
-              <w:t>Opened-End Status</w:t>
-            </w:r>
-          </w:p>
-        </w:tc>
-        <w:tc>
-          <w:tcPr>
-            <w:tcW w:w="2775" w:type="dxa"/>
-          </w:tcPr>
-          <w:p>
-            <w:pPr>
-              <w:jc w:val="left"/>
-            </w:pPr>
-            <w:r>
-              <w:t>String</w:t>
-            </w:r>
-          </w:p>
-        </w:tc>
-      </w:tr>
-      <w:tr>
-        <w:trPr>
-          <w:trHeight w:val="466"/>
-          <w:jc w:val="center"/>
-        </w:trPr>
-        <w:tc>
-          <w:tcPr>
-            <w:tcW w:w="2774" w:type="dxa"/>
-          </w:tcPr>
-          <w:p>
-            <w:pPr>
-              <w:jc w:val="left"/>
-            </w:pPr>
-            <w:proofErr w:type="spellStart"/>
-            <w:r>
-              <w:t>MaxProfit</w:t>
-            </w:r>
-            <w:proofErr w:type="spellEnd"/>
-            <w:r>
-              <w:t xml:space="preserve"> </w:t>
-            </w:r>
-          </w:p>
-        </w:tc>
-        <w:tc>
-          <w:tcPr>
-            <w:tcW w:w="2774" w:type="dxa"/>
-          </w:tcPr>
-          <w:p>
-            <w:pPr>
-              <w:jc w:val="left"/>
-            </w:pPr>
-            <w:r>
-              <w:t>Fund</w:t>
-            </w:r>
-          </w:p>
-        </w:tc>
-        <w:tc>
-          <w:tcPr>
-            <w:tcW w:w="2775" w:type="dxa"/>
-          </w:tcPr>
-          <w:p>
-            <w:pPr>
-              <w:jc w:val="left"/>
-            </w:pPr>
-            <w:r>
-              <w:t>Float</w:t>
-            </w:r>
-          </w:p>
-        </w:tc>
-      </w:tr>
-      <w:tr>
-        <w:trPr>
-          <w:trHeight w:val="466"/>
-          <w:jc w:val="center"/>
-        </w:trPr>
-        <w:tc>
-          <w:tcPr>
-            <w:tcW w:w="2774" w:type="dxa"/>
-          </w:tcPr>
-          <w:p>
-            <w:pPr>
-              <w:jc w:val="left"/>
-            </w:pPr>
-            <w:proofErr w:type="spellStart"/>
-            <w:r>
-              <w:t>ProfitFromInit</w:t>
-            </w:r>
-            <w:proofErr w:type="spellEnd"/>
-          </w:p>
-        </w:tc>
-        <w:tc>
-          <w:tcPr>
-            <w:tcW w:w="2774" w:type="dxa"/>
-          </w:tcPr>
-          <w:p>
-            <w:pPr>
-              <w:jc w:val="left"/>
-            </w:pPr>
-            <w:r>
-              <w:t>Fund</w:t>
-            </w:r>
-          </w:p>
-        </w:tc>
-        <w:tc>
-          <w:tcPr>
-            <w:tcW w:w="2775" w:type="dxa"/>
-          </w:tcPr>
-          <w:p>
-            <w:pPr>
-              <w:jc w:val="left"/>
-            </w:pPr>
-            <w:r>
-              <w:t>Float</w:t>
-            </w:r>
-          </w:p>
-        </w:tc>
-      </w:tr>
-      <w:tr>
-        <w:trPr>
-          <w:trHeight w:val="466"/>
-          <w:jc w:val="center"/>
-        </w:trPr>
-        <w:tc>
-          <w:tcPr>
-            <w:tcW w:w="2774" w:type="dxa"/>
-          </w:tcPr>
-          <w:p>
-            <w:pPr>
-              <w:jc w:val="left"/>
-            </w:pPr>
-            <w:r>
-              <w:t>Value</w:t>
-            </w:r>
-          </w:p>
-        </w:tc>
-        <w:tc>
-          <w:tcPr>
-            <w:tcW w:w="2774" w:type="dxa"/>
-          </w:tcPr>
-          <w:p>
-            <w:pPr>
-              <w:jc w:val="left"/>
-            </w:pPr>
-            <w:r>
-              <w:t>Percentage</w:t>
-            </w:r>
-          </w:p>
-        </w:tc>
-        <w:tc>
-          <w:tcPr>
-            <w:tcW w:w="2775" w:type="dxa"/>
-          </w:tcPr>
-          <w:p>
-            <w:pPr>
-              <w:jc w:val="left"/>
-            </w:pPr>
-            <w:r>
-              <w:t>Float</w:t>
-            </w:r>
-          </w:p>
-        </w:tc>
-      </w:tr>
-    </w:tbl>
     <w:p>
       <w:pPr>
         <w:jc w:val="left"/>
@@ -7137,7 +5286,7 @@
           <w:numId w:val="7"/>
         </w:numPr>
       </w:pPr>
-      <w:bookmarkStart w:id="16" w:name="_Toc64551191"/>
+      <w:bookmarkStart w:id="13" w:name="_Toc64551191"/>
       <w:r>
         <w:rPr>
           <w:cs/>
@@ -7148,7 +5297,7 @@
       <w:r>
         <w:t>Instance</w:t>
       </w:r>
-      <w:bookmarkEnd w:id="16"/>
+      <w:bookmarkEnd w:id="13"/>
     </w:p>
     <w:p>
       <w:pPr>
@@ -8994,7 +7143,7 @@
           <w:numId w:val="7"/>
         </w:numPr>
       </w:pPr>
-      <w:bookmarkStart w:id="17" w:name="_Toc64551192"/>
+      <w:bookmarkStart w:id="14" w:name="_Toc64551192"/>
       <w:r>
         <w:lastRenderedPageBreak/>
         <w:t xml:space="preserve">Relation </w:t>
@@ -9002,7 +7151,7 @@
       <w:r>
         <w:t>between objects</w:t>
       </w:r>
-      <w:bookmarkEnd w:id="17"/>
+      <w:bookmarkEnd w:id="14"/>
     </w:p>
     <w:p>
       <w:pPr>
@@ -9059,7 +7208,7 @@
                     </pic:cNvPicPr>
                   </pic:nvPicPr>
                   <pic:blipFill>
-                    <a:blip r:embed="rId17">
+                    <a:blip r:embed="rId15">
                       <a:extLst>
                         <a:ext uri="{28A0092B-C50C-407E-A947-70E740481C1C}">
                           <a14:useLocalDpi xmlns:a14="http://schemas.microsoft.com/office/drawing/2010/main" val="0"/>
@@ -9099,680 +7248,46 @@
           <w:numId w:val="7"/>
         </w:numPr>
       </w:pPr>
-      <w:bookmarkStart w:id="18" w:name="_Toc64551193"/>
-      <w:r>
+      <w:r>
+        <w:rPr>
+          <w:cs/>
+        </w:rPr>
         <w:lastRenderedPageBreak/>
-        <w:t>Query Example</w:t>
-      </w:r>
-      <w:bookmarkEnd w:id="18"/>
-    </w:p>
-    <w:p>
-      <w:pPr>
-        <w:ind w:left="360"/>
-        <w:jc w:val="left"/>
-        <w:rPr>
-          <w:b/>
-          <w:bCs/>
-        </w:rPr>
-      </w:pPr>
-      <w:r>
-        <w:rPr>
-          <w:b/>
-          <w:bCs/>
-        </w:rPr>
-        <w:t>Get Fund</w:t>
-      </w:r>
-    </w:p>
-    <w:p>
-      <w:pPr>
-        <w:pStyle w:val="ListParagraph"/>
-        <w:numPr>
-          <w:ilvl w:val="0"/>
-          <w:numId w:val="7"/>
-        </w:numPr>
-        <w:shd w:val="clear" w:color="auto" w:fill="1E1E1E"/>
-        <w:spacing w:after="0" w:line="285" w:lineRule="atLeast"/>
-        <w:jc w:val="left"/>
-        <w:rPr>
-          <w:rFonts w:eastAsia="Times New Roman" w:cs="TH Sarabun New"/>
-          <w:color w:val="D4D4D4"/>
-          <w:sz w:val="21"/>
-          <w:szCs w:val="21"/>
-          <w:lang w:bidi="ar-SA"/>
-        </w:rPr>
-      </w:pPr>
-      <w:r>
-        <w:rPr>
-          <w:rFonts w:eastAsia="Times New Roman" w:cs="TH Sarabun New"/>
-          <w:color w:val="D4D4D4"/>
-          <w:sz w:val="21"/>
-          <w:szCs w:val="21"/>
-          <w:lang w:bidi="ar-SA"/>
-        </w:rPr>
-        <w:t>SELECT *</w:t>
-      </w:r>
-    </w:p>
-    <w:p>
-      <w:pPr>
-        <w:pStyle w:val="ListParagraph"/>
-        <w:numPr>
-          <w:ilvl w:val="0"/>
-          <w:numId w:val="7"/>
-        </w:numPr>
-        <w:shd w:val="clear" w:color="auto" w:fill="1E1E1E"/>
-        <w:spacing w:after="0" w:line="285" w:lineRule="atLeast"/>
-        <w:jc w:val="left"/>
-        <w:rPr>
-          <w:rFonts w:eastAsia="Times New Roman" w:cs="TH Sarabun New"/>
-          <w:color w:val="D4D4D4"/>
-          <w:sz w:val="21"/>
-          <w:szCs w:val="21"/>
-          <w:lang w:bidi="ar-SA"/>
-        </w:rPr>
-      </w:pPr>
-      <w:r>
-        <w:rPr>
-          <w:rFonts w:eastAsia="Times New Roman" w:cs="TH Sarabun New"/>
-          <w:color w:val="D4D4D4"/>
-          <w:sz w:val="21"/>
-          <w:szCs w:val="21"/>
-          <w:lang w:bidi="ar-SA"/>
-        </w:rPr>
-        <w:t>  Where {</w:t>
-      </w:r>
-    </w:p>
-    <w:p>
-      <w:pPr>
-        <w:pStyle w:val="ListParagraph"/>
-        <w:numPr>
-          <w:ilvl w:val="0"/>
-          <w:numId w:val="7"/>
-        </w:numPr>
-        <w:shd w:val="clear" w:color="auto" w:fill="1E1E1E"/>
-        <w:spacing w:after="0" w:line="285" w:lineRule="atLeast"/>
-        <w:jc w:val="left"/>
-        <w:rPr>
-          <w:rFonts w:eastAsia="Times New Roman" w:cs="TH Sarabun New"/>
-          <w:color w:val="D4D4D4"/>
-          <w:sz w:val="21"/>
-          <w:szCs w:val="21"/>
-          <w:lang w:bidi="ar-SA"/>
-        </w:rPr>
-      </w:pPr>
-      <w:r>
-        <w:rPr>
-          <w:rFonts w:eastAsia="Times New Roman" w:cs="TH Sarabun New"/>
-          <w:color w:val="D4D4D4"/>
-          <w:sz w:val="21"/>
-          <w:szCs w:val="21"/>
-          <w:lang w:bidi="ar-SA"/>
-        </w:rPr>
-        <w:t>    </w:t>
-      </w:r>
-      <w:proofErr w:type="gramStart"/>
-      <w:r>
-        <w:rPr>
-          <w:rFonts w:eastAsia="Times New Roman" w:cs="TH Sarabun New"/>
-          <w:color w:val="D4D4D4"/>
-          <w:sz w:val="21"/>
-          <w:szCs w:val="21"/>
-          <w:lang w:bidi="ar-SA"/>
-        </w:rPr>
-        <w:t>?fund</w:t>
-      </w:r>
-      <w:proofErr w:type="gramEnd"/>
-      <w:r>
-        <w:rPr>
-          <w:rFonts w:eastAsia="Times New Roman" w:cs="TH Sarabun New"/>
-          <w:color w:val="D4D4D4"/>
-          <w:sz w:val="21"/>
-          <w:szCs w:val="21"/>
-          <w:lang w:bidi="ar-SA"/>
-        </w:rPr>
-        <w:t> </w:t>
-      </w:r>
-      <w:proofErr w:type="spellStart"/>
-      <w:r>
-        <w:rPr>
-          <w:rFonts w:eastAsia="Times New Roman" w:cs="TH Sarabun New"/>
-          <w:color w:val="D4D4D4"/>
-          <w:sz w:val="21"/>
-          <w:szCs w:val="21"/>
-          <w:lang w:bidi="ar-SA"/>
-        </w:rPr>
-        <w:t>mat:FundType</w:t>
-      </w:r>
-      <w:proofErr w:type="spellEnd"/>
-      <w:r>
-        <w:rPr>
-          <w:rFonts w:eastAsia="Times New Roman" w:cs="TH Sarabun New"/>
-          <w:color w:val="D4D4D4"/>
-          <w:sz w:val="21"/>
-          <w:szCs w:val="21"/>
-          <w:lang w:bidi="ar-SA"/>
-        </w:rPr>
-        <w:t> ?</w:t>
-      </w:r>
-      <w:proofErr w:type="spellStart"/>
-      <w:r>
-        <w:rPr>
-          <w:rFonts w:eastAsia="Times New Roman" w:cs="TH Sarabun New"/>
-          <w:color w:val="D4D4D4"/>
-          <w:sz w:val="21"/>
-          <w:szCs w:val="21"/>
-          <w:lang w:bidi="ar-SA"/>
-        </w:rPr>
-        <w:t>fundType</w:t>
-      </w:r>
-      <w:proofErr w:type="spellEnd"/>
-      <w:r>
-        <w:rPr>
-          <w:rFonts w:eastAsia="Times New Roman" w:cs="TH Sarabun New"/>
-          <w:color w:val="D4D4D4"/>
-          <w:sz w:val="21"/>
-          <w:szCs w:val="21"/>
-          <w:lang w:bidi="ar-SA"/>
-        </w:rPr>
-        <w:t>;</w:t>
-      </w:r>
-    </w:p>
-    <w:p>
-      <w:pPr>
-        <w:pStyle w:val="ListParagraph"/>
-        <w:numPr>
-          <w:ilvl w:val="0"/>
-          <w:numId w:val="7"/>
-        </w:numPr>
-        <w:shd w:val="clear" w:color="auto" w:fill="1E1E1E"/>
-        <w:spacing w:after="0" w:line="285" w:lineRule="atLeast"/>
-        <w:jc w:val="left"/>
-        <w:rPr>
-          <w:rFonts w:eastAsia="Times New Roman" w:cs="TH Sarabun New"/>
-          <w:color w:val="D4D4D4"/>
-          <w:sz w:val="21"/>
-          <w:szCs w:val="21"/>
-          <w:lang w:bidi="ar-SA"/>
-        </w:rPr>
-      </w:pPr>
-      <w:r>
-        <w:rPr>
-          <w:rFonts w:eastAsia="Times New Roman" w:cs="TH Sarabun New"/>
-          <w:color w:val="D4D4D4"/>
-          <w:sz w:val="21"/>
-          <w:szCs w:val="21"/>
-          <w:lang w:bidi="ar-SA"/>
-        </w:rPr>
-        <w:t>    </w:t>
-      </w:r>
-      <w:proofErr w:type="spellStart"/>
-      <w:proofErr w:type="gramStart"/>
-      <w:r>
-        <w:rPr>
-          <w:rFonts w:eastAsia="Times New Roman" w:cs="TH Sarabun New"/>
-          <w:color w:val="D4D4D4"/>
-          <w:sz w:val="21"/>
-          <w:szCs w:val="21"/>
-          <w:lang w:bidi="ar-SA"/>
-        </w:rPr>
-        <w:t>mat:FundName</w:t>
-      </w:r>
-      <w:proofErr w:type="spellEnd"/>
-      <w:proofErr w:type="gramEnd"/>
-      <w:r>
-        <w:rPr>
-          <w:rFonts w:eastAsia="Times New Roman" w:cs="TH Sarabun New"/>
-          <w:color w:val="D4D4D4"/>
-          <w:sz w:val="21"/>
-          <w:szCs w:val="21"/>
-          <w:lang w:bidi="ar-SA"/>
-        </w:rPr>
-        <w:t> ?name;</w:t>
-      </w:r>
-    </w:p>
-    <w:p>
-      <w:pPr>
-        <w:pStyle w:val="ListParagraph"/>
-        <w:numPr>
-          <w:ilvl w:val="0"/>
-          <w:numId w:val="7"/>
-        </w:numPr>
-        <w:shd w:val="clear" w:color="auto" w:fill="1E1E1E"/>
-        <w:spacing w:after="0" w:line="285" w:lineRule="atLeast"/>
-        <w:jc w:val="left"/>
-        <w:rPr>
-          <w:rFonts w:eastAsia="Times New Roman" w:cs="TH Sarabun New"/>
-          <w:color w:val="D4D4D4"/>
-          <w:sz w:val="21"/>
-          <w:szCs w:val="21"/>
-          <w:lang w:bidi="ar-SA"/>
-        </w:rPr>
-      </w:pPr>
-      <w:r>
-        <w:rPr>
-          <w:rFonts w:eastAsia="Times New Roman" w:cs="TH Sarabun New"/>
-          <w:color w:val="D4D4D4"/>
-          <w:sz w:val="21"/>
-          <w:szCs w:val="21"/>
-          <w:lang w:bidi="ar-SA"/>
-        </w:rPr>
-        <w:t>    </w:t>
-      </w:r>
-      <w:proofErr w:type="spellStart"/>
-      <w:proofErr w:type="gramStart"/>
-      <w:r>
-        <w:rPr>
-          <w:rFonts w:eastAsia="Times New Roman" w:cs="TH Sarabun New"/>
-          <w:color w:val="D4D4D4"/>
-          <w:sz w:val="21"/>
-          <w:szCs w:val="21"/>
-          <w:lang w:bidi="ar-SA"/>
-        </w:rPr>
-        <w:t>mat:FundSymbol</w:t>
-      </w:r>
-      <w:proofErr w:type="spellEnd"/>
-      <w:proofErr w:type="gramEnd"/>
-      <w:r>
-        <w:rPr>
-          <w:rFonts w:eastAsia="Times New Roman" w:cs="TH Sarabun New"/>
-          <w:color w:val="D4D4D4"/>
-          <w:sz w:val="21"/>
-          <w:szCs w:val="21"/>
-          <w:lang w:bidi="ar-SA"/>
-        </w:rPr>
-        <w:t> ?symbol;</w:t>
-      </w:r>
-    </w:p>
-    <w:p>
-      <w:pPr>
-        <w:pStyle w:val="ListParagraph"/>
-        <w:numPr>
-          <w:ilvl w:val="0"/>
-          <w:numId w:val="7"/>
-        </w:numPr>
-        <w:shd w:val="clear" w:color="auto" w:fill="1E1E1E"/>
-        <w:spacing w:after="0" w:line="285" w:lineRule="atLeast"/>
-        <w:jc w:val="left"/>
-        <w:rPr>
-          <w:rFonts w:eastAsia="Times New Roman" w:cs="TH Sarabun New"/>
-          <w:color w:val="D4D4D4"/>
-          <w:sz w:val="21"/>
-          <w:szCs w:val="21"/>
-          <w:lang w:bidi="ar-SA"/>
-        </w:rPr>
-      </w:pPr>
-      <w:r>
-        <w:rPr>
-          <w:rFonts w:eastAsia="Times New Roman" w:cs="TH Sarabun New"/>
-          <w:color w:val="D4D4D4"/>
-          <w:sz w:val="21"/>
-          <w:szCs w:val="21"/>
-          <w:lang w:bidi="ar-SA"/>
-        </w:rPr>
-        <w:t>    </w:t>
-      </w:r>
-      <w:proofErr w:type="spellStart"/>
-      <w:proofErr w:type="gramStart"/>
-      <w:r>
-        <w:rPr>
-          <w:rFonts w:eastAsia="Times New Roman" w:cs="TH Sarabun New"/>
-          <w:color w:val="D4D4D4"/>
-          <w:sz w:val="21"/>
-          <w:szCs w:val="21"/>
-          <w:lang w:bidi="ar-SA"/>
-        </w:rPr>
-        <w:t>mat:Risk</w:t>
-      </w:r>
-      <w:proofErr w:type="spellEnd"/>
-      <w:proofErr w:type="gramEnd"/>
-      <w:r>
-        <w:rPr>
-          <w:rFonts w:eastAsia="Times New Roman" w:cs="TH Sarabun New"/>
-          <w:color w:val="D4D4D4"/>
-          <w:sz w:val="21"/>
-          <w:szCs w:val="21"/>
-          <w:lang w:bidi="ar-SA"/>
-        </w:rPr>
-        <w:t> ?risk;</w:t>
-      </w:r>
-    </w:p>
-    <w:p>
-      <w:pPr>
-        <w:pStyle w:val="ListParagraph"/>
-        <w:numPr>
-          <w:ilvl w:val="0"/>
-          <w:numId w:val="7"/>
-        </w:numPr>
-        <w:shd w:val="clear" w:color="auto" w:fill="1E1E1E"/>
-        <w:spacing w:after="0" w:line="285" w:lineRule="atLeast"/>
-        <w:jc w:val="left"/>
-        <w:rPr>
-          <w:rFonts w:eastAsia="Times New Roman" w:cs="TH Sarabun New"/>
-          <w:color w:val="D4D4D4"/>
-          <w:sz w:val="21"/>
-          <w:szCs w:val="21"/>
-          <w:lang w:bidi="ar-SA"/>
-        </w:rPr>
-      </w:pPr>
-      <w:r>
-        <w:rPr>
-          <w:rFonts w:eastAsia="Times New Roman" w:cs="TH Sarabun New"/>
-          <w:color w:val="D4D4D4"/>
-          <w:sz w:val="21"/>
-          <w:szCs w:val="21"/>
-          <w:lang w:bidi="ar-SA"/>
-        </w:rPr>
-        <w:t>    </w:t>
-      </w:r>
-      <w:proofErr w:type="spellStart"/>
-      <w:proofErr w:type="gramStart"/>
-      <w:r>
-        <w:rPr>
-          <w:rFonts w:eastAsia="Times New Roman" w:cs="TH Sarabun New"/>
-          <w:color w:val="D4D4D4"/>
-          <w:sz w:val="21"/>
-          <w:szCs w:val="21"/>
-          <w:lang w:bidi="ar-SA"/>
-        </w:rPr>
-        <w:t>mat:MaxProfit</w:t>
-      </w:r>
-      <w:proofErr w:type="spellEnd"/>
-      <w:proofErr w:type="gramEnd"/>
-      <w:r>
-        <w:rPr>
-          <w:rFonts w:eastAsia="Times New Roman" w:cs="TH Sarabun New"/>
-          <w:color w:val="D4D4D4"/>
-          <w:sz w:val="21"/>
-          <w:szCs w:val="21"/>
-          <w:lang w:bidi="ar-SA"/>
-        </w:rPr>
-        <w:t> ?</w:t>
-      </w:r>
-      <w:proofErr w:type="spellStart"/>
-      <w:r>
-        <w:rPr>
-          <w:rFonts w:eastAsia="Times New Roman" w:cs="TH Sarabun New"/>
-          <w:color w:val="D4D4D4"/>
-          <w:sz w:val="21"/>
-          <w:szCs w:val="21"/>
-          <w:lang w:bidi="ar-SA"/>
-        </w:rPr>
-        <w:t>maxProfit</w:t>
-      </w:r>
-      <w:proofErr w:type="spellEnd"/>
-      <w:r>
-        <w:rPr>
-          <w:rFonts w:eastAsia="Times New Roman" w:cs="TH Sarabun New"/>
-          <w:color w:val="D4D4D4"/>
-          <w:sz w:val="21"/>
-          <w:szCs w:val="21"/>
-          <w:lang w:bidi="ar-SA"/>
-        </w:rPr>
-        <w:t>;</w:t>
-      </w:r>
-    </w:p>
-    <w:p>
-      <w:pPr>
-        <w:pStyle w:val="ListParagraph"/>
-        <w:numPr>
-          <w:ilvl w:val="0"/>
-          <w:numId w:val="7"/>
-        </w:numPr>
-        <w:shd w:val="clear" w:color="auto" w:fill="1E1E1E"/>
-        <w:spacing w:after="0" w:line="285" w:lineRule="atLeast"/>
-        <w:jc w:val="left"/>
-        <w:rPr>
-          <w:rFonts w:eastAsia="Times New Roman" w:cs="TH Sarabun New"/>
-          <w:color w:val="D4D4D4"/>
-          <w:sz w:val="21"/>
-          <w:szCs w:val="21"/>
-          <w:lang w:bidi="ar-SA"/>
-        </w:rPr>
-      </w:pPr>
-      <w:r>
-        <w:rPr>
-          <w:rFonts w:eastAsia="Times New Roman" w:cs="TH Sarabun New"/>
-          <w:color w:val="D4D4D4"/>
-          <w:sz w:val="21"/>
-          <w:szCs w:val="21"/>
-          <w:lang w:bidi="ar-SA"/>
-        </w:rPr>
-        <w:t>    </w:t>
-      </w:r>
-      <w:proofErr w:type="spellStart"/>
-      <w:proofErr w:type="gramStart"/>
-      <w:r>
-        <w:rPr>
-          <w:rFonts w:eastAsia="Times New Roman" w:cs="TH Sarabun New"/>
-          <w:color w:val="D4D4D4"/>
-          <w:sz w:val="21"/>
-          <w:szCs w:val="21"/>
-          <w:lang w:bidi="ar-SA"/>
-        </w:rPr>
-        <w:t>mat:MaxLoss</w:t>
-      </w:r>
-      <w:proofErr w:type="spellEnd"/>
-      <w:proofErr w:type="gramEnd"/>
-      <w:r>
-        <w:rPr>
-          <w:rFonts w:eastAsia="Times New Roman" w:cs="TH Sarabun New"/>
-          <w:color w:val="D4D4D4"/>
-          <w:sz w:val="21"/>
-          <w:szCs w:val="21"/>
-          <w:lang w:bidi="ar-SA"/>
-        </w:rPr>
-        <w:t> ?</w:t>
-      </w:r>
-      <w:proofErr w:type="spellStart"/>
-      <w:r>
-        <w:rPr>
-          <w:rFonts w:eastAsia="Times New Roman" w:cs="TH Sarabun New"/>
-          <w:color w:val="D4D4D4"/>
-          <w:sz w:val="21"/>
-          <w:szCs w:val="21"/>
-          <w:lang w:bidi="ar-SA"/>
-        </w:rPr>
-        <w:t>maxLoss</w:t>
-      </w:r>
-      <w:proofErr w:type="spellEnd"/>
-      <w:r>
-        <w:rPr>
-          <w:rFonts w:eastAsia="Times New Roman" w:cs="TH Sarabun New"/>
-          <w:color w:val="D4D4D4"/>
-          <w:sz w:val="21"/>
-          <w:szCs w:val="21"/>
-          <w:lang w:bidi="ar-SA"/>
-        </w:rPr>
-        <w:t>;</w:t>
-      </w:r>
-    </w:p>
-    <w:p>
-      <w:pPr>
-        <w:pStyle w:val="ListParagraph"/>
-        <w:numPr>
-          <w:ilvl w:val="0"/>
-          <w:numId w:val="7"/>
-        </w:numPr>
-        <w:shd w:val="clear" w:color="auto" w:fill="1E1E1E"/>
-        <w:spacing w:after="0" w:line="285" w:lineRule="atLeast"/>
-        <w:jc w:val="left"/>
-        <w:rPr>
-          <w:rFonts w:eastAsia="Times New Roman" w:cs="TH Sarabun New"/>
-          <w:color w:val="D4D4D4"/>
-          <w:sz w:val="21"/>
-          <w:szCs w:val="21"/>
-          <w:lang w:bidi="ar-SA"/>
-        </w:rPr>
-      </w:pPr>
-      <w:r>
-        <w:rPr>
-          <w:rFonts w:eastAsia="Times New Roman" w:cs="TH Sarabun New"/>
-          <w:color w:val="D4D4D4"/>
-          <w:sz w:val="21"/>
-          <w:szCs w:val="21"/>
-          <w:lang w:bidi="ar-SA"/>
-        </w:rPr>
-        <w:t>    </w:t>
-      </w:r>
-      <w:proofErr w:type="spellStart"/>
-      <w:r>
-        <w:rPr>
-          <w:rFonts w:eastAsia="Times New Roman" w:cs="TH Sarabun New"/>
-          <w:color w:val="D4D4D4"/>
-          <w:sz w:val="21"/>
-          <w:szCs w:val="21"/>
-          <w:lang w:bidi="ar-SA"/>
-        </w:rPr>
-        <w:t>mat:</w:t>
-      </w:r>
-      <w:proofErr w:type="gramStart"/>
-      <w:r>
-        <w:rPr>
-          <w:rFonts w:eastAsia="Times New Roman" w:cs="TH Sarabun New"/>
-          <w:color w:val="D4D4D4"/>
-          <w:sz w:val="21"/>
-          <w:szCs w:val="21"/>
-          <w:lang w:bidi="ar-SA"/>
-        </w:rPr>
-        <w:t>SD</w:t>
-      </w:r>
-      <w:proofErr w:type="spellEnd"/>
-      <w:r>
-        <w:rPr>
-          <w:rFonts w:eastAsia="Times New Roman" w:cs="TH Sarabun New"/>
-          <w:color w:val="D4D4D4"/>
-          <w:sz w:val="21"/>
-          <w:szCs w:val="21"/>
-          <w:lang w:bidi="ar-SA"/>
-        </w:rPr>
-        <w:t> ?SD</w:t>
-      </w:r>
-      <w:proofErr w:type="gramEnd"/>
-      <w:r>
-        <w:rPr>
-          <w:rFonts w:eastAsia="Times New Roman" w:cs="TH Sarabun New"/>
-          <w:color w:val="D4D4D4"/>
-          <w:sz w:val="21"/>
-          <w:szCs w:val="21"/>
-          <w:lang w:bidi="ar-SA"/>
-        </w:rPr>
-        <w:t>;</w:t>
-      </w:r>
-    </w:p>
-    <w:p>
-      <w:pPr>
-        <w:pStyle w:val="ListParagraph"/>
-        <w:numPr>
-          <w:ilvl w:val="0"/>
-          <w:numId w:val="7"/>
-        </w:numPr>
-        <w:shd w:val="clear" w:color="auto" w:fill="1E1E1E"/>
-        <w:spacing w:after="0" w:line="285" w:lineRule="atLeast"/>
-        <w:jc w:val="left"/>
-        <w:rPr>
-          <w:rFonts w:eastAsia="Times New Roman" w:cs="TH Sarabun New"/>
-          <w:color w:val="D4D4D4"/>
-          <w:sz w:val="21"/>
-          <w:szCs w:val="21"/>
-          <w:lang w:bidi="ar-SA"/>
-        </w:rPr>
-      </w:pPr>
-      <w:r>
-        <w:rPr>
-          <w:rFonts w:eastAsia="Times New Roman" w:cs="TH Sarabun New"/>
-          <w:color w:val="D4D4D4"/>
-          <w:sz w:val="21"/>
-          <w:szCs w:val="21"/>
-          <w:lang w:bidi="ar-SA"/>
-        </w:rPr>
-        <w:t>    </w:t>
-      </w:r>
-      <w:proofErr w:type="spellStart"/>
-      <w:proofErr w:type="gramStart"/>
-      <w:r>
-        <w:rPr>
-          <w:rFonts w:eastAsia="Times New Roman" w:cs="TH Sarabun New"/>
-          <w:color w:val="D4D4D4"/>
-          <w:sz w:val="21"/>
-          <w:szCs w:val="21"/>
-          <w:lang w:bidi="ar-SA"/>
-        </w:rPr>
-        <w:t>mat:Dividen</w:t>
-      </w:r>
-      <w:proofErr w:type="spellEnd"/>
-      <w:proofErr w:type="gramEnd"/>
-      <w:r>
-        <w:rPr>
-          <w:rFonts w:eastAsia="Times New Roman" w:cs="TH Sarabun New"/>
-          <w:color w:val="D4D4D4"/>
-          <w:sz w:val="21"/>
-          <w:szCs w:val="21"/>
-          <w:lang w:bidi="ar-SA"/>
-        </w:rPr>
-        <w:t> ?dividend.</w:t>
-      </w:r>
-    </w:p>
-    <w:p>
-      <w:pPr>
-        <w:pStyle w:val="ListParagraph"/>
-        <w:numPr>
-          <w:ilvl w:val="0"/>
-          <w:numId w:val="7"/>
-        </w:numPr>
-        <w:shd w:val="clear" w:color="auto" w:fill="1E1E1E"/>
-        <w:spacing w:after="0" w:line="285" w:lineRule="atLeast"/>
-        <w:jc w:val="left"/>
-        <w:rPr>
-          <w:rFonts w:eastAsia="Times New Roman" w:cs="TH Sarabun New"/>
-          <w:color w:val="D4D4D4"/>
-          <w:sz w:val="21"/>
-          <w:szCs w:val="21"/>
-          <w:lang w:bidi="ar-SA"/>
-        </w:rPr>
-      </w:pPr>
-      <w:r>
-        <w:rPr>
-          <w:rFonts w:eastAsia="Times New Roman" w:cs="TH Sarabun New"/>
-          <w:color w:val="D4D4D4"/>
-          <w:sz w:val="21"/>
-          <w:szCs w:val="21"/>
-          <w:lang w:bidi="ar-SA"/>
-        </w:rPr>
-        <w:t>  }</w:t>
-      </w:r>
-    </w:p>
-    <w:p>
-      <w:pPr>
-        <w:jc w:val="both"/>
-      </w:pPr>
-    </w:p>
-    <w:p>
-      <w:pPr>
-        <w:ind w:firstLine="360"/>
-        <w:jc w:val="both"/>
-        <w:rPr>
-          <w:b/>
-          <w:bCs/>
-        </w:rPr>
-      </w:pPr>
-      <w:r>
-        <w:rPr>
-          <w:b/>
-          <w:bCs/>
-        </w:rPr>
-        <w:t>Result</w:t>
+        <w:t xml:space="preserve">ส่วนก่อประสาน  </w:t>
+      </w:r>
+      <w:r>
+        <w:t>(User Interface)</w:t>
       </w:r>
     </w:p>
     <w:p>
       <w:pPr>
         <w:ind w:left="360"/>
         <w:jc w:val="both"/>
-      </w:pPr>
-      <w:r>
+        <w:rPr>
+          <w:cs/>
+        </w:rPr>
+      </w:pPr>
+      <w:r>
+        <w:rPr>
+          <w:cs/>
+        </w:rPr>
+        <w:t>หน้าต่างที่ผู้ใช้จะใช้งานมีลักษณะดังนี้</w:t>
+      </w:r>
+    </w:p>
+    <w:p>
+      <w:pPr>
+        <w:ind w:left="360"/>
+        <w:jc w:val="both"/>
+      </w:pPr>
+      <w:r>
+        <w:rPr>
+          <w:noProof/>
+        </w:rPr>
         <w:drawing>
-          <wp:inline distT="0" distB="0" distL="0" distR="0" wp14:anchorId="60BEA2A0" wp14:editId="41E44C11">
-            <wp:extent cx="6150773" cy="397566"/>
-            <wp:effectExtent l="0" t="0" r="2540" b="2540"/>
-            <wp:docPr id="5" name="Picture 5"/>
+          <wp:inline distT="0" distB="0" distL="0" distR="0" wp14:anchorId="7870D311" wp14:editId="424B6FB7">
+            <wp:extent cx="5943600" cy="6189822"/>
+            <wp:effectExtent l="0" t="0" r="0" b="1905"/>
+            <wp:docPr id="3" name="Picture 3"/>
             <wp:cNvGraphicFramePr>
               <a:graphicFrameLocks xmlns:a="http://schemas.openxmlformats.org/drawingml/2006/main" noChangeAspect="1"/>
             </wp:cNvGraphicFramePr>
@@ -9780,23 +7295,36 @@
               <a:graphicData uri="http://schemas.openxmlformats.org/drawingml/2006/picture">
                 <pic:pic xmlns:pic="http://schemas.openxmlformats.org/drawingml/2006/picture">
                   <pic:nvPicPr>
-                    <pic:cNvPr id="1" name=""/>
-                    <pic:cNvPicPr/>
+                    <pic:cNvPr id="0" name="Picture 1"/>
+                    <pic:cNvPicPr>
+                      <a:picLocks noChangeAspect="1" noChangeArrowheads="1"/>
+                    </pic:cNvPicPr>
                   </pic:nvPicPr>
                   <pic:blipFill>
-                    <a:blip r:embed="rId18"/>
+                    <a:blip r:embed="rId16" cstate="print">
+                      <a:extLst>
+                        <a:ext uri="{28A0092B-C50C-407E-A947-70E740481C1C}">
+                          <a14:useLocalDpi xmlns:a14="http://schemas.microsoft.com/office/drawing/2010/main" val="0"/>
+                        </a:ext>
+                      </a:extLst>
+                    </a:blip>
+                    <a:srcRect/>
                     <a:stretch>
                       <a:fillRect/>
                     </a:stretch>
                   </pic:blipFill>
-                  <pic:spPr>
+                  <pic:spPr bwMode="auto">
                     <a:xfrm>
                       <a:off x="0" y="0"/>
-                      <a:ext cx="6493134" cy="419695"/>
+                      <a:ext cx="5943600" cy="6189822"/>
                     </a:xfrm>
                     <a:prstGeom prst="rect">
                       <a:avLst/>
                     </a:prstGeom>
+                    <a:noFill/>
+                    <a:ln>
+                      <a:noFill/>
+                    </a:ln>
                   </pic:spPr>
                 </pic:pic>
               </a:graphicData>
@@ -9807,14 +7335,127 @@
     </w:p>
     <w:p>
       <w:pPr>
+        <w:jc w:val="left"/>
+        <w:rPr>
+          <w:b/>
+          <w:bCs/>
+          <w:cs/>
+        </w:rPr>
+      </w:pPr>
+      <w:bookmarkStart w:id="15" w:name="_Toc64551187"/>
+      <w:r>
+        <w:rPr>
+          <w:cs/>
+        </w:rPr>
+        <w:br w:type="page"/>
+      </w:r>
+    </w:p>
+    <w:p>
+      <w:pPr>
+        <w:pStyle w:val="Heading2"/>
+        <w:numPr>
+          <w:ilvl w:val="0"/>
+          <w:numId w:val="7"/>
+        </w:numPr>
+      </w:pPr>
+      <w:r>
+        <w:rPr>
+          <w:cs/>
+        </w:rPr>
+        <w:lastRenderedPageBreak/>
+        <w:t>สถาปัตยกรรมของระบบ</w:t>
+      </w:r>
+      <w:bookmarkEnd w:id="15"/>
+    </w:p>
+    <w:p>
+      <w:pPr>
+        <w:ind w:left="720"/>
+        <w:jc w:val="both"/>
+        <w:rPr>
+          <w:cs/>
+        </w:rPr>
+      </w:pPr>
+      <w:r>
+        <w:rPr>
+          <w:cs/>
+        </w:rPr>
+        <w:t>ภาพแสดงสถาปัตยกรรมทั้งหมดของระบบ</w:t>
+      </w:r>
+    </w:p>
+    <w:p>
+      <w:r>
+        <w:rPr>
+          <w:noProof/>
+        </w:rPr>
+        <w:drawing>
+          <wp:inline distT="0" distB="0" distL="0" distR="0" wp14:anchorId="1C7BD64E" wp14:editId="55D927F4">
+            <wp:extent cx="5339715" cy="4770120"/>
+            <wp:effectExtent l="0" t="0" r="0" b="0"/>
+            <wp:docPr id="1" name="Picture 1"/>
+            <wp:cNvGraphicFramePr>
+              <a:graphicFrameLocks xmlns:a="http://schemas.openxmlformats.org/drawingml/2006/main" noChangeAspect="1"/>
+            </wp:cNvGraphicFramePr>
+            <a:graphic xmlns:a="http://schemas.openxmlformats.org/drawingml/2006/main">
+              <a:graphicData uri="http://schemas.openxmlformats.org/drawingml/2006/picture">
+                <pic:pic xmlns:pic="http://schemas.openxmlformats.org/drawingml/2006/picture">
+                  <pic:nvPicPr>
+                    <pic:cNvPr id="0" name="Picture 1"/>
+                    <pic:cNvPicPr>
+                      <a:picLocks noChangeAspect="1" noChangeArrowheads="1"/>
+                    </pic:cNvPicPr>
+                  </pic:nvPicPr>
+                  <pic:blipFill>
+                    <a:blip r:embed="rId17">
+                      <a:extLst>
+                        <a:ext uri="{28A0092B-C50C-407E-A947-70E740481C1C}">
+                          <a14:useLocalDpi xmlns:a14="http://schemas.microsoft.com/office/drawing/2010/main" val="0"/>
+                        </a:ext>
+                      </a:extLst>
+                    </a:blip>
+                    <a:srcRect/>
+                    <a:stretch>
+                      <a:fillRect/>
+                    </a:stretch>
+                  </pic:blipFill>
+                  <pic:spPr bwMode="auto">
+                    <a:xfrm>
+                      <a:off x="0" y="0"/>
+                      <a:ext cx="5339715" cy="4770120"/>
+                    </a:xfrm>
+                    <a:prstGeom prst="rect">
+                      <a:avLst/>
+                    </a:prstGeom>
+                    <a:noFill/>
+                    <a:ln>
+                      <a:noFill/>
+                    </a:ln>
+                  </pic:spPr>
+                </pic:pic>
+              </a:graphicData>
+            </a:graphic>
+          </wp:inline>
+        </w:drawing>
+      </w:r>
+    </w:p>
+    <w:p>
+      <w:pPr>
+        <w:jc w:val="left"/>
+        <w:rPr>
+          <w:b/>
+          <w:bCs/>
+        </w:rPr>
+      </w:pPr>
+      <w:r>
+        <w:br w:type="page"/>
+      </w:r>
+    </w:p>
+    <w:p>
+      <w:pPr>
         <w:ind w:left="360"/>
         <w:jc w:val="both"/>
-      </w:pPr>
-    </w:p>
-    <w:p>
-      <w:pPr>
-        <w:ind w:left="360"/>
-        <w:jc w:val="both"/>
+        <w:rPr>
+          <w:rFonts w:hint="cs"/>
+        </w:rPr>
       </w:pPr>
     </w:p>
     <w:sectPr>
@@ -10855,6 +8496,99 @@
     </w:lvl>
   </w:abstractNum>
   <w:abstractNum w:abstractNumId="8" w15:restartNumberingAfterBreak="0">
+    <w:nsid w:val="48F63E3F"/>
+    <w:multiLevelType w:val="hybridMultilevel"/>
+    <w:tmpl w:val="FEBC303C"/>
+    <w:lvl w:ilvl="0" w:tplc="E76256A6">
+      <w:start w:val="1"/>
+      <w:numFmt w:val="decimal"/>
+      <w:lvlText w:val="3.%1"/>
+      <w:lvlJc w:val="left"/>
+      <w:pPr>
+        <w:ind w:left="720" w:hanging="360"/>
+      </w:pPr>
+      <w:rPr>
+        <w:rFonts w:hint="default"/>
+        <w:lang w:bidi="th-TH"/>
+      </w:rPr>
+    </w:lvl>
+    <w:lvl w:ilvl="1" w:tplc="5642AD68">
+      <w:start w:val="1"/>
+      <w:numFmt w:val="decimal"/>
+      <w:lvlText w:val="3.4.%2"/>
+      <w:lvlJc w:val="center"/>
+      <w:pPr>
+        <w:ind w:left="1440" w:hanging="360"/>
+      </w:pPr>
+      <w:rPr>
+        <w:rFonts w:hint="default"/>
+      </w:rPr>
+    </w:lvl>
+    <w:lvl w:ilvl="2" w:tplc="0409001B" w:tentative="1">
+      <w:start w:val="1"/>
+      <w:numFmt w:val="lowerRoman"/>
+      <w:lvlText w:val="%3."/>
+      <w:lvlJc w:val="right"/>
+      <w:pPr>
+        <w:ind w:left="2160" w:hanging="180"/>
+      </w:pPr>
+    </w:lvl>
+    <w:lvl w:ilvl="3" w:tplc="0409000F" w:tentative="1">
+      <w:start w:val="1"/>
+      <w:numFmt w:val="decimal"/>
+      <w:lvlText w:val="%4."/>
+      <w:lvlJc w:val="left"/>
+      <w:pPr>
+        <w:ind w:left="2880" w:hanging="360"/>
+      </w:pPr>
+    </w:lvl>
+    <w:lvl w:ilvl="4" w:tplc="04090019" w:tentative="1">
+      <w:start w:val="1"/>
+      <w:numFmt w:val="lowerLetter"/>
+      <w:lvlText w:val="%5."/>
+      <w:lvlJc w:val="left"/>
+      <w:pPr>
+        <w:ind w:left="3600" w:hanging="360"/>
+      </w:pPr>
+    </w:lvl>
+    <w:lvl w:ilvl="5" w:tplc="0409001B" w:tentative="1">
+      <w:start w:val="1"/>
+      <w:numFmt w:val="lowerRoman"/>
+      <w:lvlText w:val="%6."/>
+      <w:lvlJc w:val="right"/>
+      <w:pPr>
+        <w:ind w:left="4320" w:hanging="180"/>
+      </w:pPr>
+    </w:lvl>
+    <w:lvl w:ilvl="6" w:tplc="0409000F" w:tentative="1">
+      <w:start w:val="1"/>
+      <w:numFmt w:val="decimal"/>
+      <w:lvlText w:val="%7."/>
+      <w:lvlJc w:val="left"/>
+      <w:pPr>
+        <w:ind w:left="5040" w:hanging="360"/>
+      </w:pPr>
+    </w:lvl>
+    <w:lvl w:ilvl="7" w:tplc="04090019" w:tentative="1">
+      <w:start w:val="1"/>
+      <w:numFmt w:val="lowerLetter"/>
+      <w:lvlText w:val="%8."/>
+      <w:lvlJc w:val="left"/>
+      <w:pPr>
+        <w:ind w:left="5760" w:hanging="360"/>
+      </w:pPr>
+    </w:lvl>
+    <w:lvl w:ilvl="8" w:tplc="0409001B" w:tentative="1">
+      <w:start w:val="1"/>
+      <w:numFmt w:val="lowerRoman"/>
+      <w:lvlText w:val="%9."/>
+      <w:lvlJc w:val="right"/>
+      <w:pPr>
+        <w:ind w:left="6480" w:hanging="180"/>
+      </w:pPr>
+    </w:lvl>
+  </w:abstractNum>
+  <w:abstractNum w:abstractNumId="9" w15:restartNumberingAfterBreak="0">
     <w:nsid w:val="4B0B2AAC"/>
     <w:multiLevelType w:val="hybridMultilevel"/>
     <w:tmpl w:val="97F40714"/>
@@ -10944,121 +8678,121 @@
       </w:pPr>
     </w:lvl>
   </w:abstractNum>
-  <w:abstractNum w:abstractNumId="9" w15:restartNumberingAfterBreak="0">
+  <w:abstractNum w:abstractNumId="10" w15:restartNumberingAfterBreak="0">
     <w:nsid w:val="5AB048A6"/>
     <w:multiLevelType w:val="multilevel"/>
-    <w:tmpl w:val="04090021"/>
+    <w:tmpl w:val="9F4823E2"/>
     <w:lvl w:ilvl="0">
       <w:start w:val="1"/>
       <w:numFmt w:val="bullet"/>
-      <w:lvlText w:val=""/>
+      <w:lvlText w:val=""/>
       <w:lvlJc w:val="left"/>
       <w:pPr>
         <w:ind w:left="720" w:hanging="360"/>
       </w:pPr>
       <w:rPr>
-        <w:rFonts w:ascii="Wingdings" w:hAnsi="Wingdings" w:hint="default"/>
+        <w:rFonts w:ascii="Symbol" w:hAnsi="Symbol" w:hint="default"/>
         <w:lang w:bidi="th-TH"/>
       </w:rPr>
     </w:lvl>
     <w:lvl w:ilvl="1">
       <w:start w:val="1"/>
       <w:numFmt w:val="bullet"/>
-      <w:lvlText w:val=""/>
+      <w:lvlText w:val=""/>
       <w:lvlJc w:val="left"/>
       <w:pPr>
         <w:ind w:left="1080" w:hanging="360"/>
+      </w:pPr>
+      <w:rPr>
+        <w:rFonts w:ascii="Symbol" w:hAnsi="Symbol" w:hint="default"/>
+      </w:rPr>
+    </w:lvl>
+    <w:lvl w:ilvl="2">
+      <w:start w:val="1"/>
+      <w:numFmt w:val="bullet"/>
+      <w:lvlText w:val=""/>
+      <w:lvlJc w:val="left"/>
+      <w:pPr>
+        <w:ind w:left="1440" w:hanging="360"/>
       </w:pPr>
       <w:rPr>
         <w:rFonts w:ascii="Wingdings" w:hAnsi="Wingdings" w:hint="default"/>
       </w:rPr>
     </w:lvl>
-    <w:lvl w:ilvl="2">
+    <w:lvl w:ilvl="3">
       <w:start w:val="1"/>
       <w:numFmt w:val="bullet"/>
-      <w:lvlText w:val=""/>
-      <w:lvlJc w:val="left"/>
-      <w:pPr>
-        <w:ind w:left="1440" w:hanging="360"/>
+      <w:lvlText w:val=""/>
+      <w:lvlJc w:val="left"/>
+      <w:pPr>
+        <w:ind w:left="1800" w:hanging="360"/>
+      </w:pPr>
+      <w:rPr>
+        <w:rFonts w:ascii="Symbol" w:hAnsi="Symbol" w:hint="default"/>
+      </w:rPr>
+    </w:lvl>
+    <w:lvl w:ilvl="4">
+      <w:start w:val="1"/>
+      <w:numFmt w:val="bullet"/>
+      <w:lvlText w:val=""/>
+      <w:lvlJc w:val="left"/>
+      <w:pPr>
+        <w:ind w:left="2160" w:hanging="360"/>
+      </w:pPr>
+      <w:rPr>
+        <w:rFonts w:ascii="Symbol" w:hAnsi="Symbol" w:hint="default"/>
+      </w:rPr>
+    </w:lvl>
+    <w:lvl w:ilvl="5">
+      <w:start w:val="1"/>
+      <w:numFmt w:val="bullet"/>
+      <w:lvlText w:val=""/>
+      <w:lvlJc w:val="left"/>
+      <w:pPr>
+        <w:ind w:left="2520" w:hanging="360"/>
       </w:pPr>
       <w:rPr>
         <w:rFonts w:ascii="Wingdings" w:hAnsi="Wingdings" w:hint="default"/>
       </w:rPr>
     </w:lvl>
-    <w:lvl w:ilvl="3">
+    <w:lvl w:ilvl="6">
+      <w:start w:val="1"/>
+      <w:numFmt w:val="bullet"/>
+      <w:lvlText w:val=""/>
+      <w:lvlJc w:val="left"/>
+      <w:pPr>
+        <w:ind w:left="2880" w:hanging="360"/>
+      </w:pPr>
+      <w:rPr>
+        <w:rFonts w:ascii="Wingdings" w:hAnsi="Wingdings" w:hint="default"/>
+      </w:rPr>
+    </w:lvl>
+    <w:lvl w:ilvl="7">
       <w:start w:val="1"/>
       <w:numFmt w:val="bullet"/>
       <w:lvlText w:val=""/>
       <w:lvlJc w:val="left"/>
       <w:pPr>
-        <w:ind w:left="1800" w:hanging="360"/>
+        <w:ind w:left="3240" w:hanging="360"/>
       </w:pPr>
       <w:rPr>
         <w:rFonts w:ascii="Symbol" w:hAnsi="Symbol" w:hint="default"/>
       </w:rPr>
     </w:lvl>
-    <w:lvl w:ilvl="4">
+    <w:lvl w:ilvl="8">
       <w:start w:val="1"/>
       <w:numFmt w:val="bullet"/>
       <w:lvlText w:val=""/>
       <w:lvlJc w:val="left"/>
       <w:pPr>
-        <w:ind w:left="2160" w:hanging="360"/>
+        <w:ind w:left="3600" w:hanging="360"/>
       </w:pPr>
       <w:rPr>
         <w:rFonts w:ascii="Symbol" w:hAnsi="Symbol" w:hint="default"/>
       </w:rPr>
     </w:lvl>
-    <w:lvl w:ilvl="5">
-      <w:start w:val="1"/>
-      <w:numFmt w:val="bullet"/>
-      <w:lvlText w:val=""/>
-      <w:lvlJc w:val="left"/>
-      <w:pPr>
-        <w:ind w:left="2520" w:hanging="360"/>
-      </w:pPr>
-      <w:rPr>
-        <w:rFonts w:ascii="Wingdings" w:hAnsi="Wingdings" w:hint="default"/>
-      </w:rPr>
-    </w:lvl>
-    <w:lvl w:ilvl="6">
-      <w:start w:val="1"/>
-      <w:numFmt w:val="bullet"/>
-      <w:lvlText w:val=""/>
-      <w:lvlJc w:val="left"/>
-      <w:pPr>
-        <w:ind w:left="2880" w:hanging="360"/>
-      </w:pPr>
-      <w:rPr>
-        <w:rFonts w:ascii="Wingdings" w:hAnsi="Wingdings" w:hint="default"/>
-      </w:rPr>
-    </w:lvl>
-    <w:lvl w:ilvl="7">
-      <w:start w:val="1"/>
-      <w:numFmt w:val="bullet"/>
-      <w:lvlText w:val=""/>
-      <w:lvlJc w:val="left"/>
-      <w:pPr>
-        <w:ind w:left="3240" w:hanging="360"/>
-      </w:pPr>
-      <w:rPr>
-        <w:rFonts w:ascii="Symbol" w:hAnsi="Symbol" w:hint="default"/>
-      </w:rPr>
-    </w:lvl>
-    <w:lvl w:ilvl="8">
-      <w:start w:val="1"/>
-      <w:numFmt w:val="bullet"/>
-      <w:lvlText w:val=""/>
-      <w:lvlJc w:val="left"/>
-      <w:pPr>
-        <w:ind w:left="3600" w:hanging="360"/>
-      </w:pPr>
-      <w:rPr>
-        <w:rFonts w:ascii="Symbol" w:hAnsi="Symbol" w:hint="default"/>
-      </w:rPr>
-    </w:lvl>
   </w:abstractNum>
-  <w:abstractNum w:abstractNumId="10" w15:restartNumberingAfterBreak="0">
+  <w:abstractNum w:abstractNumId="11" w15:restartNumberingAfterBreak="0">
     <w:nsid w:val="5FBD0E0D"/>
     <w:multiLevelType w:val="hybridMultilevel"/>
     <w:tmpl w:val="FD926D96"/>
@@ -11148,7 +8882,7 @@
       </w:pPr>
     </w:lvl>
   </w:abstractNum>
-  <w:abstractNum w:abstractNumId="11" w15:restartNumberingAfterBreak="0">
+  <w:abstractNum w:abstractNumId="12" w15:restartNumberingAfterBreak="0">
     <w:nsid w:val="62EE0544"/>
     <w:multiLevelType w:val="hybridMultilevel"/>
     <w:tmpl w:val="B2C239D6"/>
@@ -11238,7 +8972,7 @@
       </w:pPr>
     </w:lvl>
   </w:abstractNum>
-  <w:abstractNum w:abstractNumId="12" w15:restartNumberingAfterBreak="0">
+  <w:abstractNum w:abstractNumId="13" w15:restartNumberingAfterBreak="0">
     <w:nsid w:val="679E6375"/>
     <w:multiLevelType w:val="hybridMultilevel"/>
     <w:tmpl w:val="A128EEA0"/>
@@ -11328,10 +9062,10 @@
       </w:pPr>
     </w:lvl>
   </w:abstractNum>
-  <w:abstractNum w:abstractNumId="13" w15:restartNumberingAfterBreak="0">
+  <w:abstractNum w:abstractNumId="14" w15:restartNumberingAfterBreak="0">
     <w:nsid w:val="706A602F"/>
     <w:multiLevelType w:val="hybridMultilevel"/>
-    <w:tmpl w:val="FEBC303C"/>
+    <w:tmpl w:val="B796A4D2"/>
     <w:lvl w:ilvl="0" w:tplc="E76256A6">
       <w:start w:val="1"/>
       <w:numFmt w:val="decimal"/>
@@ -11488,19 +9222,19 @@
     </w:lvlOverride>
   </w:num>
   <w:num w:numId="5">
-    <w:abstractNumId w:val="8"/>
+    <w:abstractNumId w:val="9"/>
   </w:num>
   <w:num w:numId="6">
-    <w:abstractNumId w:val="10"/>
+    <w:abstractNumId w:val="11"/>
   </w:num>
   <w:num w:numId="7">
-    <w:abstractNumId w:val="13"/>
+    <w:abstractNumId w:val="14"/>
   </w:num>
   <w:num w:numId="8">
     <w:abstractNumId w:val="6"/>
   </w:num>
   <w:num w:numId="9">
-    <w:abstractNumId w:val="9"/>
+    <w:abstractNumId w:val="10"/>
   </w:num>
   <w:num w:numId="10">
     <w:abstractNumId w:val="5"/>
@@ -11518,10 +9252,13 @@
     <w:abstractNumId w:val="0"/>
   </w:num>
   <w:num w:numId="15">
-    <w:abstractNumId w:val="11"/>
+    <w:abstractNumId w:val="12"/>
   </w:num>
   <w:num w:numId="16">
-    <w:abstractNumId w:val="12"/>
+    <w:abstractNumId w:val="13"/>
+  </w:num>
+  <w:num w:numId="17">
+    <w:abstractNumId w:val="8"/>
   </w:num>
 </w:numbering>
 </file>
@@ -12599,21 +10336,6 @@
 </file>
 
 <file path=customXml/item2.xml><?xml version="1.0" encoding="utf-8"?>
-<?mso-contentType ?>
-<FormTemplates xmlns="http://schemas.microsoft.com/sharepoint/v3/contenttype/forms">
-  <Display>DocumentLibraryForm</Display>
-  <Edit>DocumentLibraryForm</Edit>
-  <New>DocumentLibraryForm</New>
-</FormTemplates>
-</file>
-
-<file path=customXml/item3.xml><?xml version="1.0" encoding="utf-8"?>
-<p:properties xmlns:p="http://schemas.microsoft.com/office/2006/metadata/properties" xmlns:xsi="http://www.w3.org/2001/XMLSchema-instance" xmlns:pc="http://schemas.microsoft.com/office/infopath/2007/PartnerControls">
-  <documentManagement/>
-</p:properties>
-</file>
-
-<file path=customXml/item4.xml><?xml version="1.0" encoding="utf-8"?>
 <ct:contentTypeSchema xmlns:ct="http://schemas.microsoft.com/office/2006/metadata/contentType" xmlns:ma="http://schemas.microsoft.com/office/2006/metadata/properties/metaAttributes" ct:_="" ma:_="" ma:contentTypeName="Document" ma:contentTypeID="0x010100473F67C747127A4D848DB1517D97026C" ma:contentTypeVersion="9" ma:contentTypeDescription="Create a new document." ma:contentTypeScope="" ma:versionID="58e380a8001deb6615efd63213c4eaf7">
   <xsd:schema xmlns:xsd="http://www.w3.org/2001/XMLSchema" xmlns:xs="http://www.w3.org/2001/XMLSchema" xmlns:p="http://schemas.microsoft.com/office/2006/metadata/properties" xmlns:ns3="8b8b2409-af89-4cf9-a05c-e18c1cd9f16a" targetNamespace="http://schemas.microsoft.com/office/2006/metadata/properties" ma:root="true" ma:fieldsID="1fde03e47fe6eaf701ba0bff44507cd0" ns3:_="">
     <xsd:import namespace="8b8b2409-af89-4cf9-a05c-e18c1cd9f16a"/>
@@ -12791,6 +10513,21 @@
 </ct:contentTypeSchema>
 </file>
 
+<file path=customXml/item3.xml><?xml version="1.0" encoding="utf-8"?>
+<p:properties xmlns:p="http://schemas.microsoft.com/office/2006/metadata/properties" xmlns:xsi="http://www.w3.org/2001/XMLSchema-instance" xmlns:pc="http://schemas.microsoft.com/office/infopath/2007/PartnerControls">
+  <documentManagement/>
+</p:properties>
+</file>
+
+<file path=customXml/item4.xml><?xml version="1.0" encoding="utf-8"?>
+<?mso-contentType ?>
+<FormTemplates xmlns="http://schemas.microsoft.com/sharepoint/v3/contenttype/forms">
+  <Display>DocumentLibraryForm</Display>
+  <Edit>DocumentLibraryForm</Edit>
+  <New>DocumentLibraryForm</New>
+</FormTemplates>
+</file>
+
 <file path=customXml/itemProps1.xml><?xml version="1.0" encoding="utf-8"?>
 <ds:datastoreItem xmlns:ds="http://schemas.openxmlformats.org/officeDocument/2006/customXml" ds:itemID="{CD0E132A-AA1E-48B0-8D32-7BA3693CDFD2}">
   <ds:schemaRefs>
@@ -12800,23 +10537,6 @@
 </file>
 
 <file path=customXml/itemProps2.xml><?xml version="1.0" encoding="utf-8"?>
-<ds:datastoreItem xmlns:ds="http://schemas.openxmlformats.org/officeDocument/2006/customXml" ds:itemID="{D2EE4BE5-8949-44EF-91C2-37104DA6075F}">
-  <ds:schemaRefs>
-    <ds:schemaRef ds:uri="http://schemas.microsoft.com/sharepoint/v3/contenttype/forms"/>
-  </ds:schemaRefs>
-</ds:datastoreItem>
-</file>
-
-<file path=customXml/itemProps3.xml><?xml version="1.0" encoding="utf-8"?>
-<ds:datastoreItem xmlns:ds="http://schemas.openxmlformats.org/officeDocument/2006/customXml" ds:itemID="{7F845882-6916-4F82-A170-BE7E18F35ED4}">
-  <ds:schemaRefs>
-    <ds:schemaRef ds:uri="http://schemas.microsoft.com/office/2006/metadata/properties"/>
-    <ds:schemaRef ds:uri="http://schemas.microsoft.com/office/infopath/2007/PartnerControls"/>
-  </ds:schemaRefs>
-</ds:datastoreItem>
-</file>
-
-<file path=customXml/itemProps4.xml><?xml version="1.0" encoding="utf-8"?>
 <ds:datastoreItem xmlns:ds="http://schemas.openxmlformats.org/officeDocument/2006/customXml" ds:itemID="{1766D882-0520-4A17-860C-A0C12B390777}">
   <ds:schemaRefs>
     <ds:schemaRef ds:uri="http://schemas.microsoft.com/office/2006/metadata/contentType"/>
@@ -12832,4 +10552,21 @@
     <ds:schemaRef ds:uri="http://schemas.microsoft.com/internal/obd"/>
   </ds:schemaRefs>
 </ds:datastoreItem>
+</file>
+
+<file path=customXml/itemProps3.xml><?xml version="1.0" encoding="utf-8"?>
+<ds:datastoreItem xmlns:ds="http://schemas.openxmlformats.org/officeDocument/2006/customXml" ds:itemID="{7F845882-6916-4F82-A170-BE7E18F35ED4}">
+  <ds:schemaRefs>
+    <ds:schemaRef ds:uri="http://schemas.microsoft.com/office/2006/metadata/properties"/>
+    <ds:schemaRef ds:uri="http://schemas.microsoft.com/office/infopath/2007/PartnerControls"/>
+  </ds:schemaRefs>
+</ds:datastoreItem>
+</file>
+
+<file path=customXml/itemProps4.xml><?xml version="1.0" encoding="utf-8"?>
+<ds:datastoreItem xmlns:ds="http://schemas.openxmlformats.org/officeDocument/2006/customXml" ds:itemID="{D2EE4BE5-8949-44EF-91C2-37104DA6075F}">
+  <ds:schemaRefs>
+    <ds:schemaRef ds:uri="http://schemas.microsoft.com/sharepoint/v3/contenttype/forms"/>
+  </ds:schemaRefs>
+</ds:datastoreItem>
 </file>
</xml_diff>

<commit_message>
update word and diagram
</commit_message>
<xml_diff>
--- a/Document/Ontology-Project.docx
+++ b/Document/Ontology-Project.docx
@@ -57,21 +57,7 @@
         <w:rPr>
           <w:cs/>
         </w:rPr>
-        <w:t xml:space="preserve">นาย </w:t>
-      </w:r>
-      <w:proofErr w:type="spellStart"/>
-      <w:r>
-        <w:rPr>
-          <w:cs/>
-        </w:rPr>
-        <w:t>ฐป</w:t>
-      </w:r>
-      <w:proofErr w:type="spellEnd"/>
-      <w:r>
-        <w:rPr>
-          <w:cs/>
-        </w:rPr>
-        <w:t>นพงศ์ จันตะมะ 600510542</w:t>
+        <w:t>นาย ฐปนพงศ์ จันตะมะ 600510542</w:t>
       </w:r>
     </w:p>
     <w:p>
@@ -123,35 +109,7 @@
         <w:rPr>
           <w:cs/>
         </w:rPr>
-        <w:t xml:space="preserve"> การออกแบบและพัฒนา</w:t>
-      </w:r>
-      <w:proofErr w:type="spellStart"/>
-      <w:r>
-        <w:rPr>
-          <w:cs/>
-        </w:rPr>
-        <w:t>ออน</w:t>
-      </w:r>
-      <w:proofErr w:type="spellEnd"/>
-      <w:r>
-        <w:rPr>
-          <w:cs/>
-        </w:rPr>
-        <w:t>โท</w:t>
-      </w:r>
-      <w:proofErr w:type="spellStart"/>
-      <w:r>
-        <w:rPr>
-          <w:cs/>
-        </w:rPr>
-        <w:t>โล</w:t>
-      </w:r>
-      <w:proofErr w:type="spellEnd"/>
-      <w:r>
-        <w:rPr>
-          <w:cs/>
-        </w:rPr>
-        <w:t xml:space="preserve">ยี </w:t>
+        <w:t xml:space="preserve"> การออกแบบและพัฒนาออนโทโลยี </w:t>
       </w:r>
       <w:r>
         <w:t>(</w:t>
@@ -225,35 +183,7 @@
         <w:rPr>
           <w:cs/>
         </w:rPr>
-        <w:t>รายงานเล่มนี้จัดทำขึ้นเพื่อเป็นส่วนหนึ่งของวิชา การออกแบบและพัฒนา</w:t>
-      </w:r>
-      <w:proofErr w:type="spellStart"/>
-      <w:r>
-        <w:rPr>
-          <w:cs/>
-        </w:rPr>
-        <w:t>ออน</w:t>
-      </w:r>
-      <w:proofErr w:type="spellEnd"/>
-      <w:r>
-        <w:rPr>
-          <w:cs/>
-        </w:rPr>
-        <w:t>โท</w:t>
-      </w:r>
-      <w:proofErr w:type="spellStart"/>
-      <w:r>
-        <w:rPr>
-          <w:cs/>
-        </w:rPr>
-        <w:t>โล</w:t>
-      </w:r>
-      <w:proofErr w:type="spellEnd"/>
-      <w:r>
-        <w:rPr>
-          <w:cs/>
-        </w:rPr>
-        <w:t xml:space="preserve">ยี </w:t>
+        <w:t xml:space="preserve">รายงานเล่มนี้จัดทำขึ้นเพื่อเป็นส่วนหนึ่งของวิชา การออกแบบและพัฒนาออนโทโลยี </w:t>
       </w:r>
       <w:r>
         <w:t>(204424)</w:t>
@@ -294,33 +224,11 @@
         </w:rPr>
         <w:t xml:space="preserve"> </w:t>
       </w:r>
-      <w:proofErr w:type="spellStart"/>
-      <w:r>
-        <w:rPr>
-          <w:cs/>
-        </w:rPr>
-        <w:t>ออน</w:t>
-      </w:r>
-      <w:proofErr w:type="spellEnd"/>
-      <w:r>
-        <w:rPr>
-          <w:cs/>
-        </w:rPr>
-        <w:t>โท</w:t>
-      </w:r>
-      <w:proofErr w:type="spellStart"/>
-      <w:r>
-        <w:rPr>
-          <w:cs/>
-        </w:rPr>
-        <w:t>โล</w:t>
-      </w:r>
-      <w:proofErr w:type="spellEnd"/>
-      <w:r>
-        <w:rPr>
-          <w:cs/>
-        </w:rPr>
-        <w:t>ยีซึ่ง</w:t>
+      <w:r>
+        <w:rPr>
+          <w:cs/>
+        </w:rPr>
+        <w:t>ออนโทโลยีซึ่ง</w:t>
       </w:r>
       <w:r>
         <w:rPr>
@@ -368,63 +276,7 @@
           <w:cs/>
         </w:rPr>
         <w:tab/>
-        <w:t xml:space="preserve">โดยคณะผู้จัดทำหวังว่าการจัดทำเอกสารฉบับนี้จะช่วยให้ข้อมูลที่เป็นประโยชน์ต่อผู้สนใจในการออกแบบฐานข้อมูลแบบ </w:t>
-      </w:r>
-      <w:proofErr w:type="spellStart"/>
-      <w:r>
-        <w:rPr>
-          <w:cs/>
-        </w:rPr>
-        <w:t>ออน</w:t>
-      </w:r>
-      <w:proofErr w:type="spellEnd"/>
-      <w:r>
-        <w:rPr>
-          <w:cs/>
-        </w:rPr>
-        <w:t>โท</w:t>
-      </w:r>
-      <w:proofErr w:type="spellStart"/>
-      <w:r>
-        <w:rPr>
-          <w:cs/>
-        </w:rPr>
-        <w:t>โล</w:t>
-      </w:r>
-      <w:proofErr w:type="spellEnd"/>
-      <w:r>
-        <w:rPr>
-          <w:cs/>
-        </w:rPr>
-        <w:t xml:space="preserve">ยี และ การใช้งานเครื่องมือสำหรับใช้ฐานข้อมูลแบบ </w:t>
-      </w:r>
-      <w:proofErr w:type="spellStart"/>
-      <w:r>
-        <w:rPr>
-          <w:cs/>
-        </w:rPr>
-        <w:t>ออน</w:t>
-      </w:r>
-      <w:proofErr w:type="spellEnd"/>
-      <w:r>
-        <w:rPr>
-          <w:cs/>
-        </w:rPr>
-        <w:t>โท</w:t>
-      </w:r>
-      <w:proofErr w:type="spellStart"/>
-      <w:r>
-        <w:rPr>
-          <w:cs/>
-        </w:rPr>
-        <w:t>โล</w:t>
-      </w:r>
-      <w:proofErr w:type="spellEnd"/>
-      <w:r>
-        <w:rPr>
-          <w:cs/>
-        </w:rPr>
-        <w:t>ยี</w:t>
+        <w:t>โดยคณะผู้จัดทำหวังว่าการจัดทำเอกสารฉบับนี้จะช่วยให้ข้อมูลที่เป็นประโยชน์ต่อผู้สนใจในการออกแบบฐานข้อมูลแบบ ออนโทโลยี และ การใช้งานเครื่องมือสำหรับใช้ฐานข้อมูลแบบ ออนโทโลยี</w:t>
       </w:r>
     </w:p>
     <w:p>
@@ -435,21 +287,7 @@
         <w:rPr>
           <w:cs/>
         </w:rPr>
-        <w:t xml:space="preserve">นาย </w:t>
-      </w:r>
-      <w:proofErr w:type="spellStart"/>
-      <w:r>
-        <w:rPr>
-          <w:cs/>
-        </w:rPr>
-        <w:t>ฐป</w:t>
-      </w:r>
-      <w:proofErr w:type="spellEnd"/>
-      <w:r>
-        <w:rPr>
-          <w:cs/>
-        </w:rPr>
-        <w:t>นพงศ์ จันตะมะ</w:t>
+        <w:t>นาย ฐปนพงศ์ จันตะมะ</w:t>
       </w:r>
     </w:p>
     <w:p>
@@ -3215,7 +3053,6 @@
           <w:szCs w:val="32"/>
           <w:cs/>
         </w:rPr>
-        <w:lastRenderedPageBreak/>
         <w:t>กองทุนรวมผสม</w:t>
       </w:r>
     </w:p>
@@ -3238,6 +3075,7 @@
           <w:szCs w:val="32"/>
           <w:cs/>
         </w:rPr>
+        <w:lastRenderedPageBreak/>
         <w:t>กองทุนรวม</w:t>
       </w:r>
       <w:r>
@@ -3730,8 +3568,17 @@
           <w:rFonts w:cs="TH Sarabun New"/>
           <w:szCs w:val="32"/>
         </w:rPr>
-        <w:t xml:space="preserve"> application</w:t>
-      </w:r>
+        <w:t xml:space="preserve"> </w:t>
+      </w:r>
+      <w:proofErr w:type="gramStart"/>
+      <w:r>
+        <w:rPr>
+          <w:rFonts w:cs="TH Sarabun New"/>
+          <w:szCs w:val="32"/>
+        </w:rPr>
+        <w:t>application</w:t>
+      </w:r>
+      <w:proofErr w:type="gramEnd"/>
     </w:p>
     <w:p>
       <w:pPr>
@@ -3788,21 +3635,12 @@
           <w:szCs w:val="32"/>
         </w:rPr>
       </w:pPr>
-      <w:proofErr w:type="spellStart"/>
-      <w:r>
-        <w:rPr>
-          <w:rFonts w:cs="TH Sarabun New"/>
-          <w:szCs w:val="32"/>
-        </w:rPr>
-        <w:t>Axios</w:t>
-      </w:r>
-      <w:proofErr w:type="spellEnd"/>
-      <w:r>
-        <w:rPr>
-          <w:rFonts w:cs="TH Sarabun New"/>
-          <w:szCs w:val="32"/>
-        </w:rPr>
-        <w:t xml:space="preserve"> (Library for creating Http Request to RESTful API)</w:t>
+      <w:r>
+        <w:rPr>
+          <w:rFonts w:cs="TH Sarabun New"/>
+          <w:szCs w:val="32"/>
+        </w:rPr>
+        <w:t>Axios (Library for creating Http Request to RESTful API)</w:t>
       </w:r>
       <w:r>
         <w:rPr>
@@ -3868,7 +3706,6 @@
       <w:pPr>
         <w:jc w:val="left"/>
         <w:rPr>
-          <w:rFonts w:hint="cs"/>
           <w:cs/>
         </w:rPr>
       </w:pPr>
@@ -5158,10 +4995,10 @@
           <w:cs/>
         </w:rPr>
         <w:drawing>
-          <wp:inline distT="0" distB="0" distL="0" distR="0" wp14:anchorId="01B67B0D" wp14:editId="1C6ED527">
-            <wp:extent cx="7814890" cy="4761872"/>
-            <wp:effectExtent l="2222" t="0" r="0" b="0"/>
-            <wp:docPr id="8" name="Picture 8"/>
+          <wp:inline distT="0" distB="0" distL="0" distR="0" wp14:anchorId="146AFD9E" wp14:editId="4A507DC6">
+            <wp:extent cx="8899407" cy="4744947"/>
+            <wp:effectExtent l="635" t="0" r="0" b="0"/>
+            <wp:docPr id="5" name="Picture 5"/>
             <wp:cNvGraphicFramePr>
               <a:graphicFrameLocks xmlns:a="http://schemas.openxmlformats.org/drawingml/2006/main" noChangeAspect="1"/>
             </wp:cNvGraphicFramePr>
@@ -5169,7 +5006,7 @@
               <a:graphicData uri="http://schemas.openxmlformats.org/drawingml/2006/picture">
                 <pic:pic xmlns:pic="http://schemas.openxmlformats.org/drawingml/2006/picture">
                   <pic:nvPicPr>
-                    <pic:cNvPr id="0" name="Picture 3"/>
+                    <pic:cNvPr id="0" name="Picture 1"/>
                     <pic:cNvPicPr>
                       <a:picLocks noChangeAspect="1" noChangeArrowheads="1"/>
                     </pic:cNvPicPr>
@@ -5190,7 +5027,7 @@
                   <pic:spPr bwMode="auto">
                     <a:xfrm rot="16200000">
                       <a:off x="0" y="0"/>
-                      <a:ext cx="7843303" cy="4779185"/>
+                      <a:ext cx="8919482" cy="4755651"/>
                     </a:xfrm>
                     <a:prstGeom prst="rect">
                       <a:avLst/>
@@ -5226,7 +5063,161 @@
         <w:t>Object Properties</w:t>
       </w:r>
     </w:p>
-    <w:p/>
+    <w:tbl>
+      <w:tblPr>
+        <w:tblStyle w:val="GridTable4-Accent3"/>
+        <w:tblW w:w="0" w:type="auto"/>
+        <w:tblBorders>
+          <w:top w:val="single" w:sz="4" w:space="0" w:color="auto"/>
+          <w:left w:val="single" w:sz="4" w:space="0" w:color="auto"/>
+          <w:bottom w:val="single" w:sz="4" w:space="0" w:color="auto"/>
+          <w:right w:val="single" w:sz="4" w:space="0" w:color="auto"/>
+          <w:insideH w:val="single" w:sz="4" w:space="0" w:color="auto"/>
+          <w:insideV w:val="single" w:sz="4" w:space="0" w:color="auto"/>
+        </w:tblBorders>
+        <w:tblLook w:val="04A0" w:firstRow="1" w:lastRow="0" w:firstColumn="1" w:lastColumn="0" w:noHBand="0" w:noVBand="1"/>
+      </w:tblPr>
+      <w:tblGrid>
+        <w:gridCol w:w="3116"/>
+        <w:gridCol w:w="3117"/>
+        <w:gridCol w:w="3117"/>
+      </w:tblGrid>
+      <w:tr>
+        <w:trPr>
+          <w:cnfStyle w:val="100000000000" w:firstRow="1" w:lastRow="0" w:firstColumn="0" w:lastColumn="0" w:oddVBand="0" w:evenVBand="0" w:oddHBand="0" w:evenHBand="0" w:firstRowFirstColumn="0" w:firstRowLastColumn="0" w:lastRowFirstColumn="0" w:lastRowLastColumn="0"/>
+        </w:trPr>
+        <w:tc>
+          <w:tcPr>
+            <w:cnfStyle w:val="001000000000" w:firstRow="0" w:lastRow="0" w:firstColumn="1" w:lastColumn="0" w:oddVBand="0" w:evenVBand="0" w:oddHBand="0" w:evenHBand="0" w:firstRowFirstColumn="0" w:firstRowLastColumn="0" w:lastRowFirstColumn="0" w:lastRowLastColumn="0"/>
+            <w:tcW w:w="3116" w:type="dxa"/>
+            <w:tcBorders>
+              <w:top w:val="none" w:sz="0" w:space="0" w:color="auto"/>
+              <w:left w:val="none" w:sz="0" w:space="0" w:color="auto"/>
+              <w:bottom w:val="none" w:sz="0" w:space="0" w:color="auto"/>
+              <w:right w:val="none" w:sz="0" w:space="0" w:color="auto"/>
+            </w:tcBorders>
+          </w:tcPr>
+          <w:p>
+            <w:pPr>
+              <w:rPr>
+                <w:color w:val="auto"/>
+              </w:rPr>
+            </w:pPr>
+            <w:r>
+              <w:rPr>
+                <w:color w:val="auto"/>
+              </w:rPr>
+              <w:t>Name</w:t>
+            </w:r>
+          </w:p>
+        </w:tc>
+        <w:tc>
+          <w:tcPr>
+            <w:tcW w:w="3117" w:type="dxa"/>
+            <w:tcBorders>
+              <w:top w:val="none" w:sz="0" w:space="0" w:color="auto"/>
+              <w:left w:val="none" w:sz="0" w:space="0" w:color="auto"/>
+              <w:bottom w:val="none" w:sz="0" w:space="0" w:color="auto"/>
+              <w:right w:val="none" w:sz="0" w:space="0" w:color="auto"/>
+            </w:tcBorders>
+          </w:tcPr>
+          <w:p>
+            <w:pPr>
+              <w:cnfStyle w:val="100000000000" w:firstRow="1" w:lastRow="0" w:firstColumn="0" w:lastColumn="0" w:oddVBand="0" w:evenVBand="0" w:oddHBand="0" w:evenHBand="0" w:firstRowFirstColumn="0" w:firstRowLastColumn="0" w:lastRowFirstColumn="0" w:lastRowLastColumn="0"/>
+              <w:rPr>
+                <w:color w:val="auto"/>
+              </w:rPr>
+            </w:pPr>
+            <w:r>
+              <w:rPr>
+                <w:color w:val="auto"/>
+              </w:rPr>
+              <w:t>Domain</w:t>
+            </w:r>
+          </w:p>
+        </w:tc>
+        <w:tc>
+          <w:tcPr>
+            <w:tcW w:w="3117" w:type="dxa"/>
+            <w:tcBorders>
+              <w:top w:val="none" w:sz="0" w:space="0" w:color="auto"/>
+              <w:left w:val="none" w:sz="0" w:space="0" w:color="auto"/>
+              <w:bottom w:val="none" w:sz="0" w:space="0" w:color="auto"/>
+              <w:right w:val="none" w:sz="0" w:space="0" w:color="auto"/>
+            </w:tcBorders>
+          </w:tcPr>
+          <w:p>
+            <w:pPr>
+              <w:cnfStyle w:val="100000000000" w:firstRow="1" w:lastRow="0" w:firstColumn="0" w:lastColumn="0" w:oddVBand="0" w:evenVBand="0" w:oddHBand="0" w:evenHBand="0" w:firstRowFirstColumn="0" w:firstRowLastColumn="0" w:lastRowFirstColumn="0" w:lastRowLastColumn="0"/>
+              <w:rPr>
+                <w:color w:val="auto"/>
+              </w:rPr>
+            </w:pPr>
+            <w:r>
+              <w:rPr>
+                <w:color w:val="auto"/>
+              </w:rPr>
+              <w:t>Range</w:t>
+            </w:r>
+          </w:p>
+        </w:tc>
+      </w:tr>
+      <w:tr>
+        <w:trPr>
+          <w:cnfStyle w:val="000000100000" w:firstRow="0" w:lastRow="0" w:firstColumn="0" w:lastColumn="0" w:oddVBand="0" w:evenVBand="0" w:oddHBand="1" w:evenHBand="0" w:firstRowFirstColumn="0" w:firstRowLastColumn="0" w:lastRowFirstColumn="0" w:lastRowLastColumn="0"/>
+        </w:trPr>
+        <w:tc>
+          <w:tcPr>
+            <w:cnfStyle w:val="001000000000" w:firstRow="0" w:lastRow="0" w:firstColumn="1" w:lastColumn="0" w:oddVBand="0" w:evenVBand="0" w:oddHBand="0" w:evenHBand="0" w:firstRowFirstColumn="0" w:firstRowLastColumn="0" w:lastRowFirstColumn="0" w:lastRowLastColumn="0"/>
+            <w:tcW w:w="3116" w:type="dxa"/>
+          </w:tcPr>
+          <w:p>
+            <w:pPr>
+              <w:jc w:val="left"/>
+              <w:rPr>
+                <w:b w:val="0"/>
+                <w:bCs w:val="0"/>
+              </w:rPr>
+            </w:pPr>
+            <w:r>
+              <w:rPr>
+                <w:b w:val="0"/>
+                <w:bCs w:val="0"/>
+              </w:rPr>
+              <w:t>Invest</w:t>
+            </w:r>
+          </w:p>
+        </w:tc>
+        <w:tc>
+          <w:tcPr>
+            <w:tcW w:w="3117" w:type="dxa"/>
+          </w:tcPr>
+          <w:p>
+            <w:pPr>
+              <w:jc w:val="left"/>
+              <w:cnfStyle w:val="000000100000" w:firstRow="0" w:lastRow="0" w:firstColumn="0" w:lastColumn="0" w:oddVBand="0" w:evenVBand="0" w:oddHBand="1" w:evenHBand="0" w:firstRowFirstColumn="0" w:firstRowLastColumn="0" w:lastRowFirstColumn="0" w:lastRowLastColumn="0"/>
+            </w:pPr>
+            <w:r>
+              <w:t>Fund</w:t>
+            </w:r>
+          </w:p>
+        </w:tc>
+        <w:tc>
+          <w:tcPr>
+            <w:tcW w:w="3117" w:type="dxa"/>
+          </w:tcPr>
+          <w:p>
+            <w:pPr>
+              <w:jc w:val="left"/>
+              <w:cnfStyle w:val="000000100000" w:firstRow="0" w:lastRow="0" w:firstColumn="0" w:lastColumn="0" w:oddVBand="0" w:evenVBand="0" w:oddHBand="1" w:evenHBand="0" w:firstRowFirstColumn="0" w:firstRowLastColumn="0" w:lastRowFirstColumn="0" w:lastRowLastColumn="0"/>
+            </w:pPr>
+            <w:r>
+              <w:t>Asset</w:t>
+            </w:r>
+          </w:p>
+        </w:tc>
+      </w:tr>
+    </w:tbl>
     <w:p>
       <w:pPr>
         <w:jc w:val="left"/>
@@ -5244,6 +5235,604 @@
         <w:t>Data Properties</w:t>
       </w:r>
     </w:p>
+    <w:tbl>
+      <w:tblPr>
+        <w:tblStyle w:val="GridTable4-Accent3"/>
+        <w:tblW w:w="0" w:type="auto"/>
+        <w:tblBorders>
+          <w:top w:val="single" w:sz="4" w:space="0" w:color="auto"/>
+          <w:left w:val="single" w:sz="4" w:space="0" w:color="auto"/>
+          <w:bottom w:val="single" w:sz="4" w:space="0" w:color="auto"/>
+          <w:right w:val="single" w:sz="4" w:space="0" w:color="auto"/>
+          <w:insideH w:val="single" w:sz="4" w:space="0" w:color="auto"/>
+          <w:insideV w:val="single" w:sz="4" w:space="0" w:color="auto"/>
+        </w:tblBorders>
+        <w:tblLook w:val="04A0" w:firstRow="1" w:lastRow="0" w:firstColumn="1" w:lastColumn="0" w:noHBand="0" w:noVBand="1"/>
+      </w:tblPr>
+      <w:tblGrid>
+        <w:gridCol w:w="3116"/>
+        <w:gridCol w:w="3117"/>
+        <w:gridCol w:w="3117"/>
+      </w:tblGrid>
+      <w:tr>
+        <w:trPr>
+          <w:cnfStyle w:val="100000000000" w:firstRow="1" w:lastRow="0" w:firstColumn="0" w:lastColumn="0" w:oddVBand="0" w:evenVBand="0" w:oddHBand="0" w:evenHBand="0" w:firstRowFirstColumn="0" w:firstRowLastColumn="0" w:lastRowFirstColumn="0" w:lastRowLastColumn="0"/>
+        </w:trPr>
+        <w:tc>
+          <w:tcPr>
+            <w:cnfStyle w:val="001000000000" w:firstRow="0" w:lastRow="0" w:firstColumn="1" w:lastColumn="0" w:oddVBand="0" w:evenVBand="0" w:oddHBand="0" w:evenHBand="0" w:firstRowFirstColumn="0" w:firstRowLastColumn="0" w:lastRowFirstColumn="0" w:lastRowLastColumn="0"/>
+            <w:tcW w:w="3116" w:type="dxa"/>
+            <w:tcBorders>
+              <w:top w:val="none" w:sz="0" w:space="0" w:color="auto"/>
+              <w:left w:val="none" w:sz="0" w:space="0" w:color="auto"/>
+              <w:bottom w:val="none" w:sz="0" w:space="0" w:color="auto"/>
+              <w:right w:val="none" w:sz="0" w:space="0" w:color="auto"/>
+            </w:tcBorders>
+          </w:tcPr>
+          <w:p>
+            <w:pPr>
+              <w:rPr>
+                <w:color w:val="auto"/>
+              </w:rPr>
+            </w:pPr>
+            <w:r>
+              <w:rPr>
+                <w:color w:val="auto"/>
+                <w:cs/>
+              </w:rPr>
+              <w:t xml:space="preserve"> </w:t>
+            </w:r>
+            <w:r>
+              <w:rPr>
+                <w:color w:val="auto"/>
+              </w:rPr>
+              <w:t>Name</w:t>
+            </w:r>
+          </w:p>
+        </w:tc>
+        <w:tc>
+          <w:tcPr>
+            <w:tcW w:w="3117" w:type="dxa"/>
+            <w:tcBorders>
+              <w:top w:val="none" w:sz="0" w:space="0" w:color="auto"/>
+              <w:left w:val="none" w:sz="0" w:space="0" w:color="auto"/>
+              <w:bottom w:val="none" w:sz="0" w:space="0" w:color="auto"/>
+              <w:right w:val="none" w:sz="0" w:space="0" w:color="auto"/>
+            </w:tcBorders>
+          </w:tcPr>
+          <w:p>
+            <w:pPr>
+              <w:cnfStyle w:val="100000000000" w:firstRow="1" w:lastRow="0" w:firstColumn="0" w:lastColumn="0" w:oddVBand="0" w:evenVBand="0" w:oddHBand="0" w:evenHBand="0" w:firstRowFirstColumn="0" w:firstRowLastColumn="0" w:lastRowFirstColumn="0" w:lastRowLastColumn="0"/>
+              <w:rPr>
+                <w:color w:val="auto"/>
+              </w:rPr>
+            </w:pPr>
+            <w:r>
+              <w:rPr>
+                <w:color w:val="auto"/>
+              </w:rPr>
+              <w:t>Domain</w:t>
+            </w:r>
+          </w:p>
+        </w:tc>
+        <w:tc>
+          <w:tcPr>
+            <w:tcW w:w="3117" w:type="dxa"/>
+            <w:tcBorders>
+              <w:top w:val="none" w:sz="0" w:space="0" w:color="auto"/>
+              <w:left w:val="none" w:sz="0" w:space="0" w:color="auto"/>
+              <w:bottom w:val="none" w:sz="0" w:space="0" w:color="auto"/>
+              <w:right w:val="none" w:sz="0" w:space="0" w:color="auto"/>
+            </w:tcBorders>
+          </w:tcPr>
+          <w:p>
+            <w:pPr>
+              <w:cnfStyle w:val="100000000000" w:firstRow="1" w:lastRow="0" w:firstColumn="0" w:lastColumn="0" w:oddVBand="0" w:evenVBand="0" w:oddHBand="0" w:evenHBand="0" w:firstRowFirstColumn="0" w:firstRowLastColumn="0" w:lastRowFirstColumn="0" w:lastRowLastColumn="0"/>
+              <w:rPr>
+                <w:color w:val="auto"/>
+              </w:rPr>
+            </w:pPr>
+            <w:r>
+              <w:rPr>
+                <w:color w:val="auto"/>
+              </w:rPr>
+              <w:t>Range</w:t>
+            </w:r>
+          </w:p>
+        </w:tc>
+      </w:tr>
+      <w:tr>
+        <w:trPr>
+          <w:cnfStyle w:val="000000100000" w:firstRow="0" w:lastRow="0" w:firstColumn="0" w:lastColumn="0" w:oddVBand="0" w:evenVBand="0" w:oddHBand="1" w:evenHBand="0" w:firstRowFirstColumn="0" w:firstRowLastColumn="0" w:lastRowFirstColumn="0" w:lastRowLastColumn="0"/>
+        </w:trPr>
+        <w:tc>
+          <w:tcPr>
+            <w:cnfStyle w:val="001000000000" w:firstRow="0" w:lastRow="0" w:firstColumn="1" w:lastColumn="0" w:oddVBand="0" w:evenVBand="0" w:oddHBand="0" w:evenHBand="0" w:firstRowFirstColumn="0" w:firstRowLastColumn="0" w:lastRowFirstColumn="0" w:lastRowLastColumn="0"/>
+            <w:tcW w:w="3116" w:type="dxa"/>
+          </w:tcPr>
+          <w:p>
+            <w:pPr>
+              <w:jc w:val="left"/>
+              <w:rPr>
+                <w:b w:val="0"/>
+                <w:bCs w:val="0"/>
+              </w:rPr>
+            </w:pPr>
+            <w:proofErr w:type="spellStart"/>
+            <w:r>
+              <w:rPr>
+                <w:b w:val="0"/>
+                <w:bCs w:val="0"/>
+              </w:rPr>
+              <w:t>asset_id</w:t>
+            </w:r>
+            <w:proofErr w:type="spellEnd"/>
+          </w:p>
+        </w:tc>
+        <w:tc>
+          <w:tcPr>
+            <w:tcW w:w="3117" w:type="dxa"/>
+          </w:tcPr>
+          <w:p>
+            <w:pPr>
+              <w:jc w:val="left"/>
+              <w:cnfStyle w:val="000000100000" w:firstRow="0" w:lastRow="0" w:firstColumn="0" w:lastColumn="0" w:oddVBand="0" w:evenVBand="0" w:oddHBand="1" w:evenHBand="0" w:firstRowFirstColumn="0" w:firstRowLastColumn="0" w:lastRowFirstColumn="0" w:lastRowLastColumn="0"/>
+            </w:pPr>
+            <w:r>
+              <w:t>asset</w:t>
+            </w:r>
+          </w:p>
+        </w:tc>
+        <w:tc>
+          <w:tcPr>
+            <w:tcW w:w="3117" w:type="dxa"/>
+          </w:tcPr>
+          <w:p>
+            <w:pPr>
+              <w:jc w:val="left"/>
+              <w:cnfStyle w:val="000000100000" w:firstRow="0" w:lastRow="0" w:firstColumn="0" w:lastColumn="0" w:oddVBand="0" w:evenVBand="0" w:oddHBand="1" w:evenHBand="0" w:firstRowFirstColumn="0" w:firstRowLastColumn="0" w:lastRowFirstColumn="0" w:lastRowLastColumn="0"/>
+            </w:pPr>
+            <w:r>
+              <w:t>string</w:t>
+            </w:r>
+          </w:p>
+        </w:tc>
+      </w:tr>
+      <w:tr>
+        <w:tc>
+          <w:tcPr>
+            <w:cnfStyle w:val="001000000000" w:firstRow="0" w:lastRow="0" w:firstColumn="1" w:lastColumn="0" w:oddVBand="0" w:evenVBand="0" w:oddHBand="0" w:evenHBand="0" w:firstRowFirstColumn="0" w:firstRowLastColumn="0" w:lastRowFirstColumn="0" w:lastRowLastColumn="0"/>
+            <w:tcW w:w="3116" w:type="dxa"/>
+          </w:tcPr>
+          <w:p>
+            <w:pPr>
+              <w:jc w:val="left"/>
+              <w:rPr>
+                <w:b w:val="0"/>
+                <w:bCs w:val="0"/>
+              </w:rPr>
+            </w:pPr>
+            <w:proofErr w:type="spellStart"/>
+            <w:r>
+              <w:rPr>
+                <w:b w:val="0"/>
+                <w:bCs w:val="0"/>
+              </w:rPr>
+              <w:t>asset_name</w:t>
+            </w:r>
+            <w:proofErr w:type="spellEnd"/>
+          </w:p>
+        </w:tc>
+        <w:tc>
+          <w:tcPr>
+            <w:tcW w:w="3117" w:type="dxa"/>
+          </w:tcPr>
+          <w:p>
+            <w:pPr>
+              <w:jc w:val="left"/>
+              <w:cnfStyle w:val="000000000000" w:firstRow="0" w:lastRow="0" w:firstColumn="0" w:lastColumn="0" w:oddVBand="0" w:evenVBand="0" w:oddHBand="0" w:evenHBand="0" w:firstRowFirstColumn="0" w:firstRowLastColumn="0" w:lastRowFirstColumn="0" w:lastRowLastColumn="0"/>
+            </w:pPr>
+            <w:r>
+              <w:t>asset</w:t>
+            </w:r>
+          </w:p>
+        </w:tc>
+        <w:tc>
+          <w:tcPr>
+            <w:tcW w:w="3117" w:type="dxa"/>
+          </w:tcPr>
+          <w:p>
+            <w:pPr>
+              <w:jc w:val="left"/>
+              <w:cnfStyle w:val="000000000000" w:firstRow="0" w:lastRow="0" w:firstColumn="0" w:lastColumn="0" w:oddVBand="0" w:evenVBand="0" w:oddHBand="0" w:evenHBand="0" w:firstRowFirstColumn="0" w:firstRowLastColumn="0" w:lastRowFirstColumn="0" w:lastRowLastColumn="0"/>
+            </w:pPr>
+            <w:r>
+              <w:t>string</w:t>
+            </w:r>
+          </w:p>
+        </w:tc>
+      </w:tr>
+      <w:tr>
+        <w:trPr>
+          <w:cnfStyle w:val="000000100000" w:firstRow="0" w:lastRow="0" w:firstColumn="0" w:lastColumn="0" w:oddVBand="0" w:evenVBand="0" w:oddHBand="1" w:evenHBand="0" w:firstRowFirstColumn="0" w:firstRowLastColumn="0" w:lastRowFirstColumn="0" w:lastRowLastColumn="0"/>
+        </w:trPr>
+        <w:tc>
+          <w:tcPr>
+            <w:cnfStyle w:val="001000000000" w:firstRow="0" w:lastRow="0" w:firstColumn="1" w:lastColumn="0" w:oddVBand="0" w:evenVBand="0" w:oddHBand="0" w:evenHBand="0" w:firstRowFirstColumn="0" w:firstRowLastColumn="0" w:lastRowFirstColumn="0" w:lastRowLastColumn="0"/>
+            <w:tcW w:w="3116" w:type="dxa"/>
+          </w:tcPr>
+          <w:p>
+            <w:pPr>
+              <w:jc w:val="left"/>
+            </w:pPr>
+            <w:proofErr w:type="spellStart"/>
+            <w:r>
+              <w:t>asset_symbol</w:t>
+            </w:r>
+            <w:proofErr w:type="spellEnd"/>
+          </w:p>
+        </w:tc>
+        <w:tc>
+          <w:tcPr>
+            <w:tcW w:w="3117" w:type="dxa"/>
+          </w:tcPr>
+          <w:p>
+            <w:pPr>
+              <w:jc w:val="left"/>
+              <w:cnfStyle w:val="000000100000" w:firstRow="0" w:lastRow="0" w:firstColumn="0" w:lastColumn="0" w:oddVBand="0" w:evenVBand="0" w:oddHBand="1" w:evenHBand="0" w:firstRowFirstColumn="0" w:firstRowLastColumn="0" w:lastRowFirstColumn="0" w:lastRowLastColumn="0"/>
+            </w:pPr>
+            <w:r>
+              <w:t>asset</w:t>
+            </w:r>
+          </w:p>
+        </w:tc>
+        <w:tc>
+          <w:tcPr>
+            <w:tcW w:w="3117" w:type="dxa"/>
+          </w:tcPr>
+          <w:p>
+            <w:pPr>
+              <w:jc w:val="left"/>
+              <w:cnfStyle w:val="000000100000" w:firstRow="0" w:lastRow="0" w:firstColumn="0" w:lastColumn="0" w:oddVBand="0" w:evenVBand="0" w:oddHBand="1" w:evenHBand="0" w:firstRowFirstColumn="0" w:firstRowLastColumn="0" w:lastRowFirstColumn="0" w:lastRowLastColumn="0"/>
+            </w:pPr>
+            <w:r>
+              <w:t>string</w:t>
+            </w:r>
+          </w:p>
+        </w:tc>
+      </w:tr>
+      <w:tr>
+        <w:tc>
+          <w:tcPr>
+            <w:cnfStyle w:val="001000000000" w:firstRow="0" w:lastRow="0" w:firstColumn="1" w:lastColumn="0" w:oddVBand="0" w:evenVBand="0" w:oddHBand="0" w:evenHBand="0" w:firstRowFirstColumn="0" w:firstRowLastColumn="0" w:lastRowFirstColumn="0" w:lastRowLastColumn="0"/>
+            <w:tcW w:w="3116" w:type="dxa"/>
+          </w:tcPr>
+          <w:p>
+            <w:pPr>
+              <w:jc w:val="left"/>
+            </w:pPr>
+            <w:proofErr w:type="spellStart"/>
+            <w:r>
+              <w:t>project_class_name</w:t>
+            </w:r>
+            <w:proofErr w:type="spellEnd"/>
+          </w:p>
+        </w:tc>
+        <w:tc>
+          <w:tcPr>
+            <w:tcW w:w="3117" w:type="dxa"/>
+          </w:tcPr>
+          <w:p>
+            <w:pPr>
+              <w:jc w:val="left"/>
+              <w:cnfStyle w:val="000000000000" w:firstRow="0" w:lastRow="0" w:firstColumn="0" w:lastColumn="0" w:oddVBand="0" w:evenVBand="0" w:oddHBand="0" w:evenHBand="0" w:firstRowFirstColumn="0" w:firstRowLastColumn="0" w:lastRowFirstColumn="0" w:lastRowLastColumn="0"/>
+            </w:pPr>
+            <w:r>
+              <w:t>fund</w:t>
+            </w:r>
+          </w:p>
+        </w:tc>
+        <w:tc>
+          <w:tcPr>
+            <w:tcW w:w="3117" w:type="dxa"/>
+          </w:tcPr>
+          <w:p>
+            <w:pPr>
+              <w:jc w:val="left"/>
+              <w:cnfStyle w:val="000000000000" w:firstRow="0" w:lastRow="0" w:firstColumn="0" w:lastColumn="0" w:oddVBand="0" w:evenVBand="0" w:oddHBand="0" w:evenHBand="0" w:firstRowFirstColumn="0" w:firstRowLastColumn="0" w:lastRowFirstColumn="0" w:lastRowLastColumn="0"/>
+            </w:pPr>
+            <w:r>
+              <w:t>string</w:t>
+            </w:r>
+          </w:p>
+        </w:tc>
+      </w:tr>
+      <w:tr>
+        <w:trPr>
+          <w:cnfStyle w:val="000000100000" w:firstRow="0" w:lastRow="0" w:firstColumn="0" w:lastColumn="0" w:oddVBand="0" w:evenVBand="0" w:oddHBand="1" w:evenHBand="0" w:firstRowFirstColumn="0" w:firstRowLastColumn="0" w:lastRowFirstColumn="0" w:lastRowLastColumn="0"/>
+        </w:trPr>
+        <w:tc>
+          <w:tcPr>
+            <w:cnfStyle w:val="001000000000" w:firstRow="0" w:lastRow="0" w:firstColumn="1" w:lastColumn="0" w:oddVBand="0" w:evenVBand="0" w:oddHBand="0" w:evenHBand="0" w:firstRowFirstColumn="0" w:firstRowLastColumn="0" w:lastRowFirstColumn="0" w:lastRowLastColumn="0"/>
+            <w:tcW w:w="3116" w:type="dxa"/>
+          </w:tcPr>
+          <w:p>
+            <w:pPr>
+              <w:jc w:val="left"/>
+            </w:pPr>
+            <w:proofErr w:type="spellStart"/>
+            <w:r>
+              <w:t>project_id</w:t>
+            </w:r>
+            <w:proofErr w:type="spellEnd"/>
+          </w:p>
+        </w:tc>
+        <w:tc>
+          <w:tcPr>
+            <w:tcW w:w="3117" w:type="dxa"/>
+          </w:tcPr>
+          <w:p>
+            <w:pPr>
+              <w:jc w:val="left"/>
+              <w:cnfStyle w:val="000000100000" w:firstRow="0" w:lastRow="0" w:firstColumn="0" w:lastColumn="0" w:oddVBand="0" w:evenVBand="0" w:oddHBand="1" w:evenHBand="0" w:firstRowFirstColumn="0" w:firstRowLastColumn="0" w:lastRowFirstColumn="0" w:lastRowLastColumn="0"/>
+            </w:pPr>
+            <w:r>
+              <w:t>fund</w:t>
+            </w:r>
+          </w:p>
+        </w:tc>
+        <w:tc>
+          <w:tcPr>
+            <w:tcW w:w="3117" w:type="dxa"/>
+          </w:tcPr>
+          <w:p>
+            <w:pPr>
+              <w:jc w:val="left"/>
+              <w:cnfStyle w:val="000000100000" w:firstRow="0" w:lastRow="0" w:firstColumn="0" w:lastColumn="0" w:oddVBand="0" w:evenVBand="0" w:oddHBand="1" w:evenHBand="0" w:firstRowFirstColumn="0" w:firstRowLastColumn="0" w:lastRowFirstColumn="0" w:lastRowLastColumn="0"/>
+            </w:pPr>
+            <w:r>
+              <w:t>string</w:t>
+            </w:r>
+          </w:p>
+        </w:tc>
+      </w:tr>
+      <w:tr>
+        <w:tc>
+          <w:tcPr>
+            <w:cnfStyle w:val="001000000000" w:firstRow="0" w:lastRow="0" w:firstColumn="1" w:lastColumn="0" w:oddVBand="0" w:evenVBand="0" w:oddHBand="0" w:evenHBand="0" w:firstRowFirstColumn="0" w:firstRowLastColumn="0" w:lastRowFirstColumn="0" w:lastRowLastColumn="0"/>
+            <w:tcW w:w="3116" w:type="dxa"/>
+          </w:tcPr>
+          <w:p>
+            <w:pPr>
+              <w:jc w:val="left"/>
+            </w:pPr>
+            <w:proofErr w:type="spellStart"/>
+            <w:r>
+              <w:t>project_loss</w:t>
+            </w:r>
+            <w:proofErr w:type="spellEnd"/>
+          </w:p>
+        </w:tc>
+        <w:tc>
+          <w:tcPr>
+            <w:tcW w:w="3117" w:type="dxa"/>
+          </w:tcPr>
+          <w:p>
+            <w:pPr>
+              <w:jc w:val="left"/>
+              <w:cnfStyle w:val="000000000000" w:firstRow="0" w:lastRow="0" w:firstColumn="0" w:lastColumn="0" w:oddVBand="0" w:evenVBand="0" w:oddHBand="0" w:evenHBand="0" w:firstRowFirstColumn="0" w:firstRowLastColumn="0" w:lastRowFirstColumn="0" w:lastRowLastColumn="0"/>
+            </w:pPr>
+            <w:r>
+              <w:t>fund</w:t>
+            </w:r>
+          </w:p>
+        </w:tc>
+        <w:tc>
+          <w:tcPr>
+            <w:tcW w:w="3117" w:type="dxa"/>
+          </w:tcPr>
+          <w:p>
+            <w:pPr>
+              <w:jc w:val="left"/>
+              <w:cnfStyle w:val="000000000000" w:firstRow="0" w:lastRow="0" w:firstColumn="0" w:lastColumn="0" w:oddVBand="0" w:evenVBand="0" w:oddHBand="0" w:evenHBand="0" w:firstRowFirstColumn="0" w:firstRowLastColumn="0" w:lastRowFirstColumn="0" w:lastRowLastColumn="0"/>
+            </w:pPr>
+            <w:r>
+              <w:t>decimal</w:t>
+            </w:r>
+          </w:p>
+        </w:tc>
+      </w:tr>
+      <w:tr>
+        <w:trPr>
+          <w:cnfStyle w:val="000000100000" w:firstRow="0" w:lastRow="0" w:firstColumn="0" w:lastColumn="0" w:oddVBand="0" w:evenVBand="0" w:oddHBand="1" w:evenHBand="0" w:firstRowFirstColumn="0" w:firstRowLastColumn="0" w:lastRowFirstColumn="0" w:lastRowLastColumn="0"/>
+        </w:trPr>
+        <w:tc>
+          <w:tcPr>
+            <w:cnfStyle w:val="001000000000" w:firstRow="0" w:lastRow="0" w:firstColumn="1" w:lastColumn="0" w:oddVBand="0" w:evenVBand="0" w:oddHBand="0" w:evenHBand="0" w:firstRowFirstColumn="0" w:firstRowLastColumn="0" w:lastRowFirstColumn="0" w:lastRowLastColumn="0"/>
+            <w:tcW w:w="3116" w:type="dxa"/>
+          </w:tcPr>
+          <w:p>
+            <w:pPr>
+              <w:jc w:val="left"/>
+            </w:pPr>
+            <w:proofErr w:type="spellStart"/>
+            <w:r>
+              <w:t>project_name</w:t>
+            </w:r>
+            <w:proofErr w:type="spellEnd"/>
+          </w:p>
+        </w:tc>
+        <w:tc>
+          <w:tcPr>
+            <w:tcW w:w="3117" w:type="dxa"/>
+          </w:tcPr>
+          <w:p>
+            <w:pPr>
+              <w:jc w:val="left"/>
+              <w:cnfStyle w:val="000000100000" w:firstRow="0" w:lastRow="0" w:firstColumn="0" w:lastColumn="0" w:oddVBand="0" w:evenVBand="0" w:oddHBand="1" w:evenHBand="0" w:firstRowFirstColumn="0" w:firstRowLastColumn="0" w:lastRowFirstColumn="0" w:lastRowLastColumn="0"/>
+            </w:pPr>
+            <w:r>
+              <w:t>fund</w:t>
+            </w:r>
+          </w:p>
+        </w:tc>
+        <w:tc>
+          <w:tcPr>
+            <w:tcW w:w="3117" w:type="dxa"/>
+          </w:tcPr>
+          <w:p>
+            <w:pPr>
+              <w:jc w:val="left"/>
+              <w:cnfStyle w:val="000000100000" w:firstRow="0" w:lastRow="0" w:firstColumn="0" w:lastColumn="0" w:oddVBand="0" w:evenVBand="0" w:oddHBand="1" w:evenHBand="0" w:firstRowFirstColumn="0" w:firstRowLastColumn="0" w:lastRowFirstColumn="0" w:lastRowLastColumn="0"/>
+            </w:pPr>
+            <w:r>
+              <w:t>string</w:t>
+            </w:r>
+          </w:p>
+        </w:tc>
+      </w:tr>
+      <w:tr>
+        <w:tc>
+          <w:tcPr>
+            <w:cnfStyle w:val="001000000000" w:firstRow="0" w:lastRow="0" w:firstColumn="1" w:lastColumn="0" w:oddVBand="0" w:evenVBand="0" w:oddHBand="0" w:evenHBand="0" w:firstRowFirstColumn="0" w:firstRowLastColumn="0" w:lastRowFirstColumn="0" w:lastRowLastColumn="0"/>
+            <w:tcW w:w="3116" w:type="dxa"/>
+          </w:tcPr>
+          <w:p>
+            <w:pPr>
+              <w:jc w:val="left"/>
+            </w:pPr>
+            <w:proofErr w:type="spellStart"/>
+            <w:r>
+              <w:t>project_profit</w:t>
+            </w:r>
+            <w:proofErr w:type="spellEnd"/>
+          </w:p>
+        </w:tc>
+        <w:tc>
+          <w:tcPr>
+            <w:tcW w:w="3117" w:type="dxa"/>
+          </w:tcPr>
+          <w:p>
+            <w:pPr>
+              <w:jc w:val="left"/>
+              <w:cnfStyle w:val="000000000000" w:firstRow="0" w:lastRow="0" w:firstColumn="0" w:lastColumn="0" w:oddVBand="0" w:evenVBand="0" w:oddHBand="0" w:evenHBand="0" w:firstRowFirstColumn="0" w:firstRowLastColumn="0" w:lastRowFirstColumn="0" w:lastRowLastColumn="0"/>
+            </w:pPr>
+            <w:r>
+              <w:t>fund</w:t>
+            </w:r>
+          </w:p>
+        </w:tc>
+        <w:tc>
+          <w:tcPr>
+            <w:tcW w:w="3117" w:type="dxa"/>
+          </w:tcPr>
+          <w:p>
+            <w:pPr>
+              <w:jc w:val="left"/>
+              <w:cnfStyle w:val="000000000000" w:firstRow="0" w:lastRow="0" w:firstColumn="0" w:lastColumn="0" w:oddVBand="0" w:evenVBand="0" w:oddHBand="0" w:evenHBand="0" w:firstRowFirstColumn="0" w:firstRowLastColumn="0" w:lastRowFirstColumn="0" w:lastRowLastColumn="0"/>
+            </w:pPr>
+            <w:r>
+              <w:t>decimal</w:t>
+            </w:r>
+          </w:p>
+        </w:tc>
+      </w:tr>
+      <w:tr>
+        <w:trPr>
+          <w:cnfStyle w:val="000000100000" w:firstRow="0" w:lastRow="0" w:firstColumn="0" w:lastColumn="0" w:oddVBand="0" w:evenVBand="0" w:oddHBand="1" w:evenHBand="0" w:firstRowFirstColumn="0" w:firstRowLastColumn="0" w:lastRowFirstColumn="0" w:lastRowLastColumn="0"/>
+        </w:trPr>
+        <w:tc>
+          <w:tcPr>
+            <w:cnfStyle w:val="001000000000" w:firstRow="0" w:lastRow="0" w:firstColumn="1" w:lastColumn="0" w:oddVBand="0" w:evenVBand="0" w:oddHBand="0" w:evenHBand="0" w:firstRowFirstColumn="0" w:firstRowLastColumn="0" w:lastRowFirstColumn="0" w:lastRowLastColumn="0"/>
+            <w:tcW w:w="3116" w:type="dxa"/>
+          </w:tcPr>
+          <w:p>
+            <w:pPr>
+              <w:jc w:val="left"/>
+            </w:pPr>
+            <w:proofErr w:type="spellStart"/>
+            <w:r>
+              <w:t>project_sd</w:t>
+            </w:r>
+            <w:proofErr w:type="spellEnd"/>
+          </w:p>
+        </w:tc>
+        <w:tc>
+          <w:tcPr>
+            <w:tcW w:w="3117" w:type="dxa"/>
+          </w:tcPr>
+          <w:p>
+            <w:pPr>
+              <w:jc w:val="left"/>
+              <w:cnfStyle w:val="000000100000" w:firstRow="0" w:lastRow="0" w:firstColumn="0" w:lastColumn="0" w:oddVBand="0" w:evenVBand="0" w:oddHBand="1" w:evenHBand="0" w:firstRowFirstColumn="0" w:firstRowLastColumn="0" w:lastRowFirstColumn="0" w:lastRowLastColumn="0"/>
+            </w:pPr>
+            <w:r>
+              <w:t>fund</w:t>
+            </w:r>
+          </w:p>
+        </w:tc>
+        <w:tc>
+          <w:tcPr>
+            <w:tcW w:w="3117" w:type="dxa"/>
+          </w:tcPr>
+          <w:p>
+            <w:pPr>
+              <w:jc w:val="left"/>
+              <w:cnfStyle w:val="000000100000" w:firstRow="0" w:lastRow="0" w:firstColumn="0" w:lastColumn="0" w:oddVBand="0" w:evenVBand="0" w:oddHBand="1" w:evenHBand="0" w:firstRowFirstColumn="0" w:firstRowLastColumn="0" w:lastRowFirstColumn="0" w:lastRowLastColumn="0"/>
+            </w:pPr>
+            <w:r>
+              <w:t>decimal</w:t>
+            </w:r>
+          </w:p>
+        </w:tc>
+      </w:tr>
+      <w:tr>
+        <w:tc>
+          <w:tcPr>
+            <w:cnfStyle w:val="001000000000" w:firstRow="0" w:lastRow="0" w:firstColumn="1" w:lastColumn="0" w:oddVBand="0" w:evenVBand="0" w:oddHBand="0" w:evenHBand="0" w:firstRowFirstColumn="0" w:firstRowLastColumn="0" w:lastRowFirstColumn="0" w:lastRowLastColumn="0"/>
+            <w:tcW w:w="3116" w:type="dxa"/>
+          </w:tcPr>
+          <w:p>
+            <w:pPr>
+              <w:jc w:val="left"/>
+            </w:pPr>
+            <w:proofErr w:type="spellStart"/>
+            <w:r>
+              <w:t>risk_rate</w:t>
+            </w:r>
+            <w:proofErr w:type="spellEnd"/>
+          </w:p>
+        </w:tc>
+        <w:tc>
+          <w:tcPr>
+            <w:tcW w:w="3117" w:type="dxa"/>
+          </w:tcPr>
+          <w:p>
+            <w:pPr>
+              <w:jc w:val="left"/>
+              <w:cnfStyle w:val="000000000000" w:firstRow="0" w:lastRow="0" w:firstColumn="0" w:lastColumn="0" w:oddVBand="0" w:evenVBand="0" w:oddHBand="0" w:evenHBand="0" w:firstRowFirstColumn="0" w:firstRowLastColumn="0" w:lastRowFirstColumn="0" w:lastRowLastColumn="0"/>
+            </w:pPr>
+            <w:r>
+              <w:t>fund</w:t>
+            </w:r>
+          </w:p>
+        </w:tc>
+        <w:tc>
+          <w:tcPr>
+            <w:tcW w:w="3117" w:type="dxa"/>
+          </w:tcPr>
+          <w:p>
+            <w:pPr>
+              <w:jc w:val="left"/>
+              <w:cnfStyle w:val="000000000000" w:firstRow="0" w:lastRow="0" w:firstColumn="0" w:lastColumn="0" w:oddVBand="0" w:evenVBand="0" w:oddHBand="0" w:evenHBand="0" w:firstRowFirstColumn="0" w:firstRowLastColumn="0" w:lastRowFirstColumn="0" w:lastRowLastColumn="0"/>
+            </w:pPr>
+            <w:r>
+              <w:t>integer</w:t>
+            </w:r>
+          </w:p>
+        </w:tc>
+      </w:tr>
+    </w:tbl>
     <w:p>
       <w:pPr>
         <w:jc w:val="left"/>
@@ -5252,14 +5841,6 @@
           <w:bCs/>
         </w:rPr>
       </w:pPr>
-      <w:r>
-        <w:rPr>
-          <w:b/>
-          <w:bCs/>
-          <w:cs/>
-        </w:rPr>
-        <w:t xml:space="preserve"> </w:t>
-      </w:r>
     </w:p>
     <w:p>
       <w:pPr>
@@ -7145,22 +7726,22 @@
       </w:pPr>
       <w:bookmarkStart w:id="14" w:name="_Toc64551192"/>
       <w:r>
+        <w:t xml:space="preserve">Relation </w:t>
+      </w:r>
+      <w:r>
+        <w:t>between objects</w:t>
+      </w:r>
+      <w:bookmarkEnd w:id="14"/>
+    </w:p>
+    <w:p>
+      <w:pPr>
+        <w:jc w:val="left"/>
+      </w:pPr>
+      <w:r>
+        <w:rPr>
+          <w:cs/>
+        </w:rPr>
         <w:lastRenderedPageBreak/>
-        <w:t xml:space="preserve">Relation </w:t>
-      </w:r>
-      <w:r>
-        <w:t>between objects</w:t>
-      </w:r>
-      <w:bookmarkEnd w:id="14"/>
-    </w:p>
-    <w:p>
-      <w:pPr>
-        <w:jc w:val="left"/>
-      </w:pPr>
-      <w:r>
-        <w:rPr>
-          <w:cs/>
-        </w:rPr>
         <w:t xml:space="preserve">ตัวอย่างของ </w:t>
       </w:r>
       <w:r>
@@ -7252,7 +7833,6 @@
         <w:rPr>
           <w:cs/>
         </w:rPr>
-        <w:lastRenderedPageBreak/>
         <w:t xml:space="preserve">ส่วนก่อประสาน  </w:t>
       </w:r>
       <w:r>
@@ -7283,6 +7863,7 @@
         <w:rPr>
           <w:noProof/>
         </w:rPr>
+        <w:lastRenderedPageBreak/>
         <w:drawing>
           <wp:inline distT="0" distB="0" distL="0" distR="0" wp14:anchorId="7870D311" wp14:editId="424B6FB7">
             <wp:extent cx="5943600" cy="6189822"/>
@@ -7388,10 +7969,10 @@
           <w:noProof/>
         </w:rPr>
         <w:drawing>
-          <wp:inline distT="0" distB="0" distL="0" distR="0" wp14:anchorId="1C7BD64E" wp14:editId="55D927F4">
-            <wp:extent cx="5339715" cy="4770120"/>
+          <wp:inline distT="0" distB="0" distL="0" distR="0" wp14:anchorId="48E39A0D" wp14:editId="1304BC79">
+            <wp:extent cx="5357495" cy="4770755"/>
             <wp:effectExtent l="0" t="0" r="0" b="0"/>
-            <wp:docPr id="1" name="Picture 1"/>
+            <wp:docPr id="10" name="Picture 10"/>
             <wp:cNvGraphicFramePr>
               <a:graphicFrameLocks xmlns:a="http://schemas.openxmlformats.org/drawingml/2006/main" noChangeAspect="1"/>
             </wp:cNvGraphicFramePr>
@@ -7399,7 +7980,7 @@
               <a:graphicData uri="http://schemas.openxmlformats.org/drawingml/2006/picture">
                 <pic:pic xmlns:pic="http://schemas.openxmlformats.org/drawingml/2006/picture">
                   <pic:nvPicPr>
-                    <pic:cNvPr id="0" name="Picture 1"/>
+                    <pic:cNvPr id="0" name="Picture 2"/>
                     <pic:cNvPicPr>
                       <a:picLocks noChangeAspect="1" noChangeArrowheads="1"/>
                     </pic:cNvPicPr>
@@ -7420,7 +8001,7 @@
                   <pic:spPr bwMode="auto">
                     <a:xfrm>
                       <a:off x="0" y="0"/>
-                      <a:ext cx="5339715" cy="4770120"/>
+                      <a:ext cx="5357495" cy="4770755"/>
                     </a:xfrm>
                     <a:prstGeom prst="rect">
                       <a:avLst/>
@@ -7443,18 +8024,6 @@
         <w:rPr>
           <w:b/>
           <w:bCs/>
-        </w:rPr>
-      </w:pPr>
-      <w:r>
-        <w:br w:type="page"/>
-      </w:r>
-    </w:p>
-    <w:p>
-      <w:pPr>
-        <w:ind w:left="360"/>
-        <w:jc w:val="both"/>
-        <w:rPr>
-          <w:rFonts w:hint="cs"/>
         </w:rPr>
       </w:pPr>
     </w:p>
@@ -10033,6 +10602,188 @@
       <w:lang w:bidi="th-TH"/>
     </w:rPr>
   </w:style>
+  <w:style w:type="table" w:styleId="GridTable5Dark-Accent3">
+    <w:name w:val="Grid Table 5 Dark Accent 3"/>
+    <w:basedOn w:val="TableNormal"/>
+    <w:uiPriority w:val="50"/>
+    <w:rsid w:val="00D32BF3"/>
+    <w:pPr>
+      <w:spacing w:after="0" w:line="240" w:lineRule="auto"/>
+    </w:pPr>
+    <w:tblPr>
+      <w:tblStyleRowBandSize w:val="1"/>
+      <w:tblStyleColBandSize w:val="1"/>
+      <w:tblBorders>
+        <w:top w:val="single" w:sz="4" w:space="0" w:color="FFFFFF" w:themeColor="background1"/>
+        <w:left w:val="single" w:sz="4" w:space="0" w:color="FFFFFF" w:themeColor="background1"/>
+        <w:bottom w:val="single" w:sz="4" w:space="0" w:color="FFFFFF" w:themeColor="background1"/>
+        <w:right w:val="single" w:sz="4" w:space="0" w:color="FFFFFF" w:themeColor="background1"/>
+        <w:insideH w:val="single" w:sz="4" w:space="0" w:color="FFFFFF" w:themeColor="background1"/>
+        <w:insideV w:val="single" w:sz="4" w:space="0" w:color="FFFFFF" w:themeColor="background1"/>
+      </w:tblBorders>
+    </w:tblPr>
+    <w:tcPr>
+      <w:shd w:val="clear" w:color="auto" w:fill="EDEDED" w:themeFill="accent3" w:themeFillTint="33"/>
+    </w:tcPr>
+    <w:tblStylePr w:type="firstRow">
+      <w:rPr>
+        <w:b/>
+        <w:bCs/>
+        <w:color w:val="FFFFFF" w:themeColor="background1"/>
+      </w:rPr>
+      <w:tblPr/>
+      <w:tcPr>
+        <w:tcBorders>
+          <w:top w:val="single" w:sz="4" w:space="0" w:color="FFFFFF" w:themeColor="background1"/>
+          <w:left w:val="single" w:sz="4" w:space="0" w:color="FFFFFF" w:themeColor="background1"/>
+          <w:right w:val="single" w:sz="4" w:space="0" w:color="FFFFFF" w:themeColor="background1"/>
+          <w:insideH w:val="nil"/>
+          <w:insideV w:val="nil"/>
+        </w:tcBorders>
+        <w:shd w:val="clear" w:color="auto" w:fill="A5A5A5" w:themeFill="accent3"/>
+      </w:tcPr>
+    </w:tblStylePr>
+    <w:tblStylePr w:type="lastRow">
+      <w:rPr>
+        <w:b/>
+        <w:bCs/>
+        <w:color w:val="FFFFFF" w:themeColor="background1"/>
+      </w:rPr>
+      <w:tblPr/>
+      <w:tcPr>
+        <w:tcBorders>
+          <w:left w:val="single" w:sz="4" w:space="0" w:color="FFFFFF" w:themeColor="background1"/>
+          <w:bottom w:val="single" w:sz="4" w:space="0" w:color="FFFFFF" w:themeColor="background1"/>
+          <w:right w:val="single" w:sz="4" w:space="0" w:color="FFFFFF" w:themeColor="background1"/>
+          <w:insideH w:val="nil"/>
+          <w:insideV w:val="nil"/>
+        </w:tcBorders>
+        <w:shd w:val="clear" w:color="auto" w:fill="A5A5A5" w:themeFill="accent3"/>
+      </w:tcPr>
+    </w:tblStylePr>
+    <w:tblStylePr w:type="firstCol">
+      <w:rPr>
+        <w:b/>
+        <w:bCs/>
+        <w:color w:val="FFFFFF" w:themeColor="background1"/>
+      </w:rPr>
+      <w:tblPr/>
+      <w:tcPr>
+        <w:tcBorders>
+          <w:top w:val="single" w:sz="4" w:space="0" w:color="FFFFFF" w:themeColor="background1"/>
+          <w:left w:val="single" w:sz="4" w:space="0" w:color="FFFFFF" w:themeColor="background1"/>
+          <w:bottom w:val="single" w:sz="4" w:space="0" w:color="FFFFFF" w:themeColor="background1"/>
+          <w:insideV w:val="nil"/>
+        </w:tcBorders>
+        <w:shd w:val="clear" w:color="auto" w:fill="A5A5A5" w:themeFill="accent3"/>
+      </w:tcPr>
+    </w:tblStylePr>
+    <w:tblStylePr w:type="lastCol">
+      <w:rPr>
+        <w:b/>
+        <w:bCs/>
+        <w:color w:val="FFFFFF" w:themeColor="background1"/>
+      </w:rPr>
+      <w:tblPr/>
+      <w:tcPr>
+        <w:tcBorders>
+          <w:top w:val="single" w:sz="4" w:space="0" w:color="FFFFFF" w:themeColor="background1"/>
+          <w:bottom w:val="single" w:sz="4" w:space="0" w:color="FFFFFF" w:themeColor="background1"/>
+          <w:right w:val="single" w:sz="4" w:space="0" w:color="FFFFFF" w:themeColor="background1"/>
+          <w:insideV w:val="nil"/>
+        </w:tcBorders>
+        <w:shd w:val="clear" w:color="auto" w:fill="A5A5A5" w:themeFill="accent3"/>
+      </w:tcPr>
+    </w:tblStylePr>
+    <w:tblStylePr w:type="band1Vert">
+      <w:tblPr/>
+      <w:tcPr>
+        <w:shd w:val="clear" w:color="auto" w:fill="DBDBDB" w:themeFill="accent3" w:themeFillTint="66"/>
+      </w:tcPr>
+    </w:tblStylePr>
+    <w:tblStylePr w:type="band1Horz">
+      <w:tblPr/>
+      <w:tcPr>
+        <w:shd w:val="clear" w:color="auto" w:fill="DBDBDB" w:themeFill="accent3" w:themeFillTint="66"/>
+      </w:tcPr>
+    </w:tblStylePr>
+  </w:style>
+  <w:style w:type="table" w:styleId="GridTable4-Accent3">
+    <w:name w:val="Grid Table 4 Accent 3"/>
+    <w:basedOn w:val="TableNormal"/>
+    <w:uiPriority w:val="49"/>
+    <w:rsid w:val="00D32BF3"/>
+    <w:pPr>
+      <w:spacing w:after="0" w:line="240" w:lineRule="auto"/>
+    </w:pPr>
+    <w:tblPr>
+      <w:tblStyleRowBandSize w:val="1"/>
+      <w:tblStyleColBandSize w:val="1"/>
+      <w:tblBorders>
+        <w:top w:val="single" w:sz="4" w:space="0" w:color="C9C9C9" w:themeColor="accent3" w:themeTint="99"/>
+        <w:left w:val="single" w:sz="4" w:space="0" w:color="C9C9C9" w:themeColor="accent3" w:themeTint="99"/>
+        <w:bottom w:val="single" w:sz="4" w:space="0" w:color="C9C9C9" w:themeColor="accent3" w:themeTint="99"/>
+        <w:right w:val="single" w:sz="4" w:space="0" w:color="C9C9C9" w:themeColor="accent3" w:themeTint="99"/>
+        <w:insideH w:val="single" w:sz="4" w:space="0" w:color="C9C9C9" w:themeColor="accent3" w:themeTint="99"/>
+        <w:insideV w:val="single" w:sz="4" w:space="0" w:color="C9C9C9" w:themeColor="accent3" w:themeTint="99"/>
+      </w:tblBorders>
+    </w:tblPr>
+    <w:tblStylePr w:type="firstRow">
+      <w:rPr>
+        <w:b/>
+        <w:bCs/>
+        <w:color w:val="FFFFFF" w:themeColor="background1"/>
+      </w:rPr>
+      <w:tblPr/>
+      <w:tcPr>
+        <w:tcBorders>
+          <w:top w:val="single" w:sz="4" w:space="0" w:color="A5A5A5" w:themeColor="accent3"/>
+          <w:left w:val="single" w:sz="4" w:space="0" w:color="A5A5A5" w:themeColor="accent3"/>
+          <w:bottom w:val="single" w:sz="4" w:space="0" w:color="A5A5A5" w:themeColor="accent3"/>
+          <w:right w:val="single" w:sz="4" w:space="0" w:color="A5A5A5" w:themeColor="accent3"/>
+          <w:insideH w:val="nil"/>
+          <w:insideV w:val="nil"/>
+        </w:tcBorders>
+        <w:shd w:val="clear" w:color="auto" w:fill="A5A5A5" w:themeFill="accent3"/>
+      </w:tcPr>
+    </w:tblStylePr>
+    <w:tblStylePr w:type="lastRow">
+      <w:rPr>
+        <w:b/>
+        <w:bCs/>
+      </w:rPr>
+      <w:tblPr/>
+      <w:tcPr>
+        <w:tcBorders>
+          <w:top w:val="double" w:sz="4" w:space="0" w:color="A5A5A5" w:themeColor="accent3"/>
+        </w:tcBorders>
+      </w:tcPr>
+    </w:tblStylePr>
+    <w:tblStylePr w:type="firstCol">
+      <w:rPr>
+        <w:b/>
+        <w:bCs/>
+      </w:rPr>
+    </w:tblStylePr>
+    <w:tblStylePr w:type="lastCol">
+      <w:rPr>
+        <w:b/>
+        <w:bCs/>
+      </w:rPr>
+    </w:tblStylePr>
+    <w:tblStylePr w:type="band1Vert">
+      <w:tblPr/>
+      <w:tcPr>
+        <w:shd w:val="clear" w:color="auto" w:fill="EDEDED" w:themeFill="accent3" w:themeFillTint="33"/>
+      </w:tcPr>
+    </w:tblStylePr>
+    <w:tblStylePr w:type="band1Horz">
+      <w:tblPr/>
+      <w:tcPr>
+        <w:shd w:val="clear" w:color="auto" w:fill="EDEDED" w:themeFill="accent3" w:themeFillTint="33"/>
+      </w:tcPr>
+    </w:tblStylePr>
+  </w:style>
 </w:styles>
 </file>
 
@@ -10332,10 +11083,6 @@
 </file>
 
 <file path=customXml/item1.xml><?xml version="1.0" encoding="utf-8"?>
-<b:Sources xmlns:b="http://schemas.openxmlformats.org/officeDocument/2006/bibliography" xmlns="http://schemas.openxmlformats.org/officeDocument/2006/bibliography" SelectedStyle="\APASixthEditionOfficeOnline.xsl" StyleName="APA" Version="6"/>
-</file>
-
-<file path=customXml/item2.xml><?xml version="1.0" encoding="utf-8"?>
 <ct:contentTypeSchema xmlns:ct="http://schemas.microsoft.com/office/2006/metadata/contentType" xmlns:ma="http://schemas.microsoft.com/office/2006/metadata/properties/metaAttributes" ct:_="" ma:_="" ma:contentTypeName="Document" ma:contentTypeID="0x010100473F67C747127A4D848DB1517D97026C" ma:contentTypeVersion="9" ma:contentTypeDescription="Create a new document." ma:contentTypeScope="" ma:versionID="58e380a8001deb6615efd63213c4eaf7">
   <xsd:schema xmlns:xsd="http://www.w3.org/2001/XMLSchema" xmlns:xs="http://www.w3.org/2001/XMLSchema" xmlns:p="http://schemas.microsoft.com/office/2006/metadata/properties" xmlns:ns3="8b8b2409-af89-4cf9-a05c-e18c1cd9f16a" targetNamespace="http://schemas.microsoft.com/office/2006/metadata/properties" ma:root="true" ma:fieldsID="1fde03e47fe6eaf701ba0bff44507cd0" ns3:_="">
     <xsd:import namespace="8b8b2409-af89-4cf9-a05c-e18c1cd9f16a"/>
@@ -10513,13 +11260,11 @@
 </ct:contentTypeSchema>
 </file>
 
-<file path=customXml/item3.xml><?xml version="1.0" encoding="utf-8"?>
-<p:properties xmlns:p="http://schemas.microsoft.com/office/2006/metadata/properties" xmlns:xsi="http://www.w3.org/2001/XMLSchema-instance" xmlns:pc="http://schemas.microsoft.com/office/infopath/2007/PartnerControls">
-  <documentManagement/>
-</p:properties>
+<file path=customXml/item2.xml><?xml version="1.0" encoding="utf-8"?>
+<b:Sources xmlns:b="http://schemas.openxmlformats.org/officeDocument/2006/bibliography" xmlns="http://schemas.openxmlformats.org/officeDocument/2006/bibliography" SelectedStyle="\APASixthEditionOfficeOnline.xsl" StyleName="APA" Version="6"/>
 </file>
 
-<file path=customXml/item4.xml><?xml version="1.0" encoding="utf-8"?>
+<file path=customXml/item3.xml><?xml version="1.0" encoding="utf-8"?>
 <?mso-contentType ?>
 <FormTemplates xmlns="http://schemas.microsoft.com/sharepoint/v3/contenttype/forms">
   <Display>DocumentLibraryForm</Display>
@@ -10528,15 +11273,13 @@
 </FormTemplates>
 </file>
 
-<file path=customXml/itemProps1.xml><?xml version="1.0" encoding="utf-8"?>
-<ds:datastoreItem xmlns:ds="http://schemas.openxmlformats.org/officeDocument/2006/customXml" ds:itemID="{CD0E132A-AA1E-48B0-8D32-7BA3693CDFD2}">
-  <ds:schemaRefs>
-    <ds:schemaRef ds:uri="http://schemas.openxmlformats.org/officeDocument/2006/bibliography"/>
-  </ds:schemaRefs>
-</ds:datastoreItem>
+<file path=customXml/item4.xml><?xml version="1.0" encoding="utf-8"?>
+<p:properties xmlns:p="http://schemas.microsoft.com/office/2006/metadata/properties" xmlns:xsi="http://www.w3.org/2001/XMLSchema-instance" xmlns:pc="http://schemas.microsoft.com/office/infopath/2007/PartnerControls">
+  <documentManagement/>
+</p:properties>
 </file>
 
-<file path=customXml/itemProps2.xml><?xml version="1.0" encoding="utf-8"?>
+<file path=customXml/itemProps1.xml><?xml version="1.0" encoding="utf-8"?>
 <ds:datastoreItem xmlns:ds="http://schemas.openxmlformats.org/officeDocument/2006/customXml" ds:itemID="{1766D882-0520-4A17-860C-A0C12B390777}">
   <ds:schemaRefs>
     <ds:schemaRef ds:uri="http://schemas.microsoft.com/office/2006/metadata/contentType"/>
@@ -10554,19 +11297,27 @@
 </ds:datastoreItem>
 </file>
 
+<file path=customXml/itemProps2.xml><?xml version="1.0" encoding="utf-8"?>
+<ds:datastoreItem xmlns:ds="http://schemas.openxmlformats.org/officeDocument/2006/customXml" ds:itemID="{CD0E132A-AA1E-48B0-8D32-7BA3693CDFD2}">
+  <ds:schemaRefs>
+    <ds:schemaRef ds:uri="http://schemas.openxmlformats.org/officeDocument/2006/bibliography"/>
+  </ds:schemaRefs>
+</ds:datastoreItem>
+</file>
+
 <file path=customXml/itemProps3.xml><?xml version="1.0" encoding="utf-8"?>
+<ds:datastoreItem xmlns:ds="http://schemas.openxmlformats.org/officeDocument/2006/customXml" ds:itemID="{D2EE4BE5-8949-44EF-91C2-37104DA6075F}">
+  <ds:schemaRefs>
+    <ds:schemaRef ds:uri="http://schemas.microsoft.com/sharepoint/v3/contenttype/forms"/>
+  </ds:schemaRefs>
+</ds:datastoreItem>
+</file>
+
+<file path=customXml/itemProps4.xml><?xml version="1.0" encoding="utf-8"?>
 <ds:datastoreItem xmlns:ds="http://schemas.openxmlformats.org/officeDocument/2006/customXml" ds:itemID="{7F845882-6916-4F82-A170-BE7E18F35ED4}">
   <ds:schemaRefs>
     <ds:schemaRef ds:uri="http://schemas.microsoft.com/office/2006/metadata/properties"/>
     <ds:schemaRef ds:uri="http://schemas.microsoft.com/office/infopath/2007/PartnerControls"/>
   </ds:schemaRefs>
 </ds:datastoreItem>
-</file>
-
-<file path=customXml/itemProps4.xml><?xml version="1.0" encoding="utf-8"?>
-<ds:datastoreItem xmlns:ds="http://schemas.openxmlformats.org/officeDocument/2006/customXml" ds:itemID="{D2EE4BE5-8949-44EF-91C2-37104DA6075F}">
-  <ds:schemaRefs>
-    <ds:schemaRef ds:uri="http://schemas.microsoft.com/sharepoint/v3/contenttype/forms"/>
-  </ds:schemaRefs>
-</ds:datastoreItem>
 </file>
</xml_diff>

<commit_message>
Edit doc Update system structure diagram
</commit_message>
<xml_diff>
--- a/Document/Ontology-Project.docx
+++ b/Document/Ontology-Project.docx
@@ -2698,7 +2698,7 @@
         <w:t xml:space="preserve">ระบบค้นหากองทุนที่เหมาะสมกับนักลงทุน เนื่องจากการลงทุนเป็นเรื่องที่จำเป็นต้องใช้ความรู้ในการพิจารณา ทำให้นักลงทุนจะต้องศึกษาข้อมูลจำนวนมากก่อนตัดสินใจ แต่ระบบที่จัดทำจะนำ </w:t>
       </w:r>
       <w:r>
-        <w:t xml:space="preserve">Ontology Database </w:t>
+        <w:t xml:space="preserve">Knowledge Base </w:t>
       </w:r>
       <w:r>
         <w:rPr>
@@ -3640,15 +3640,7 @@
           <w:rFonts w:cs="TH Sarabun New"/>
           <w:szCs w:val="32"/>
         </w:rPr>
-        <w:t>Axios (Library for creating Http Request to RESTful API)</w:t>
-      </w:r>
-      <w:r>
-        <w:rPr>
-          <w:rFonts w:cs="TH Sarabun New"/>
-          <w:szCs w:val="32"/>
-          <w:cs/>
-        </w:rPr>
-        <w:t xml:space="preserve"> </w:t>
+        <w:t>Fast API (a server framework for python)</w:t>
       </w:r>
     </w:p>
     <w:p>
@@ -3669,6 +3661,35 @@
           <w:rFonts w:cs="TH Sarabun New"/>
           <w:szCs w:val="32"/>
         </w:rPr>
+        <w:t>Axios (Library for creating Http Request to RESTful API)</w:t>
+      </w:r>
+      <w:r>
+        <w:rPr>
+          <w:rFonts w:cs="TH Sarabun New"/>
+          <w:szCs w:val="32"/>
+          <w:cs/>
+        </w:rPr>
+        <w:t xml:space="preserve"> </w:t>
+      </w:r>
+    </w:p>
+    <w:p>
+      <w:pPr>
+        <w:pStyle w:val="ListParagraph"/>
+        <w:numPr>
+          <w:ilvl w:val="3"/>
+          <w:numId w:val="10"/>
+        </w:numPr>
+        <w:jc w:val="left"/>
+        <w:rPr>
+          <w:rFonts w:cs="TH Sarabun New"/>
+          <w:szCs w:val="32"/>
+        </w:rPr>
+      </w:pPr>
+      <w:r>
+        <w:rPr>
+          <w:rFonts w:cs="TH Sarabun New"/>
+          <w:szCs w:val="32"/>
+        </w:rPr>
         <w:t>PostgreSQL</w:t>
       </w:r>
       <w:r>
@@ -3788,6 +3809,13 @@
         <w:rPr>
           <w:rFonts w:cs="TH Sarabun New"/>
           <w:szCs w:val="32"/>
+        </w:rPr>
+        <w:t xml:space="preserve">(a knowledge base administration tool) </w:t>
+      </w:r>
+      <w:r>
+        <w:rPr>
+          <w:rFonts w:cs="TH Sarabun New"/>
+          <w:szCs w:val="32"/>
           <w:cs/>
         </w:rPr>
         <w:t xml:space="preserve">สำหรับสร้าง </w:t>
@@ -4126,6 +4154,27 @@
           <w:rFonts w:cs="TH Sarabun New"/>
           <w:szCs w:val="32"/>
         </w:rPr>
+        <w:t>Python</w:t>
+      </w:r>
+    </w:p>
+    <w:p>
+      <w:pPr>
+        <w:pStyle w:val="ListParagraph"/>
+        <w:numPr>
+          <w:ilvl w:val="3"/>
+          <w:numId w:val="12"/>
+        </w:numPr>
+        <w:jc w:val="both"/>
+        <w:rPr>
+          <w:rFonts w:cs="TH Sarabun New"/>
+          <w:szCs w:val="32"/>
+        </w:rPr>
+      </w:pPr>
+      <w:r>
+        <w:rPr>
+          <w:rFonts w:cs="TH Sarabun New"/>
+          <w:szCs w:val="32"/>
+        </w:rPr>
         <w:t>SQL Language</w:t>
       </w:r>
     </w:p>
@@ -4215,6 +4264,7 @@
           <w:rFonts w:cs="TH Sarabun New"/>
           <w:szCs w:val="32"/>
         </w:rPr>
+        <w:lastRenderedPageBreak/>
         <w:t>Turtle Type</w:t>
       </w:r>
       <w:r>
@@ -4241,7 +4291,6 @@
           <w:szCs w:val="32"/>
           <w:cs/>
         </w:rPr>
-        <w:lastRenderedPageBreak/>
         <w:t xml:space="preserve">บทที่ </w:t>
       </w:r>
       <w:r>
@@ -7009,15 +7058,6 @@
     </w:tbl>
     <w:p>
       <w:pPr>
-        <w:jc w:val="both"/>
-        <w:rPr>
-          <w:b/>
-          <w:bCs/>
-        </w:rPr>
-      </w:pPr>
-    </w:p>
-    <w:p>
-      <w:pPr>
         <w:ind w:firstLine="720"/>
         <w:jc w:val="both"/>
         <w:rPr>
@@ -7719,13 +7759,26 @@
     <w:p>
       <w:pPr>
         <w:pStyle w:val="Heading2"/>
+        <w:ind w:left="720"/>
+      </w:pPr>
+      <w:bookmarkStart w:id="14" w:name="_Toc64551192"/>
+    </w:p>
+    <w:p>
+      <w:pPr>
+        <w:pStyle w:val="Heading2"/>
+        <w:ind w:left="720"/>
+      </w:pPr>
+    </w:p>
+    <w:p>
+      <w:pPr>
+        <w:pStyle w:val="Heading2"/>
         <w:numPr>
           <w:ilvl w:val="0"/>
           <w:numId w:val="7"/>
         </w:numPr>
       </w:pPr>
-      <w:bookmarkStart w:id="14" w:name="_Toc64551192"/>
-      <w:r>
+      <w:r>
+        <w:lastRenderedPageBreak/>
         <w:t xml:space="preserve">Relation </w:t>
       </w:r>
       <w:r>
@@ -7741,7 +7794,6 @@
         <w:rPr>
           <w:cs/>
         </w:rPr>
-        <w:lastRenderedPageBreak/>
         <w:t xml:space="preserve">ตัวอย่างของ </w:t>
       </w:r>
       <w:r>
@@ -7821,6 +7873,7 @@
         </w:drawing>
       </w:r>
     </w:p>
+    <w:p/>
     <w:p>
       <w:pPr>
         <w:pStyle w:val="Heading2"/>
@@ -7833,6 +7886,7 @@
         <w:rPr>
           <w:cs/>
         </w:rPr>
+        <w:lastRenderedPageBreak/>
         <w:t xml:space="preserve">ส่วนก่อประสาน  </w:t>
       </w:r>
       <w:r>
@@ -7863,7 +7917,6 @@
         <w:rPr>
           <w:noProof/>
         </w:rPr>
-        <w:lastRenderedPageBreak/>
         <w:drawing>
           <wp:inline distT="0" distB="0" distL="0" distR="0" wp14:anchorId="7870D311" wp14:editId="424B6FB7">
             <wp:extent cx="5943600" cy="6189822"/>
@@ -7969,10 +8022,10 @@
           <w:noProof/>
         </w:rPr>
         <w:drawing>
-          <wp:inline distT="0" distB="0" distL="0" distR="0" wp14:anchorId="48E39A0D" wp14:editId="1304BC79">
-            <wp:extent cx="5357495" cy="4770755"/>
-            <wp:effectExtent l="0" t="0" r="0" b="0"/>
-            <wp:docPr id="10" name="Picture 10"/>
+          <wp:inline distT="0" distB="0" distL="0" distR="0" wp14:anchorId="53BAB904" wp14:editId="1EB5F6F7">
+            <wp:extent cx="5347335" cy="4770755"/>
+            <wp:effectExtent l="0" t="0" r="5715" b="0"/>
+            <wp:docPr id="1" name="Picture 1"/>
             <wp:cNvGraphicFramePr>
               <a:graphicFrameLocks xmlns:a="http://schemas.openxmlformats.org/drawingml/2006/main" noChangeAspect="1"/>
             </wp:cNvGraphicFramePr>
@@ -7980,7 +8033,7 @@
               <a:graphicData uri="http://schemas.openxmlformats.org/drawingml/2006/picture">
                 <pic:pic xmlns:pic="http://schemas.openxmlformats.org/drawingml/2006/picture">
                   <pic:nvPicPr>
-                    <pic:cNvPr id="0" name="Picture 2"/>
+                    <pic:cNvPr id="0" name="Picture 1"/>
                     <pic:cNvPicPr>
                       <a:picLocks noChangeAspect="1" noChangeArrowheads="1"/>
                     </pic:cNvPicPr>
@@ -8001,7 +8054,7 @@
                   <pic:spPr bwMode="auto">
                     <a:xfrm>
                       <a:off x="0" y="0"/>
-                      <a:ext cx="5357495" cy="4770755"/>
+                      <a:ext cx="5347335" cy="4770755"/>
                     </a:xfrm>
                     <a:prstGeom prst="rect">
                       <a:avLst/>
@@ -11083,6 +11136,10 @@
 </file>
 
 <file path=customXml/item1.xml><?xml version="1.0" encoding="utf-8"?>
+<b:Sources xmlns:b="http://schemas.openxmlformats.org/officeDocument/2006/bibliography" xmlns="http://schemas.openxmlformats.org/officeDocument/2006/bibliography" SelectedStyle="\APASixthEditionOfficeOnline.xsl" StyleName="APA" Version="6"/>
+</file>
+
+<file path=customXml/item2.xml><?xml version="1.0" encoding="utf-8"?>
 <ct:contentTypeSchema xmlns:ct="http://schemas.microsoft.com/office/2006/metadata/contentType" xmlns:ma="http://schemas.microsoft.com/office/2006/metadata/properties/metaAttributes" ct:_="" ma:_="" ma:contentTypeName="Document" ma:contentTypeID="0x010100473F67C747127A4D848DB1517D97026C" ma:contentTypeVersion="9" ma:contentTypeDescription="Create a new document." ma:contentTypeScope="" ma:versionID="58e380a8001deb6615efd63213c4eaf7">
   <xsd:schema xmlns:xsd="http://www.w3.org/2001/XMLSchema" xmlns:xs="http://www.w3.org/2001/XMLSchema" xmlns:p="http://schemas.microsoft.com/office/2006/metadata/properties" xmlns:ns3="8b8b2409-af89-4cf9-a05c-e18c1cd9f16a" targetNamespace="http://schemas.microsoft.com/office/2006/metadata/properties" ma:root="true" ma:fieldsID="1fde03e47fe6eaf701ba0bff44507cd0" ns3:_="">
     <xsd:import namespace="8b8b2409-af89-4cf9-a05c-e18c1cd9f16a"/>
@@ -11260,11 +11317,13 @@
 </ct:contentTypeSchema>
 </file>
 
-<file path=customXml/item2.xml><?xml version="1.0" encoding="utf-8"?>
-<b:Sources xmlns:b="http://schemas.openxmlformats.org/officeDocument/2006/bibliography" xmlns="http://schemas.openxmlformats.org/officeDocument/2006/bibliography" SelectedStyle="\APASixthEditionOfficeOnline.xsl" StyleName="APA" Version="6"/>
+<file path=customXml/item3.xml><?xml version="1.0" encoding="utf-8"?>
+<p:properties xmlns:p="http://schemas.microsoft.com/office/2006/metadata/properties" xmlns:xsi="http://www.w3.org/2001/XMLSchema-instance" xmlns:pc="http://schemas.microsoft.com/office/infopath/2007/PartnerControls">
+  <documentManagement/>
+</p:properties>
 </file>
 
-<file path=customXml/item3.xml><?xml version="1.0" encoding="utf-8"?>
+<file path=customXml/item4.xml><?xml version="1.0" encoding="utf-8"?>
 <?mso-contentType ?>
 <FormTemplates xmlns="http://schemas.microsoft.com/sharepoint/v3/contenttype/forms">
   <Display>DocumentLibraryForm</Display>
@@ -11273,13 +11332,15 @@
 </FormTemplates>
 </file>
 
-<file path=customXml/item4.xml><?xml version="1.0" encoding="utf-8"?>
-<p:properties xmlns:p="http://schemas.microsoft.com/office/2006/metadata/properties" xmlns:xsi="http://www.w3.org/2001/XMLSchema-instance" xmlns:pc="http://schemas.microsoft.com/office/infopath/2007/PartnerControls">
-  <documentManagement/>
-</p:properties>
+<file path=customXml/itemProps1.xml><?xml version="1.0" encoding="utf-8"?>
+<ds:datastoreItem xmlns:ds="http://schemas.openxmlformats.org/officeDocument/2006/customXml" ds:itemID="{CD0E132A-AA1E-48B0-8D32-7BA3693CDFD2}">
+  <ds:schemaRefs>
+    <ds:schemaRef ds:uri="http://schemas.openxmlformats.org/officeDocument/2006/bibliography"/>
+  </ds:schemaRefs>
+</ds:datastoreItem>
 </file>
 
-<file path=customXml/itemProps1.xml><?xml version="1.0" encoding="utf-8"?>
+<file path=customXml/itemProps2.xml><?xml version="1.0" encoding="utf-8"?>
 <ds:datastoreItem xmlns:ds="http://schemas.openxmlformats.org/officeDocument/2006/customXml" ds:itemID="{1766D882-0520-4A17-860C-A0C12B390777}">
   <ds:schemaRefs>
     <ds:schemaRef ds:uri="http://schemas.microsoft.com/office/2006/metadata/contentType"/>
@@ -11297,27 +11358,19 @@
 </ds:datastoreItem>
 </file>
 
-<file path=customXml/itemProps2.xml><?xml version="1.0" encoding="utf-8"?>
-<ds:datastoreItem xmlns:ds="http://schemas.openxmlformats.org/officeDocument/2006/customXml" ds:itemID="{CD0E132A-AA1E-48B0-8D32-7BA3693CDFD2}">
-  <ds:schemaRefs>
-    <ds:schemaRef ds:uri="http://schemas.openxmlformats.org/officeDocument/2006/bibliography"/>
-  </ds:schemaRefs>
-</ds:datastoreItem>
-</file>
-
 <file path=customXml/itemProps3.xml><?xml version="1.0" encoding="utf-8"?>
-<ds:datastoreItem xmlns:ds="http://schemas.openxmlformats.org/officeDocument/2006/customXml" ds:itemID="{D2EE4BE5-8949-44EF-91C2-37104DA6075F}">
-  <ds:schemaRefs>
-    <ds:schemaRef ds:uri="http://schemas.microsoft.com/sharepoint/v3/contenttype/forms"/>
-  </ds:schemaRefs>
-</ds:datastoreItem>
-</file>
-
-<file path=customXml/itemProps4.xml><?xml version="1.0" encoding="utf-8"?>
 <ds:datastoreItem xmlns:ds="http://schemas.openxmlformats.org/officeDocument/2006/customXml" ds:itemID="{7F845882-6916-4F82-A170-BE7E18F35ED4}">
   <ds:schemaRefs>
     <ds:schemaRef ds:uri="http://schemas.microsoft.com/office/2006/metadata/properties"/>
     <ds:schemaRef ds:uri="http://schemas.microsoft.com/office/infopath/2007/PartnerControls"/>
   </ds:schemaRefs>
 </ds:datastoreItem>
+</file>
+
+<file path=customXml/itemProps4.xml><?xml version="1.0" encoding="utf-8"?>
+<ds:datastoreItem xmlns:ds="http://schemas.openxmlformats.org/officeDocument/2006/customXml" ds:itemID="{D2EE4BE5-8949-44EF-91C2-37104DA6075F}">
+  <ds:schemaRefs>
+    <ds:schemaRef ds:uri="http://schemas.microsoft.com/sharepoint/v3/contenttype/forms"/>
+  </ds:schemaRefs>
+</ds:datastoreItem>
 </file>
</xml_diff>

<commit_message>
Edit Class hirarchy and Edit Docx 3.2
</commit_message>
<xml_diff>
--- a/Document/Ontology-Project.docx
+++ b/Document/Ontology-Project.docx
@@ -3053,6 +3053,7 @@
           <w:szCs w:val="32"/>
           <w:cs/>
         </w:rPr>
+        <w:lastRenderedPageBreak/>
         <w:t>กองทุนรวมผสม</w:t>
       </w:r>
     </w:p>
@@ -3075,7 +3076,6 @@
           <w:szCs w:val="32"/>
           <w:cs/>
         </w:rPr>
-        <w:lastRenderedPageBreak/>
         <w:t>กองทุนรวม</w:t>
       </w:r>
       <w:r>
@@ -3568,17 +3568,8 @@
           <w:rFonts w:cs="TH Sarabun New"/>
           <w:szCs w:val="32"/>
         </w:rPr>
-        <w:t xml:space="preserve"> </w:t>
-      </w:r>
-      <w:proofErr w:type="gramStart"/>
-      <w:r>
-        <w:rPr>
-          <w:rFonts w:cs="TH Sarabun New"/>
-          <w:szCs w:val="32"/>
-        </w:rPr>
-        <w:t>application</w:t>
-      </w:r>
-      <w:proofErr w:type="gramEnd"/>
+        <w:t xml:space="preserve"> application</w:t>
+      </w:r>
     </w:p>
     <w:p>
       <w:pPr>
@@ -4236,6 +4227,7 @@
           <w:rFonts w:cs="TH Sarabun New"/>
           <w:szCs w:val="32"/>
         </w:rPr>
+        <w:lastRenderedPageBreak/>
         <w:t xml:space="preserve">SPARQL </w:t>
       </w:r>
       <w:r>
@@ -4264,7 +4256,6 @@
           <w:rFonts w:cs="TH Sarabun New"/>
           <w:szCs w:val="32"/>
         </w:rPr>
-        <w:lastRenderedPageBreak/>
         <w:t>Turtle Type</w:t>
       </w:r>
       <w:r>
@@ -4943,13 +4934,13 @@
         <mc:AlternateContent>
           <mc:Choice Requires="wps">
             <w:drawing>
-              <wp:anchor distT="0" distB="0" distL="114300" distR="114300" simplePos="0" relativeHeight="251659264" behindDoc="0" locked="0" layoutInCell="1" allowOverlap="1" wp14:anchorId="3AADF5E7" wp14:editId="4FC32947">
+              <wp:anchor distT="0" distB="0" distL="114300" distR="114300" simplePos="0" relativeHeight="251659264" behindDoc="0" locked="0" layoutInCell="1" allowOverlap="1" wp14:anchorId="3AADF5E7" wp14:editId="1CE5A964">
                 <wp:simplePos x="0" y="0"/>
                 <wp:positionH relativeFrom="margin">
-                  <wp:align>right</wp:align>
+                  <wp:posOffset>3756025</wp:posOffset>
                 </wp:positionH>
                 <wp:positionV relativeFrom="paragraph">
-                  <wp:posOffset>3469005</wp:posOffset>
+                  <wp:posOffset>3564255</wp:posOffset>
                 </wp:positionV>
                 <wp:extent cx="4811396" cy="497433"/>
                 <wp:effectExtent l="4445" t="0" r="0" b="0"/>
@@ -5015,7 +5006,7 @@
                 <v:stroke joinstyle="miter"/>
                 <v:path gradientshapeok="t" o:connecttype="rect"/>
               </v:shapetype>
-              <v:shape id="Text Box 9" o:spid="_x0000_s1028" type="#_x0000_t202" style="position:absolute;left:0;text-align:left;margin-left:327.65pt;margin-top:273.15pt;width:378.85pt;height:39.15pt;rotation:-90;z-index:251659264;visibility:visible;mso-wrap-style:square;mso-width-percent:0;mso-height-percent:0;mso-wrap-distance-left:9pt;mso-wrap-distance-top:0;mso-wrap-distance-right:9pt;mso-wrap-distance-bottom:0;mso-position-horizontal:right;mso-position-horizontal-relative:margin;mso-position-vertical:absolute;mso-position-vertical-relative:text;mso-width-percent:0;mso-height-percent:0;mso-width-relative:margin;mso-height-relative:margin;v-text-anchor:top" o:gfxdata="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" fillcolor="white [3201]" stroked="f" strokeweight=".5pt">
+              <v:shape id="Text Box 9" o:spid="_x0000_s1028" type="#_x0000_t202" style="position:absolute;left:0;text-align:left;margin-left:295.75pt;margin-top:280.65pt;width:378.85pt;height:39.15pt;rotation:-90;z-index:251659264;visibility:visible;mso-wrap-style:square;mso-width-percent:0;mso-height-percent:0;mso-wrap-distance-left:9pt;mso-wrap-distance-top:0;mso-wrap-distance-right:9pt;mso-wrap-distance-bottom:0;mso-position-horizontal:absolute;mso-position-horizontal-relative:margin;mso-position-vertical:absolute;mso-position-vertical-relative:text;mso-width-percent:0;mso-height-percent:0;mso-width-relative:margin;mso-height-relative:margin;v-text-anchor:top" o:gfxdata="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" fillcolor="white [3201]" stroked="f" strokeweight=".5pt">
                 <v:textbox>
                   <w:txbxContent>
                     <w:p>
@@ -5044,10 +5035,10 @@
           <w:cs/>
         </w:rPr>
         <w:drawing>
-          <wp:inline distT="0" distB="0" distL="0" distR="0" wp14:anchorId="146AFD9E" wp14:editId="4A507DC6">
-            <wp:extent cx="8899407" cy="4744947"/>
-            <wp:effectExtent l="635" t="0" r="0" b="0"/>
-            <wp:docPr id="5" name="Picture 5"/>
+          <wp:inline distT="0" distB="0" distL="0" distR="0" wp14:anchorId="28BCFC6B" wp14:editId="2C5394C2">
+            <wp:extent cx="7449257" cy="5679612"/>
+            <wp:effectExtent l="8573" t="0" r="7937" b="7938"/>
+            <wp:docPr id="8" name="Picture 8"/>
             <wp:cNvGraphicFramePr>
               <a:graphicFrameLocks xmlns:a="http://schemas.openxmlformats.org/drawingml/2006/main" noChangeAspect="1"/>
             </wp:cNvGraphicFramePr>
@@ -5076,7 +5067,7 @@
                   <pic:spPr bwMode="auto">
                     <a:xfrm rot="16200000">
                       <a:off x="0" y="0"/>
-                      <a:ext cx="8919482" cy="4755651"/>
+                      <a:ext cx="7519107" cy="5732869"/>
                     </a:xfrm>
                     <a:prstGeom prst="rect">
                       <a:avLst/>
@@ -7778,7 +7769,6 @@
         </w:numPr>
       </w:pPr>
       <w:r>
-        <w:lastRenderedPageBreak/>
         <w:t xml:space="preserve">Relation </w:t>
       </w:r>
       <w:r>
@@ -7886,7 +7876,6 @@
         <w:rPr>
           <w:cs/>
         </w:rPr>
-        <w:lastRenderedPageBreak/>
         <w:t xml:space="preserve">ส่วนก่อประสาน  </w:t>
       </w:r>
       <w:r>
@@ -11136,10 +11125,6 @@
 </file>
 
 <file path=customXml/item1.xml><?xml version="1.0" encoding="utf-8"?>
-<b:Sources xmlns:b="http://schemas.openxmlformats.org/officeDocument/2006/bibliography" xmlns="http://schemas.openxmlformats.org/officeDocument/2006/bibliography" SelectedStyle="\APASixthEditionOfficeOnline.xsl" StyleName="APA" Version="6"/>
-</file>
-
-<file path=customXml/item2.xml><?xml version="1.0" encoding="utf-8"?>
 <ct:contentTypeSchema xmlns:ct="http://schemas.microsoft.com/office/2006/metadata/contentType" xmlns:ma="http://schemas.microsoft.com/office/2006/metadata/properties/metaAttributes" ct:_="" ma:_="" ma:contentTypeName="Document" ma:contentTypeID="0x010100473F67C747127A4D848DB1517D97026C" ma:contentTypeVersion="9" ma:contentTypeDescription="Create a new document." ma:contentTypeScope="" ma:versionID="58e380a8001deb6615efd63213c4eaf7">
   <xsd:schema xmlns:xsd="http://www.w3.org/2001/XMLSchema" xmlns:xs="http://www.w3.org/2001/XMLSchema" xmlns:p="http://schemas.microsoft.com/office/2006/metadata/properties" xmlns:ns3="8b8b2409-af89-4cf9-a05c-e18c1cd9f16a" targetNamespace="http://schemas.microsoft.com/office/2006/metadata/properties" ma:root="true" ma:fieldsID="1fde03e47fe6eaf701ba0bff44507cd0" ns3:_="">
     <xsd:import namespace="8b8b2409-af89-4cf9-a05c-e18c1cd9f16a"/>
@@ -11317,13 +11302,11 @@
 </ct:contentTypeSchema>
 </file>
 
-<file path=customXml/item3.xml><?xml version="1.0" encoding="utf-8"?>
-<p:properties xmlns:p="http://schemas.microsoft.com/office/2006/metadata/properties" xmlns:xsi="http://www.w3.org/2001/XMLSchema-instance" xmlns:pc="http://schemas.microsoft.com/office/infopath/2007/PartnerControls">
-  <documentManagement/>
-</p:properties>
+<file path=customXml/item2.xml><?xml version="1.0" encoding="utf-8"?>
+<b:Sources xmlns:b="http://schemas.openxmlformats.org/officeDocument/2006/bibliography" xmlns="http://schemas.openxmlformats.org/officeDocument/2006/bibliography" SelectedStyle="\APASixthEditionOfficeOnline.xsl" StyleName="APA" Version="6"/>
 </file>
 
-<file path=customXml/item4.xml><?xml version="1.0" encoding="utf-8"?>
+<file path=customXml/item3.xml><?xml version="1.0" encoding="utf-8"?>
 <?mso-contentType ?>
 <FormTemplates xmlns="http://schemas.microsoft.com/sharepoint/v3/contenttype/forms">
   <Display>DocumentLibraryForm</Display>
@@ -11332,15 +11315,13 @@
 </FormTemplates>
 </file>
 
-<file path=customXml/itemProps1.xml><?xml version="1.0" encoding="utf-8"?>
-<ds:datastoreItem xmlns:ds="http://schemas.openxmlformats.org/officeDocument/2006/customXml" ds:itemID="{CD0E132A-AA1E-48B0-8D32-7BA3693CDFD2}">
-  <ds:schemaRefs>
-    <ds:schemaRef ds:uri="http://schemas.openxmlformats.org/officeDocument/2006/bibliography"/>
-  </ds:schemaRefs>
-</ds:datastoreItem>
+<file path=customXml/item4.xml><?xml version="1.0" encoding="utf-8"?>
+<p:properties xmlns:p="http://schemas.microsoft.com/office/2006/metadata/properties" xmlns:xsi="http://www.w3.org/2001/XMLSchema-instance" xmlns:pc="http://schemas.microsoft.com/office/infopath/2007/PartnerControls">
+  <documentManagement/>
+</p:properties>
 </file>
 
-<file path=customXml/itemProps2.xml><?xml version="1.0" encoding="utf-8"?>
+<file path=customXml/itemProps1.xml><?xml version="1.0" encoding="utf-8"?>
 <ds:datastoreItem xmlns:ds="http://schemas.openxmlformats.org/officeDocument/2006/customXml" ds:itemID="{1766D882-0520-4A17-860C-A0C12B390777}">
   <ds:schemaRefs>
     <ds:schemaRef ds:uri="http://schemas.microsoft.com/office/2006/metadata/contentType"/>
@@ -11358,19 +11339,27 @@
 </ds:datastoreItem>
 </file>
 
+<file path=customXml/itemProps2.xml><?xml version="1.0" encoding="utf-8"?>
+<ds:datastoreItem xmlns:ds="http://schemas.openxmlformats.org/officeDocument/2006/customXml" ds:itemID="{CD0E132A-AA1E-48B0-8D32-7BA3693CDFD2}">
+  <ds:schemaRefs>
+    <ds:schemaRef ds:uri="http://schemas.openxmlformats.org/officeDocument/2006/bibliography"/>
+  </ds:schemaRefs>
+</ds:datastoreItem>
+</file>
+
 <file path=customXml/itemProps3.xml><?xml version="1.0" encoding="utf-8"?>
+<ds:datastoreItem xmlns:ds="http://schemas.openxmlformats.org/officeDocument/2006/customXml" ds:itemID="{D2EE4BE5-8949-44EF-91C2-37104DA6075F}">
+  <ds:schemaRefs>
+    <ds:schemaRef ds:uri="http://schemas.microsoft.com/sharepoint/v3/contenttype/forms"/>
+  </ds:schemaRefs>
+</ds:datastoreItem>
+</file>
+
+<file path=customXml/itemProps4.xml><?xml version="1.0" encoding="utf-8"?>
 <ds:datastoreItem xmlns:ds="http://schemas.openxmlformats.org/officeDocument/2006/customXml" ds:itemID="{7F845882-6916-4F82-A170-BE7E18F35ED4}">
   <ds:schemaRefs>
     <ds:schemaRef ds:uri="http://schemas.microsoft.com/office/2006/metadata/properties"/>
     <ds:schemaRef ds:uri="http://schemas.microsoft.com/office/infopath/2007/PartnerControls"/>
   </ds:schemaRefs>
 </ds:datastoreItem>
-</file>
-
-<file path=customXml/itemProps4.xml><?xml version="1.0" encoding="utf-8"?>
-<ds:datastoreItem xmlns:ds="http://schemas.openxmlformats.org/officeDocument/2006/customXml" ds:itemID="{D2EE4BE5-8949-44EF-91C2-37104DA6075F}">
-  <ds:schemaRefs>
-    <ds:schemaRef ds:uri="http://schemas.microsoft.com/sharepoint/v3/contenttype/forms"/>
-  </ds:schemaRefs>
-</ds:datastoreItem>
 </file>
</xml_diff>

<commit_message>
Edit class diageam Invest relation btw fund ,asset
</commit_message>
<xml_diff>
--- a/Document/Ontology-Project.docx
+++ b/Document/Ontology-Project.docx
@@ -3062,7 +3062,6 @@
           <w:szCs w:val="32"/>
           <w:cs/>
         </w:rPr>
-        <w:lastRenderedPageBreak/>
         <w:t>กองทุนรวมผสม</w:t>
       </w:r>
     </w:p>
@@ -3085,6 +3084,7 @@
           <w:szCs w:val="32"/>
           <w:cs/>
         </w:rPr>
+        <w:lastRenderedPageBreak/>
         <w:t>กองทุนรวม</w:t>
       </w:r>
       <w:r>
@@ -3521,9 +3521,6 @@
       <w:pPr>
         <w:pStyle w:val="Heading2"/>
         <w:ind w:firstLine="720"/>
-        <w:rPr>
-          <w:rFonts w:hint="cs"/>
-        </w:rPr>
       </w:pPr>
       <w:bookmarkStart w:id="8" w:name="_Toc66969633"/>
       <w:r>
@@ -3855,17 +3852,8 @@
           <w:rFonts w:cs="TH Sarabun New"/>
           <w:szCs w:val="32"/>
         </w:rPr>
-        <w:t xml:space="preserve">Apache Jena </w:t>
-      </w:r>
-      <w:proofErr w:type="spellStart"/>
-      <w:r>
-        <w:rPr>
-          <w:rFonts w:cs="TH Sarabun New"/>
-          <w:szCs w:val="32"/>
-        </w:rPr>
-        <w:t>Fuseki</w:t>
-      </w:r>
-      <w:proofErr w:type="spellEnd"/>
+        <w:t>Apache Jena Fuseki</w:t>
+      </w:r>
       <w:r>
         <w:rPr>
           <w:rFonts w:cs="TH Sarabun New"/>
@@ -3933,21 +3921,12 @@
           <w:szCs w:val="32"/>
         </w:rPr>
       </w:pPr>
-      <w:proofErr w:type="spellStart"/>
-      <w:r>
-        <w:rPr>
-          <w:rFonts w:cs="TH Sarabun New"/>
-          <w:szCs w:val="32"/>
-        </w:rPr>
-        <w:t>fbProphet</w:t>
-      </w:r>
-      <w:proofErr w:type="spellEnd"/>
-      <w:r>
-        <w:rPr>
-          <w:rFonts w:cs="TH Sarabun New"/>
-          <w:szCs w:val="32"/>
-        </w:rPr>
-        <w:t xml:space="preserve"> </w:t>
+      <w:r>
+        <w:rPr>
+          <w:rFonts w:cs="TH Sarabun New"/>
+          <w:szCs w:val="32"/>
+        </w:rPr>
+        <w:t xml:space="preserve">fbProphet </w:t>
       </w:r>
       <w:r>
         <w:rPr>
@@ -4272,6 +4251,7 @@
           <w:b/>
           <w:bCs/>
         </w:rPr>
+        <w:lastRenderedPageBreak/>
         <w:t xml:space="preserve">2.2.2 Ontology </w:t>
       </w:r>
       <w:r>
@@ -4279,23 +4259,7 @@
           <w:b/>
           <w:bCs/>
         </w:rPr>
-        <w:t xml:space="preserve">Server (Jena </w:t>
-      </w:r>
-      <w:proofErr w:type="spellStart"/>
-      <w:r>
-        <w:rPr>
-          <w:b/>
-          <w:bCs/>
-        </w:rPr>
-        <w:t>Fuseki</w:t>
-      </w:r>
-      <w:proofErr w:type="spellEnd"/>
-      <w:r>
-        <w:rPr>
-          <w:b/>
-          <w:bCs/>
-        </w:rPr>
-        <w:t>)</w:t>
+        <w:t>Server (Jena Fuseki)</w:t>
       </w:r>
     </w:p>
     <w:p>
@@ -4674,7 +4638,7 @@
         </w:numPr>
         <w:jc w:val="left"/>
         <w:rPr>
-          <w:rFonts w:cs="TH Sarabun New" w:hint="cs"/>
+          <w:rFonts w:cs="TH Sarabun New"/>
           <w:b/>
           <w:bCs/>
           <w:szCs w:val="32"/>
@@ -4871,12 +4835,28 @@
         <w:ind w:left="360"/>
         <w:jc w:val="left"/>
         <w:rPr>
+          <w:b/>
+          <w:bCs/>
+          <w:cs/>
+        </w:rPr>
+      </w:pPr>
+      <w:r>
+        <w:rPr>
           <w:rFonts w:hint="cs"/>
           <w:b/>
           <w:bCs/>
           <w:cs/>
         </w:rPr>
-      </w:pPr>
+        <w:lastRenderedPageBreak/>
+        <w:t xml:space="preserve">ตัวอย่าง </w:t>
+      </w:r>
+      <w:r>
+        <w:rPr>
+          <w:b/>
+          <w:bCs/>
+        </w:rPr>
+        <w:t xml:space="preserve">Individual </w:t>
+      </w:r>
       <w:r>
         <w:rPr>
           <w:rFonts w:hint="cs"/>
@@ -4884,23 +4864,6 @@
           <w:bCs/>
           <w:cs/>
         </w:rPr>
-        <w:lastRenderedPageBreak/>
-        <w:t xml:space="preserve">ตัวอย่าง </w:t>
-      </w:r>
-      <w:r>
-        <w:rPr>
-          <w:b/>
-          <w:bCs/>
-        </w:rPr>
-        <w:t xml:space="preserve">Individual </w:t>
-      </w:r>
-      <w:r>
-        <w:rPr>
-          <w:rFonts w:hint="cs"/>
-          <w:b/>
-          <w:bCs/>
-          <w:cs/>
-        </w:rPr>
         <w:t>ของ กองทุน</w:t>
       </w:r>
     </w:p>
@@ -4908,12 +4871,12 @@
       <w:pPr>
         <w:ind w:firstLine="360"/>
         <w:rPr>
-          <w:rFonts w:hint="cs"/>
-          <w:cs/>
-        </w:rPr>
-      </w:pPr>
-      <w:r>
-        <w:rPr>
+          <w:cs/>
+        </w:rPr>
+      </w:pPr>
+      <w:r>
+        <w:rPr>
+          <w:noProof/>
           <w:cs/>
         </w:rPr>
         <w:drawing>
@@ -5207,9 +5170,6 @@
           <w:numId w:val="19"/>
         </w:numPr>
         <w:jc w:val="left"/>
-        <w:rPr>
-          <w:rFonts w:hint="cs"/>
-        </w:rPr>
       </w:pPr>
       <w:r>
         <w:rPr>
@@ -5224,13 +5184,29 @@
       <w:pPr>
         <w:ind w:left="360"/>
         <w:jc w:val="left"/>
+        <w:rPr>
+          <w:b/>
+          <w:bCs/>
+          <w:cs/>
+        </w:rPr>
+      </w:pPr>
+      <w:r>
         <w:rPr>
           <w:rFonts w:hint="cs"/>
           <w:b/>
           <w:bCs/>
           <w:cs/>
         </w:rPr>
-      </w:pPr>
+        <w:lastRenderedPageBreak/>
+        <w:t xml:space="preserve">ตัวอย่าง </w:t>
+      </w:r>
+      <w:r>
+        <w:rPr>
+          <w:b/>
+          <w:bCs/>
+        </w:rPr>
+        <w:t xml:space="preserve">Individual </w:t>
+      </w:r>
       <w:r>
         <w:rPr>
           <w:rFonts w:hint="cs"/>
@@ -5238,15 +5214,7 @@
           <w:bCs/>
           <w:cs/>
         </w:rPr>
-        <w:lastRenderedPageBreak/>
-        <w:t xml:space="preserve">ตัวอย่าง </w:t>
-      </w:r>
-      <w:r>
-        <w:rPr>
-          <w:b/>
-          <w:bCs/>
-        </w:rPr>
-        <w:t xml:space="preserve">Individual </w:t>
+        <w:t xml:space="preserve">ของ </w:t>
       </w:r>
       <w:r>
         <w:rPr>
@@ -5255,15 +5223,6 @@
           <w:bCs/>
           <w:cs/>
         </w:rPr>
-        <w:t xml:space="preserve">ของ </w:t>
-      </w:r>
-      <w:r>
-        <w:rPr>
-          <w:rFonts w:hint="cs"/>
-          <w:b/>
-          <w:bCs/>
-          <w:cs/>
-        </w:rPr>
         <w:t>สินทรัพย์</w:t>
       </w:r>
     </w:p>
@@ -5272,12 +5231,12 @@
         <w:ind w:left="360"/>
         <w:jc w:val="left"/>
         <w:rPr>
-          <w:rFonts w:hint="cs"/>
-          <w:cs/>
-        </w:rPr>
-      </w:pPr>
-      <w:r>
-        <w:rPr>
+          <w:cs/>
+        </w:rPr>
+      </w:pPr>
+      <w:r>
+        <w:rPr>
+          <w:noProof/>
           <w:cs/>
         </w:rPr>
         <w:drawing>
@@ -5881,7 +5840,6 @@
       <w:pPr>
         <w:jc w:val="left"/>
         <w:rPr>
-          <w:rFonts w:hint="cs"/>
           <w:cs/>
         </w:rPr>
       </w:pPr>
@@ -5896,6 +5854,7 @@
           <w:noProof/>
           <w:lang w:val="th-TH"/>
         </w:rPr>
+        <w:lastRenderedPageBreak/>
         <mc:AlternateContent>
           <mc:Choice Requires="wps">
             <w:drawing>
@@ -6000,10 +5959,10 @@
           <w:cs/>
         </w:rPr>
         <w:drawing>
-          <wp:inline distT="0" distB="0" distL="0" distR="0" wp14:anchorId="28BCFC6B" wp14:editId="2C5394C2">
-            <wp:extent cx="7449257" cy="5679612"/>
-            <wp:effectExtent l="8573" t="0" r="7937" b="7938"/>
-            <wp:docPr id="8" name="Picture 8"/>
+          <wp:inline distT="0" distB="0" distL="0" distR="0" wp14:anchorId="712C531D" wp14:editId="14B5DEF2">
+            <wp:extent cx="7404744" cy="5655785"/>
+            <wp:effectExtent l="0" t="1587" r="4127" b="4128"/>
+            <wp:docPr id="11" name="Picture 11"/>
             <wp:cNvGraphicFramePr>
               <a:graphicFrameLocks xmlns:a="http://schemas.openxmlformats.org/drawingml/2006/main" noChangeAspect="1"/>
             </wp:cNvGraphicFramePr>
@@ -6032,7 +5991,7 @@
                   <pic:spPr bwMode="auto">
                     <a:xfrm rot="16200000">
                       <a:off x="0" y="0"/>
-                      <a:ext cx="7519107" cy="5732869"/>
+                      <a:ext cx="7435445" cy="5679235"/>
                     </a:xfrm>
                     <a:prstGeom prst="rect">
                       <a:avLst/>
@@ -6367,7 +6326,6 @@
                 <w:bCs w:val="0"/>
               </w:rPr>
             </w:pPr>
-            <w:proofErr w:type="spellStart"/>
             <w:r>
               <w:rPr>
                 <w:b w:val="0"/>
@@ -6375,7 +6333,6 @@
               </w:rPr>
               <w:t>asset_id</w:t>
             </w:r>
-            <w:proofErr w:type="spellEnd"/>
           </w:p>
         </w:tc>
         <w:tc>
@@ -6421,7 +6378,6 @@
                 <w:bCs w:val="0"/>
               </w:rPr>
             </w:pPr>
-            <w:proofErr w:type="spellStart"/>
             <w:r>
               <w:rPr>
                 <w:b w:val="0"/>
@@ -6429,7 +6385,6 @@
               </w:rPr>
               <w:t>asset_name</w:t>
             </w:r>
-            <w:proofErr w:type="spellEnd"/>
           </w:p>
         </w:tc>
         <w:tc>
@@ -6474,11 +6429,9 @@
             <w:pPr>
               <w:jc w:val="left"/>
             </w:pPr>
-            <w:proofErr w:type="spellStart"/>
             <w:r>
               <w:t>asset_symbol</w:t>
             </w:r>
-            <w:proofErr w:type="spellEnd"/>
           </w:p>
         </w:tc>
         <w:tc>
@@ -6520,11 +6473,9 @@
             <w:pPr>
               <w:jc w:val="left"/>
             </w:pPr>
-            <w:proofErr w:type="spellStart"/>
             <w:r>
               <w:t>project_class_name</w:t>
             </w:r>
-            <w:proofErr w:type="spellEnd"/>
           </w:p>
         </w:tc>
         <w:tc>
@@ -6569,11 +6520,9 @@
             <w:pPr>
               <w:jc w:val="left"/>
             </w:pPr>
-            <w:proofErr w:type="spellStart"/>
             <w:r>
               <w:t>project_id</w:t>
             </w:r>
-            <w:proofErr w:type="spellEnd"/>
           </w:p>
         </w:tc>
         <w:tc>
@@ -6615,11 +6564,9 @@
             <w:pPr>
               <w:jc w:val="left"/>
             </w:pPr>
-            <w:proofErr w:type="spellStart"/>
             <w:r>
               <w:t>project_loss</w:t>
             </w:r>
-            <w:proofErr w:type="spellEnd"/>
           </w:p>
         </w:tc>
         <w:tc>
@@ -6664,11 +6611,9 @@
             <w:pPr>
               <w:jc w:val="left"/>
             </w:pPr>
-            <w:proofErr w:type="spellStart"/>
             <w:r>
               <w:t>project_name</w:t>
             </w:r>
-            <w:proofErr w:type="spellEnd"/>
           </w:p>
         </w:tc>
         <w:tc>
@@ -6710,11 +6655,9 @@
             <w:pPr>
               <w:jc w:val="left"/>
             </w:pPr>
-            <w:proofErr w:type="spellStart"/>
             <w:r>
               <w:t>project_profit</w:t>
             </w:r>
-            <w:proofErr w:type="spellEnd"/>
           </w:p>
         </w:tc>
         <w:tc>
@@ -6759,11 +6702,9 @@
             <w:pPr>
               <w:jc w:val="left"/>
             </w:pPr>
-            <w:proofErr w:type="spellStart"/>
             <w:r>
               <w:t>project_sd</w:t>
             </w:r>
-            <w:proofErr w:type="spellEnd"/>
           </w:p>
         </w:tc>
         <w:tc>
@@ -6805,11 +6746,9 @@
             <w:pPr>
               <w:jc w:val="left"/>
             </w:pPr>
-            <w:proofErr w:type="spellStart"/>
             <w:r>
               <w:t>risk_rate</w:t>
             </w:r>
-            <w:proofErr w:type="spellEnd"/>
           </w:p>
         </w:tc>
         <w:tc>
@@ -6933,7 +6872,7 @@
         <w:ind w:left="1080"/>
         <w:jc w:val="both"/>
         <w:rPr>
-          <w:rFonts w:cs="TH Sarabun New" w:hint="cs"/>
+          <w:rFonts w:cs="TH Sarabun New"/>
           <w:szCs w:val="32"/>
           <w:cs/>
         </w:rPr>
@@ -7074,11 +7013,9 @@
             <w:pPr>
               <w:jc w:val="both"/>
             </w:pPr>
-            <w:proofErr w:type="spellStart"/>
             <w:r>
               <w:t>project_id</w:t>
             </w:r>
-            <w:proofErr w:type="spellEnd"/>
           </w:p>
         </w:tc>
         <w:tc>
@@ -7161,11 +7098,9 @@
             <w:pPr>
               <w:jc w:val="both"/>
             </w:pPr>
-            <w:proofErr w:type="spellStart"/>
             <w:r>
               <w:t>risk_rate</w:t>
             </w:r>
-            <w:proofErr w:type="spellEnd"/>
           </w:p>
         </w:tc>
         <w:tc>
@@ -7204,13 +7139,8 @@
             <w:pPr>
               <w:jc w:val="both"/>
             </w:pPr>
-            <w:proofErr w:type="spellStart"/>
-            <w:r>
-              <w:t>sd</w:t>
-            </w:r>
-            <w:proofErr w:type="spellEnd"/>
-            <w:r>
-              <w:t xml:space="preserve"> </w:t>
+            <w:r>
+              <w:t xml:space="preserve">sd </w:t>
             </w:r>
           </w:p>
         </w:tc>
@@ -7820,11 +7750,9 @@
             <w:pPr>
               <w:jc w:val="both"/>
             </w:pPr>
-            <w:proofErr w:type="spellStart"/>
             <w:r>
               <w:t>asset_id</w:t>
             </w:r>
-            <w:proofErr w:type="spellEnd"/>
           </w:p>
         </w:tc>
         <w:tc>
@@ -7863,11 +7791,9 @@
             <w:pPr>
               <w:jc w:val="both"/>
             </w:pPr>
-            <w:proofErr w:type="spellStart"/>
             <w:r>
               <w:t>asset_name</w:t>
             </w:r>
-            <w:proofErr w:type="spellEnd"/>
           </w:p>
         </w:tc>
         <w:tc>
@@ -7878,7 +7804,6 @@
             <w:pPr>
               <w:jc w:val="both"/>
               <w:rPr>
-                <w:rFonts w:hint="cs"/>
                 <w:cs/>
               </w:rPr>
             </w:pPr>
@@ -7923,11 +7848,9 @@
             <w:pPr>
               <w:jc w:val="both"/>
             </w:pPr>
-            <w:proofErr w:type="spellStart"/>
             <w:r>
               <w:t>Asset_symbol</w:t>
             </w:r>
-            <w:proofErr w:type="spellEnd"/>
           </w:p>
         </w:tc>
         <w:tc>
@@ -8038,7 +7961,6 @@
     <w:p>
       <w:pPr>
         <w:rPr>
-          <w:rFonts w:hint="cs"/>
           <w:cs/>
         </w:rPr>
       </w:pPr>
@@ -8109,7 +8031,6 @@
         <w:rPr>
           <w:cs/>
         </w:rPr>
-        <w:lastRenderedPageBreak/>
         <w:t xml:space="preserve">ส่วนก่อประสาน  </w:t>
       </w:r>
       <w:r>
@@ -8129,6 +8050,7 @@
         <w:rPr>
           <w:cs/>
         </w:rPr>
+        <w:lastRenderedPageBreak/>
         <w:t>หน้าต่างที่ผู้ใช้จะใช้งานมีลักษณะดังนี้</w:t>
       </w:r>
     </w:p>
@@ -8208,7 +8130,6 @@
       <w:pPr>
         <w:jc w:val="left"/>
         <w:rPr>
-          <w:rFonts w:hint="cs"/>
           <w:b/>
           <w:bCs/>
           <w:cs/>
@@ -10832,6 +10753,7 @@
   <w:style w:type="character" w:default="1" w:styleId="DefaultParagraphFont">
     <w:name w:val="Default Paragraph Font"/>
     <w:uiPriority w:val="1"/>
+    <w:semiHidden/>
     <w:unhideWhenUsed/>
   </w:style>
   <w:style w:type="table" w:default="1" w:styleId="TableNormal">
@@ -11608,12 +11530,6 @@
 </file>
 
 <file path=customXml/item1.xml><?xml version="1.0" encoding="utf-8"?>
-<p:properties xmlns:p="http://schemas.microsoft.com/office/2006/metadata/properties" xmlns:xsi="http://www.w3.org/2001/XMLSchema-instance" xmlns:pc="http://schemas.microsoft.com/office/infopath/2007/PartnerControls">
-  <documentManagement/>
-</p:properties>
-</file>
-
-<file path=customXml/item2.xml><?xml version="1.0" encoding="utf-8"?>
 <?mso-contentType ?>
 <FormTemplates xmlns="http://schemas.microsoft.com/sharepoint/v3/contenttype/forms">
   <Display>DocumentLibraryForm</Display>
@@ -11622,11 +11538,13 @@
 </FormTemplates>
 </file>
 
-<file path=customXml/item3.xml><?xml version="1.0" encoding="utf-8"?>
-<b:Sources xmlns:b="http://schemas.openxmlformats.org/officeDocument/2006/bibliography" xmlns="http://schemas.openxmlformats.org/officeDocument/2006/bibliography" SelectedStyle="\APASixthEditionOfficeOnline.xsl" StyleName="APA" Version="6"/>
+<file path=customXml/item2.xml><?xml version="1.0" encoding="utf-8"?>
+<p:properties xmlns:p="http://schemas.microsoft.com/office/2006/metadata/properties" xmlns:xsi="http://www.w3.org/2001/XMLSchema-instance" xmlns:pc="http://schemas.microsoft.com/office/infopath/2007/PartnerControls">
+  <documentManagement/>
+</p:properties>
 </file>
 
-<file path=customXml/item4.xml><?xml version="1.0" encoding="utf-8"?>
+<file path=customXml/item3.xml><?xml version="1.0" encoding="utf-8"?>
 <ct:contentTypeSchema xmlns:ct="http://schemas.microsoft.com/office/2006/metadata/contentType" xmlns:ma="http://schemas.microsoft.com/office/2006/metadata/properties/metaAttributes" ct:_="" ma:_="" ma:contentTypeName="Document" ma:contentTypeID="0x010100473F67C747127A4D848DB1517D97026C" ma:contentTypeVersion="9" ma:contentTypeDescription="Create a new document." ma:contentTypeScope="" ma:versionID="58e380a8001deb6615efd63213c4eaf7">
   <xsd:schema xmlns:xsd="http://www.w3.org/2001/XMLSchema" xmlns:xs="http://www.w3.org/2001/XMLSchema" xmlns:p="http://schemas.microsoft.com/office/2006/metadata/properties" xmlns:ns3="8b8b2409-af89-4cf9-a05c-e18c1cd9f16a" targetNamespace="http://schemas.microsoft.com/office/2006/metadata/properties" ma:root="true" ma:fieldsID="1fde03e47fe6eaf701ba0bff44507cd0" ns3:_="">
     <xsd:import namespace="8b8b2409-af89-4cf9-a05c-e18c1cd9f16a"/>
@@ -11804,7 +11722,19 @@
 </ct:contentTypeSchema>
 </file>
 
+<file path=customXml/item4.xml><?xml version="1.0" encoding="utf-8"?>
+<b:Sources xmlns:b="http://schemas.openxmlformats.org/officeDocument/2006/bibliography" xmlns="http://schemas.openxmlformats.org/officeDocument/2006/bibliography" SelectedStyle="\APASixthEditionOfficeOnline.xsl" StyleName="APA" Version="6"/>
+</file>
+
 <file path=customXml/itemProps1.xml><?xml version="1.0" encoding="utf-8"?>
+<ds:datastoreItem xmlns:ds="http://schemas.openxmlformats.org/officeDocument/2006/customXml" ds:itemID="{D2EE4BE5-8949-44EF-91C2-37104DA6075F}">
+  <ds:schemaRefs>
+    <ds:schemaRef ds:uri="http://schemas.microsoft.com/sharepoint/v3/contenttype/forms"/>
+  </ds:schemaRefs>
+</ds:datastoreItem>
+</file>
+
+<file path=customXml/itemProps2.xml><?xml version="1.0" encoding="utf-8"?>
 <ds:datastoreItem xmlns:ds="http://schemas.openxmlformats.org/officeDocument/2006/customXml" ds:itemID="{7F845882-6916-4F82-A170-BE7E18F35ED4}">
   <ds:schemaRefs>
     <ds:schemaRef ds:uri="http://schemas.microsoft.com/office/2006/metadata/properties"/>
@@ -11813,23 +11743,7 @@
 </ds:datastoreItem>
 </file>
 
-<file path=customXml/itemProps2.xml><?xml version="1.0" encoding="utf-8"?>
-<ds:datastoreItem xmlns:ds="http://schemas.openxmlformats.org/officeDocument/2006/customXml" ds:itemID="{D2EE4BE5-8949-44EF-91C2-37104DA6075F}">
-  <ds:schemaRefs>
-    <ds:schemaRef ds:uri="http://schemas.microsoft.com/sharepoint/v3/contenttype/forms"/>
-  </ds:schemaRefs>
-</ds:datastoreItem>
-</file>
-
 <file path=customXml/itemProps3.xml><?xml version="1.0" encoding="utf-8"?>
-<ds:datastoreItem xmlns:ds="http://schemas.openxmlformats.org/officeDocument/2006/customXml" ds:itemID="{CD0E132A-AA1E-48B0-8D32-7BA3693CDFD2}">
-  <ds:schemaRefs>
-    <ds:schemaRef ds:uri="http://schemas.openxmlformats.org/officeDocument/2006/bibliography"/>
-  </ds:schemaRefs>
-</ds:datastoreItem>
-</file>
-
-<file path=customXml/itemProps4.xml><?xml version="1.0" encoding="utf-8"?>
 <ds:datastoreItem xmlns:ds="http://schemas.openxmlformats.org/officeDocument/2006/customXml" ds:itemID="{1766D882-0520-4A17-860C-A0C12B390777}">
   <ds:schemaRefs>
     <ds:schemaRef ds:uri="http://schemas.microsoft.com/office/2006/metadata/contentType"/>
@@ -11845,4 +11759,12 @@
     <ds:schemaRef ds:uri="http://schemas.microsoft.com/internal/obd"/>
   </ds:schemaRefs>
 </ds:datastoreItem>
+</file>
+
+<file path=customXml/itemProps4.xml><?xml version="1.0" encoding="utf-8"?>
+<ds:datastoreItem xmlns:ds="http://schemas.openxmlformats.org/officeDocument/2006/customXml" ds:itemID="{CD0E132A-AA1E-48B0-8D32-7BA3693CDFD2}">
+  <ds:schemaRefs>
+    <ds:schemaRef ds:uri="http://schemas.openxmlformats.org/officeDocument/2006/bibliography"/>
+  </ds:schemaRefs>
+</ds:datastoreItem>
 </file>
</xml_diff>